<commit_message>
Requisitos funcionales y no funcionales
</commit_message>
<xml_diff>
--- a/TFG.docx
+++ b/TFG.docx
@@ -1307,8 +1307,6 @@
         </w:rPr>
         <w:t>Bases de Datos</w:t>
       </w:r>
-      <w:bookmarkStart w:id="0" w:name="_GoBack"/>
-      <w:bookmarkEnd w:id="0"/>
       <w:r>
         <w:rPr>
           <w:noProof/>
@@ -2027,61 +2025,407 @@
       <w:pPr>
         <w:pStyle w:val="Heading1"/>
       </w:pPr>
-      <w:bookmarkStart w:id="1" w:name="_Toc364792184"/>
-      <w:bookmarkStart w:id="2" w:name="_Toc366229201"/>
+      <w:bookmarkStart w:id="0" w:name="_Toc364792184"/>
+      <w:bookmarkStart w:id="1" w:name="_Toc366229201"/>
       <w:r>
         <w:t>Introducción</w:t>
       </w:r>
+      <w:bookmarkEnd w:id="0"/>
       <w:bookmarkEnd w:id="1"/>
+    </w:p>
+    <w:p>
+      <w:pPr>
+        <w:pStyle w:val="Heading2"/>
+      </w:pPr>
+      <w:bookmarkStart w:id="2" w:name="_Toc364792185"/>
+      <w:bookmarkStart w:id="3" w:name="_Toc366229202"/>
+      <w:r>
+        <w:t>Funcionamiento de la aplicación web</w:t>
+      </w:r>
       <w:bookmarkEnd w:id="2"/>
+      <w:bookmarkEnd w:id="3"/>
+    </w:p>
+    <w:p/>
+    <w:p>
+      <w:r>
+        <w:t>El objetivo de esta aplicación web es facil</w:t>
+      </w:r>
+      <w:r>
+        <w:t>itar el acceso y visualización de</w:t>
+      </w:r>
+      <w:r>
+        <w:t xml:space="preserve"> datos de</w:t>
+      </w:r>
+      <w:r>
+        <w:t xml:space="preserve"> movimientos de</w:t>
+      </w:r>
+      <w:r>
+        <w:t xml:space="preserve"> pacientes.</w:t>
+      </w:r>
+    </w:p>
+    <w:p>
+      <w:r>
+        <w:t>La página permite el acceso a una base de datos de pacientes de la que se puede consultar datos de movimientos (Sagital, Coronal y Transversal). También es posible consultar la evolución con el tiempo de estos movimientos y ver si están dentro d</w:t>
+      </w:r>
+      <w:r>
+        <w:t>e unos parámetros de normalidad, dependiendo del sexo del paciente.</w:t>
+      </w:r>
+    </w:p>
+    <w:p>
+      <w:r>
+        <w:t>En la sección de pacientes se listarán todos los pacientes disponibles y podremos acceder a sus datos presionando en el icono del gráfico de cada paciente. También tenemos disponible la opción de añadir</w:t>
+      </w:r>
+      <w:r>
+        <w:t xml:space="preserve"> o borra </w:t>
+      </w:r>
+      <w:r>
+        <w:t>pacientes</w:t>
+      </w:r>
+      <w:r>
+        <w:t>.</w:t>
+      </w:r>
+    </w:p>
+    <w:p>
+      <w:pPr>
+        <w:pStyle w:val="Heading1"/>
+      </w:pPr>
+      <w:bookmarkStart w:id="4" w:name="_Toc366229203"/>
+      <w:r>
+        <w:t>Estado del arte</w:t>
+      </w:r>
+      <w:bookmarkEnd w:id="4"/>
     </w:p>
     <w:p>
       <w:pPr>
         <w:pStyle w:val="Heading2"/>
       </w:pPr>
-      <w:bookmarkStart w:id="3" w:name="_Toc364792185"/>
-      <w:bookmarkStart w:id="4" w:name="_Toc366229202"/>
-      <w:r>
-        <w:t>Funcionamiento de la aplicación web</w:t>
-      </w:r>
-      <w:bookmarkEnd w:id="3"/>
-      <w:bookmarkEnd w:id="4"/>
-    </w:p>
-    <w:p/>
-    <w:p>
-      <w:r>
-        <w:t>El objetivo de esta aplicación web es facil</w:t>
-      </w:r>
-      <w:r>
-        <w:t>itar el acceso y visualización de</w:t>
-      </w:r>
-      <w:r>
-        <w:t xml:space="preserve"> datos de</w:t>
-      </w:r>
-      <w:r>
-        <w:t xml:space="preserve"> movimientos de</w:t>
-      </w:r>
-      <w:r>
-        <w:t xml:space="preserve"> pacientes.</w:t>
-      </w:r>
-    </w:p>
-    <w:p>
-      <w:r>
-        <w:t>La página permite el acceso a una base de datos de pacientes de la que se puede consultar datos de movimientos (Sagital, Coronal y Transversal). También es posible consultar la evolución con el tiempo de estos movimientos y ver si están dentro d</w:t>
-      </w:r>
-      <w:r>
-        <w:t>e unos parámetros de normalidad, dependiendo del sexo del paciente.</w:t>
-      </w:r>
-    </w:p>
-    <w:p>
-      <w:r>
-        <w:t>En la sección de pacientes se listarán todos los pacientes disponibles y podremos acceder a sus datos presionando en el icono del gráfico de cada paciente. También tenemos disponible la opción de añadir</w:t>
-      </w:r>
-      <w:r>
-        <w:t xml:space="preserve"> o borra </w:t>
-      </w:r>
-      <w:r>
-        <w:t>pacientes</w:t>
+      <w:bookmarkStart w:id="5" w:name="_Toc364792187"/>
+      <w:bookmarkStart w:id="6" w:name="_Toc366229204"/>
+      <w:r>
+        <w:t>Tecnologías</w:t>
+      </w:r>
+      <w:bookmarkEnd w:id="5"/>
+      <w:bookmarkEnd w:id="6"/>
+      <w:r>
+        <w:t xml:space="preserve"> </w:t>
+      </w:r>
+    </w:p>
+    <w:p>
+      <w:pPr>
+        <w:pStyle w:val="Heading2"/>
+      </w:pPr>
+      <w:bookmarkStart w:id="7" w:name="_Toc364792188"/>
+      <w:bookmarkStart w:id="8" w:name="_Toc366229205"/>
+      <w:proofErr w:type="spellStart"/>
+      <w:r>
+        <w:t>Frameworks</w:t>
+      </w:r>
+      <w:proofErr w:type="spellEnd"/>
+      <w:r>
+        <w:t xml:space="preserve"> y lenguajes</w:t>
+      </w:r>
+      <w:bookmarkEnd w:id="7"/>
+      <w:bookmarkEnd w:id="8"/>
+    </w:p>
+    <w:p>
+      <w:pPr>
+        <w:pStyle w:val="Heading3"/>
+      </w:pPr>
+      <w:bookmarkStart w:id="9" w:name="_Toc366229206"/>
+      <w:proofErr w:type="spellStart"/>
+      <w:r>
+        <w:t>Javascript</w:t>
+      </w:r>
+      <w:bookmarkEnd w:id="9"/>
+      <w:proofErr w:type="spellEnd"/>
+    </w:p>
+    <w:p/>
+    <w:p>
+      <w:pPr>
+        <w:pStyle w:val="Heading3"/>
+      </w:pPr>
+      <w:bookmarkStart w:id="10" w:name="_Toc366229207"/>
+      <w:r>
+        <w:t>CSS</w:t>
+      </w:r>
+      <w:bookmarkEnd w:id="10"/>
+    </w:p>
+    <w:p>
+      <w:pPr>
+        <w:pStyle w:val="Heading3"/>
+      </w:pPr>
+      <w:bookmarkStart w:id="11" w:name="_Toc366229208"/>
+      <w:r>
+        <w:t>HTML</w:t>
+      </w:r>
+      <w:bookmarkEnd w:id="11"/>
+    </w:p>
+    <w:p>
+      <w:pPr>
+        <w:pStyle w:val="Heading2"/>
+      </w:pPr>
+      <w:bookmarkStart w:id="12" w:name="_Toc364792189"/>
+      <w:bookmarkStart w:id="13" w:name="_Toc366229209"/>
+      <w:r>
+        <w:t>Despliegue de aplicaciones</w:t>
+      </w:r>
+      <w:bookmarkEnd w:id="12"/>
+      <w:bookmarkEnd w:id="13"/>
+      <w:r>
+        <w:t xml:space="preserve"> </w:t>
+      </w:r>
+    </w:p>
+    <w:p>
+      <w:pPr>
+        <w:pStyle w:val="Heading2"/>
+      </w:pPr>
+      <w:bookmarkStart w:id="14" w:name="_Toc364792190"/>
+      <w:bookmarkStart w:id="15" w:name="_Toc366229210"/>
+      <w:r>
+        <w:t>Bases de Datos</w:t>
+      </w:r>
+      <w:bookmarkEnd w:id="14"/>
+      <w:bookmarkEnd w:id="15"/>
+    </w:p>
+    <w:p>
+      <w:pPr>
+        <w:pStyle w:val="Heading1"/>
+      </w:pPr>
+      <w:bookmarkStart w:id="16" w:name="_Toc364792191"/>
+      <w:bookmarkStart w:id="17" w:name="_Toc366229211"/>
+      <w:r>
+        <w:t>Diseño</w:t>
+      </w:r>
+      <w:bookmarkEnd w:id="16"/>
+      <w:bookmarkEnd w:id="17"/>
+    </w:p>
+    <w:p/>
+    <w:p>
+      <w:r>
+        <w:t xml:space="preserve">En este capítulo se intenta analizar en profundidad el problema que se pretende resolver, intentando abarcar la mayor cantidad de información posible y estudiando los principales aspectos que habrían de cubrirse en el desarrollo del proyecto. En este punto deberían surgir las características principales del sistema a desarrollar, por lo que se establecen también los casos de uso que deber ́a poder efectuar el sistema resultado del proyecto para cumplir los requisitos que se establezcan. </w:t>
+      </w:r>
+    </w:p>
+    <w:p/>
+    <w:p>
+      <w:pPr>
+        <w:pStyle w:val="Heading2"/>
+      </w:pPr>
+      <w:bookmarkStart w:id="18" w:name="_Toc364792192"/>
+      <w:bookmarkStart w:id="19" w:name="_Toc366229212"/>
+      <w:r>
+        <w:t>Descripción del problema</w:t>
+      </w:r>
+      <w:bookmarkEnd w:id="18"/>
+      <w:bookmarkEnd w:id="19"/>
+      <w:r>
+        <w:t xml:space="preserve"> </w:t>
+      </w:r>
+    </w:p>
+    <w:p/>
+    <w:p>
+      <w:r>
+        <w:t>El objetivo principal es construir una aplicación web que permita el acceso de uno o más usuarios o clientes, y que estos pue</w:t>
+      </w:r>
+      <w:r>
+        <w:t>dan trabajar con la base de datos obteniendo información de los pacientes</w:t>
+      </w:r>
+      <w:r>
+        <w:t xml:space="preserve">. El problema se podría dividir en varios apartados, diseño de la arquitectura del sistema para satisfacer las necesidades descritas previamente, implementación de dicho sistema, despliegue de las aplicaciones y pruebas. </w:t>
+      </w:r>
+    </w:p>
+    <w:p/>
+    <w:p>
+      <w:pPr>
+        <w:pStyle w:val="Heading2"/>
+      </w:pPr>
+      <w:bookmarkStart w:id="20" w:name="_Toc364792193"/>
+      <w:bookmarkStart w:id="21" w:name="_Toc366229213"/>
+      <w:r>
+        <w:t>Requisitos</w:t>
+      </w:r>
+      <w:bookmarkEnd w:id="20"/>
+      <w:bookmarkEnd w:id="21"/>
+    </w:p>
+    <w:p>
+      <w:r>
+        <w:t xml:space="preserve">La fase de análisis incluye el estudio y la definición de los requisitos del sistema. Los requisitos </w:t>
+      </w:r>
+      <w:r>
+        <w:t>d</w:t>
+      </w:r>
+      <w:r>
+        <w:t xml:space="preserve">efinen en detalle los servicios que el sistema debería poder ofrecer, identificando las restricciones y características de este. </w:t>
+      </w:r>
+    </w:p>
+    <w:p/>
+    <w:p>
+      <w:pPr>
+        <w:pStyle w:val="Heading3"/>
+      </w:pPr>
+      <w:bookmarkStart w:id="22" w:name="_Toc366229214"/>
+      <w:r>
+        <w:t>Requisitos Funcionales</w:t>
+      </w:r>
+      <w:bookmarkEnd w:id="22"/>
+    </w:p>
+    <w:p/>
+    <w:p>
+      <w:r>
+        <w:t>RF1 – El sistema debe permitir el acceso a la aplicación web desde cualquier dispositivo.</w:t>
+      </w:r>
+    </w:p>
+    <w:p/>
+    <w:p>
+      <w:r>
+        <w:t>RF2 – Una vez dentro la aplicación web</w:t>
+      </w:r>
+      <w:r>
+        <w:t>, el sistema</w:t>
+      </w:r>
+      <w:r>
+        <w:t xml:space="preserve"> debe mostrar una sección de inicio con una breve descripción de las distintas funcionalidades de la pagina.</w:t>
+      </w:r>
+    </w:p>
+    <w:p/>
+    <w:p>
+      <w:r>
+        <w:t xml:space="preserve">RF3 – El sistema ofrecerá un listado de los clientes con su nombre, apellidos y un link </w:t>
+      </w:r>
+      <w:r>
+        <w:t>para acceder a sus datos de movimiento.</w:t>
+      </w:r>
+    </w:p>
+    <w:p/>
+    <w:p>
+      <w:r>
+        <w:t>RF4 – El usuario tendrá la opción de añadir pacientes, saltando un error en el caso de que el usuario no rellene algún dato solicitado.</w:t>
+      </w:r>
+    </w:p>
+    <w:p/>
+    <w:p>
+      <w:r>
+        <w:t>RF5 – El usuario tendrá la opción de borrar pacientes, borrando así todos sus datos asociados.</w:t>
+      </w:r>
+    </w:p>
+    <w:p/>
+    <w:p>
+      <w:r>
+        <w:t>RF6 – Si el usuario accede a los datos de un paciente se mostrará una tabla con los tres movimientos disponibles y una opción de mostrar la evolución de cada movimiento.</w:t>
+      </w:r>
+    </w:p>
+    <w:p/>
+    <w:p>
+      <w:r>
+        <w:t>RF7 – El sistema debe proporcionar a los clientes la opción de añadir datos de movimientos con una fecha asociada. Solo se admitirán ficheros CSV.</w:t>
+      </w:r>
+    </w:p>
+    <w:p/>
+    <w:p>
+      <w:r>
+        <w:t>RF8 - El sistema debe proporcionar a los clientes la opción de borrar datos de movimientos.</w:t>
+      </w:r>
+    </w:p>
+    <w:p/>
+    <w:p>
+      <w:r>
+        <w:t>RF9 – El sistema deberá ser capaz de mostrar los datos de movimientos y los datos de evolución mediante gráficos animados e interactivos. Dentro de los gráficos de evolución el sistemas marcará unos límites de normalidad dependiendo del sexo del paciente.</w:t>
+      </w:r>
+    </w:p>
+    <w:p/>
+    <w:p>
+      <w:r>
+        <w:t>RF10 – El sistema tendrá que mostrar los gráficos de evolución con los datos ordenados según su fecha de medición y así poder observar la progresión del movimiento con el tiempo.</w:t>
+      </w:r>
+    </w:p>
+    <w:p/>
+    <w:p>
+      <w:r>
+        <w:t>RF11 – El sistema deberá ser capaz de almacenar los datos de los pacientes entre sesiones en una base de datos.</w:t>
+      </w:r>
+    </w:p>
+    <w:p>
+      <w:pPr>
+        <w:pStyle w:val="Heading3"/>
+      </w:pPr>
+      <w:bookmarkStart w:id="23" w:name="_Toc366229215"/>
+      <w:r>
+        <w:t>Requisitos no Funcionales</w:t>
+      </w:r>
+      <w:bookmarkEnd w:id="23"/>
+    </w:p>
+    <w:p>
+      <w:pPr>
+        <w:pStyle w:val="Heading2"/>
+      </w:pPr>
+      <w:bookmarkStart w:id="24" w:name="_Toc364792194"/>
+      <w:bookmarkStart w:id="25" w:name="_Toc366229216"/>
+      <w:r>
+        <w:t>Casos de uso</w:t>
+      </w:r>
+      <w:bookmarkEnd w:id="24"/>
+      <w:bookmarkEnd w:id="25"/>
+    </w:p>
+    <w:p/>
+    <w:p>
+      <w:r>
+        <w:t xml:space="preserve">Los casos de uso representan las diferentes </w:t>
+      </w:r>
+      <w:r>
+        <w:t>posibles interacciones que pue</w:t>
+      </w:r>
+      <w:r>
+        <w:t>de</w:t>
+      </w:r>
+      <w:r>
+        <w:t>n</w:t>
+      </w:r>
+      <w:r>
+        <w:t xml:space="preserve"> existir entre los diferentes actores dentro de un sistema. Los actores de un sistema son entidades externas al sist</w:t>
+      </w:r>
+      <w:r>
+        <w:t xml:space="preserve">ema que pueden interactuar con </w:t>
+      </w:r>
+      <w:r>
+        <w:t>el. Los actores pueden ser humanos u objetos (servidores, aplicaciones, servicios.</w:t>
+      </w:r>
+      <w:r>
+        <w:t>..). Los actores que interactúan con nuestra aplicació</w:t>
+      </w:r>
+      <w:r>
+        <w:t xml:space="preserve">n son los siguientes: </w:t>
+      </w:r>
+    </w:p>
+    <w:p>
+      <w:pPr>
+        <w:pStyle w:val="ListParagraph"/>
+        <w:numPr>
+          <w:ilvl w:val="0"/>
+          <w:numId w:val="8"/>
+        </w:numPr>
+      </w:pPr>
+      <w:r>
+        <w:t>Usuarios del sistema a través del navegador de cualquier dispositivo.</w:t>
+      </w:r>
+    </w:p>
+    <w:p>
+      <w:pPr>
+        <w:pStyle w:val="ListParagraph"/>
+        <w:numPr>
+          <w:ilvl w:val="0"/>
+          <w:numId w:val="8"/>
+        </w:numPr>
+      </w:pPr>
+      <w:r>
+        <w:t>El cliente que representa al navegador con su</w:t>
+      </w:r>
+      <w:r>
+        <w:t>s distintos archivos CSS, HTML y</w:t>
+      </w:r>
+      <w:r>
+        <w:t xml:space="preserve"> </w:t>
+      </w:r>
+      <w:r>
+        <w:t>JavaScript</w:t>
       </w:r>
       <w:r>
         <w:t>.</w:t>
@@ -2089,340 +2433,1246 @@
     </w:p>
     <w:p>
       <w:pPr>
-        <w:pStyle w:val="Heading1"/>
-      </w:pPr>
-      <w:bookmarkStart w:id="5" w:name="_Toc366229203"/>
-      <w:r>
-        <w:t>Estado del arte</w:t>
-      </w:r>
-      <w:bookmarkEnd w:id="5"/>
-    </w:p>
-    <w:p>
-      <w:pPr>
-        <w:pStyle w:val="Heading2"/>
-      </w:pPr>
-      <w:bookmarkStart w:id="6" w:name="_Toc364792187"/>
-      <w:bookmarkStart w:id="7" w:name="_Toc366229204"/>
-      <w:r>
-        <w:t>Tecnologías</w:t>
-      </w:r>
-      <w:bookmarkEnd w:id="6"/>
-      <w:bookmarkEnd w:id="7"/>
-      <w:r>
-        <w:t xml:space="preserve"> </w:t>
-      </w:r>
-    </w:p>
-    <w:p>
-      <w:pPr>
-        <w:pStyle w:val="Heading2"/>
-      </w:pPr>
-      <w:bookmarkStart w:id="8" w:name="_Toc364792188"/>
-      <w:bookmarkStart w:id="9" w:name="_Toc366229205"/>
+        <w:pStyle w:val="ListParagraph"/>
+        <w:numPr>
+          <w:ilvl w:val="0"/>
+          <w:numId w:val="8"/>
+        </w:numPr>
+      </w:pPr>
+      <w:r>
+        <w:t>El servidor que atien</w:t>
+      </w:r>
+      <w:r>
+        <w:t>de las peticiones del cliente/</w:t>
+      </w:r>
+      <w:r>
+        <w:t>navegador</w:t>
+      </w:r>
+      <w:r>
+        <w:t xml:space="preserve"> y está formado por un archivo JavaScript co</w:t>
+      </w:r>
+      <w:r>
+        <w:t xml:space="preserve">n acceso a una base de datos </w:t>
+      </w:r>
       <w:proofErr w:type="spellStart"/>
       <w:r>
-        <w:t>Frameworks</w:t>
+        <w:t>SQL</w:t>
+      </w:r>
+      <w:r>
+        <w:t>ite</w:t>
       </w:r>
       <w:proofErr w:type="spellEnd"/>
       <w:r>
-        <w:t xml:space="preserve"> y lenguajes</w:t>
-      </w:r>
-      <w:bookmarkEnd w:id="8"/>
-      <w:bookmarkEnd w:id="9"/>
-    </w:p>
-    <w:p>
-      <w:pPr>
-        <w:pStyle w:val="Heading3"/>
-      </w:pPr>
-      <w:bookmarkStart w:id="10" w:name="_Toc366229206"/>
+        <w:t>.</w:t>
+      </w:r>
+    </w:p>
+    <w:p>
+      <w:pPr>
+        <w:pStyle w:val="ListParagraph"/>
+        <w:numPr>
+          <w:ilvl w:val="0"/>
+          <w:numId w:val="8"/>
+        </w:numPr>
+      </w:pPr>
+      <w:r>
+        <w:t xml:space="preserve">La base de datos </w:t>
+      </w:r>
       <w:proofErr w:type="spellStart"/>
       <w:r>
-        <w:t>Javascript</w:t>
-      </w:r>
-      <w:bookmarkEnd w:id="10"/>
+        <w:t>SQLite</w:t>
+      </w:r>
       <w:proofErr w:type="spellEnd"/>
-    </w:p>
-    <w:p/>
-    <w:p>
-      <w:pPr>
-        <w:pStyle w:val="Heading3"/>
-      </w:pPr>
-      <w:bookmarkStart w:id="11" w:name="_Toc366229207"/>
-      <w:r>
-        <w:t>CSS</w:t>
-      </w:r>
-      <w:bookmarkEnd w:id="11"/>
-    </w:p>
-    <w:p>
-      <w:pPr>
-        <w:pStyle w:val="Heading3"/>
-      </w:pPr>
-      <w:bookmarkStart w:id="12" w:name="_Toc366229208"/>
-      <w:r>
-        <w:t>HTML</w:t>
-      </w:r>
-      <w:bookmarkEnd w:id="12"/>
-    </w:p>
-    <w:p>
-      <w:pPr>
-        <w:pStyle w:val="Heading2"/>
-      </w:pPr>
-      <w:bookmarkStart w:id="13" w:name="_Toc364792189"/>
-      <w:bookmarkStart w:id="14" w:name="_Toc366229209"/>
-      <w:r>
-        <w:t>Despliegue de aplicaciones</w:t>
-      </w:r>
-      <w:bookmarkEnd w:id="13"/>
-      <w:bookmarkEnd w:id="14"/>
-      <w:r>
-        <w:t xml:space="preserve"> </w:t>
-      </w:r>
-    </w:p>
-    <w:p>
-      <w:pPr>
-        <w:pStyle w:val="Heading2"/>
-      </w:pPr>
-      <w:bookmarkStart w:id="15" w:name="_Toc364792190"/>
-      <w:bookmarkStart w:id="16" w:name="_Toc366229210"/>
-      <w:r>
-        <w:t>Bases de Datos</w:t>
-      </w:r>
-      <w:bookmarkEnd w:id="15"/>
-      <w:bookmarkEnd w:id="16"/>
-    </w:p>
-    <w:p>
-      <w:pPr>
-        <w:pStyle w:val="Heading1"/>
-      </w:pPr>
-      <w:bookmarkStart w:id="17" w:name="_Toc364792191"/>
-      <w:bookmarkStart w:id="18" w:name="_Toc366229211"/>
-      <w:r>
-        <w:t>Diseño</w:t>
-      </w:r>
-      <w:bookmarkEnd w:id="17"/>
-      <w:bookmarkEnd w:id="18"/>
-    </w:p>
-    <w:p/>
-    <w:p>
-      <w:r>
-        <w:t xml:space="preserve">En este capítulo se intenta analizar en profundidad el problema que se pretende resolver, intentando abarcar la mayor cantidad de información posible y estudiando los principales aspectos que habrían de cubrirse en el desarrollo del proyecto. En este punto deberían surgir las características principales del sistema a desarrollar, por lo que se establecen también los casos de uso que deber ́a poder efectuar el sistema resultado del proyecto para cumplir los requisitos que se establezcan. </w:t>
-      </w:r>
-    </w:p>
-    <w:p/>
-    <w:p>
-      <w:pPr>
-        <w:pStyle w:val="Heading2"/>
-      </w:pPr>
-      <w:bookmarkStart w:id="19" w:name="_Toc364792192"/>
-      <w:bookmarkStart w:id="20" w:name="_Toc366229212"/>
-      <w:r>
-        <w:t>Descripción del problema</w:t>
-      </w:r>
-      <w:bookmarkEnd w:id="19"/>
-      <w:bookmarkEnd w:id="20"/>
-      <w:r>
-        <w:t xml:space="preserve"> </w:t>
-      </w:r>
-    </w:p>
-    <w:p/>
-    <w:p>
-      <w:r>
-        <w:t>El objetivo principal es construir una aplicación web que permita el acceso de uno o más usuarios o clientes, y que estos pue</w:t>
-      </w:r>
-      <w:r>
-        <w:t>dan trabajar con la base de datos obteniendo información de los pacientes</w:t>
-      </w:r>
-      <w:r>
-        <w:t xml:space="preserve">. El problema se podría dividir en varios apartados, diseño de la arquitectura del sistema para satisfacer las necesidades descritas previamente, implementación de dicho sistema, despliegue de las aplicaciones y pruebas. </w:t>
-      </w:r>
-    </w:p>
-    <w:p/>
-    <w:p>
-      <w:pPr>
-        <w:pStyle w:val="Heading2"/>
-      </w:pPr>
-      <w:bookmarkStart w:id="21" w:name="_Toc364792193"/>
-      <w:bookmarkStart w:id="22" w:name="_Toc366229213"/>
-      <w:r>
-        <w:t>Requisitos</w:t>
-      </w:r>
-      <w:bookmarkEnd w:id="21"/>
-      <w:bookmarkEnd w:id="22"/>
-    </w:p>
-    <w:p>
-      <w:r>
-        <w:t xml:space="preserve">La fase de análisis incluye el estudio y la definición de los requisitos del sistema. Los requisitos </w:t>
-      </w:r>
-      <w:r>
-        <w:t>d</w:t>
-      </w:r>
-      <w:r>
-        <w:t xml:space="preserve">efinen en detalle los servicios que el sistema debería poder ofrecer, identificando las restricciones y características de este. </w:t>
-      </w:r>
-    </w:p>
-    <w:p/>
-    <w:p>
-      <w:pPr>
-        <w:pStyle w:val="Heading3"/>
-      </w:pPr>
-      <w:bookmarkStart w:id="23" w:name="_Toc366229214"/>
-      <w:r>
-        <w:t>Requisitos Funcionales</w:t>
-      </w:r>
-      <w:bookmarkEnd w:id="23"/>
-    </w:p>
-    <w:p/>
-    <w:p>
-      <w:r>
-        <w:t>RF1 – El sistema debe permitir el acceso a la aplicación web desde cualquier dispositivo.</w:t>
-      </w:r>
-    </w:p>
-    <w:p/>
-    <w:p>
-      <w:r>
-        <w:t>RF2 – Una vez dentro la aplicación web</w:t>
-      </w:r>
-      <w:r>
-        <w:t>, el sistema</w:t>
-      </w:r>
-      <w:r>
-        <w:t xml:space="preserve"> debe mostrar una sección de inicio con una breve descripción de las distintas funcionalidades de la pagina.</w:t>
-      </w:r>
-    </w:p>
-    <w:p/>
-    <w:p>
-      <w:r>
-        <w:t xml:space="preserve">RF3 – El sistema ofrecerá un listado de los clientes con su nombre, apellidos y un link </w:t>
-      </w:r>
-      <w:r>
-        <w:t>para acceder a sus datos de movimiento.</w:t>
-      </w:r>
-    </w:p>
-    <w:p/>
-    <w:p>
-      <w:r>
-        <w:t>RF4 – El usuario tendrá la opción de añadir pacientes, saltando un error en el caso de que el usuario no rellene algún dato solicitado.</w:t>
-      </w:r>
-    </w:p>
-    <w:p/>
-    <w:p>
-      <w:r>
-        <w:t>RF5 – El usuario tendrá la opción de borrar pacientes, borrando así todos sus datos asociados.</w:t>
-      </w:r>
-    </w:p>
-    <w:p/>
-    <w:p>
-      <w:r>
-        <w:t>RF6 – Si el usuario accede a los datos de un paciente se mostrará una tabla con los tres movimientos disponibles y una opción de mostrar la evolución de cada movimiento.</w:t>
-      </w:r>
-    </w:p>
-    <w:p/>
-    <w:p>
-      <w:r>
-        <w:t>RF7 – El sistema debe proporcionar a los clientes la opción de añadir datos de movimientos con una fecha asociada. Solo se admitirán ficheros CSV.</w:t>
-      </w:r>
-    </w:p>
-    <w:p/>
-    <w:p>
-      <w:r>
-        <w:t>RF8 - El sistema debe proporcionar a los clientes la opción de borrar datos de movimientos.</w:t>
-      </w:r>
-    </w:p>
-    <w:p/>
-    <w:p>
-      <w:r>
-        <w:t>RF9 – El sistema deberá ser capaz de mostrar los datos de movimientos y los datos de evolución mediante gráficos animados e interactivos. Dentro de los gráficos de evolución el sistemas marcará unos límites de normalidad dependiendo del sexo del paciente.</w:t>
-      </w:r>
-    </w:p>
-    <w:p/>
-    <w:p>
-      <w:r>
-        <w:t>RF10 – El sistema tendrá que mostrar los gráficos de evolución con los datos ordenados según su fecha de medición y así poder observar la progresión del movimiento con el tiempo.</w:t>
-      </w:r>
-    </w:p>
-    <w:p/>
-    <w:p>
-      <w:r>
-        <w:t>RF11 – El sistema deberá ser capaz de almacenar los datos de los pacientes entre sesiones en una base de datos.</w:t>
-      </w:r>
-    </w:p>
-    <w:p>
-      <w:pPr>
-        <w:pStyle w:val="Heading3"/>
-      </w:pPr>
-      <w:bookmarkStart w:id="24" w:name="_Toc366229215"/>
-      <w:r>
-        <w:t>Requisitos no Funcionales</w:t>
-      </w:r>
-      <w:bookmarkEnd w:id="24"/>
-    </w:p>
-    <w:p>
-      <w:pPr>
-        <w:pStyle w:val="Heading2"/>
-      </w:pPr>
-      <w:bookmarkStart w:id="25" w:name="_Toc364792194"/>
-      <w:bookmarkStart w:id="26" w:name="_Toc366229216"/>
-      <w:r>
-        <w:t>Casos de uso</w:t>
-      </w:r>
-      <w:bookmarkEnd w:id="25"/>
+      <w:r>
+        <w:t xml:space="preserve"> que responde a peticiones del cliente a través del servidor.</w:t>
+      </w:r>
+    </w:p>
+    <w:p/>
+    <w:p>
+      <w:r>
+        <w:t xml:space="preserve">CU1: </w:t>
+      </w:r>
+      <w:r>
+        <w:t>Acceso a la página web</w:t>
+      </w:r>
+      <w:r>
+        <w:t>.</w:t>
+      </w:r>
+    </w:p>
+    <w:p>
+      <w:r>
+        <w:tab/>
+        <w:t>El usuario introduce la dirección del servidor en su navegador</w:t>
+      </w:r>
+      <w:r>
+        <w:t xml:space="preserve"> accediendo instantáneamente al servidor.</w:t>
+      </w:r>
+    </w:p>
+    <w:p>
+      <w:r>
+        <w:t>Actores implicados: Usuario/cliente y Servidor.</w:t>
+      </w:r>
+    </w:p>
+    <w:p>
+      <w:r>
+        <w:t xml:space="preserve">Precondiciones: El sistema debe estar correctamente funcionando. </w:t>
+      </w:r>
+    </w:p>
+    <w:p>
+      <w:r>
+        <w:t>Secuencia de acciones:</w:t>
+      </w:r>
+    </w:p>
+    <w:p>
+      <w:pPr>
+        <w:pStyle w:val="ListParagraph"/>
+        <w:numPr>
+          <w:ilvl w:val="0"/>
+          <w:numId w:val="9"/>
+        </w:numPr>
+      </w:pPr>
+      <w:r>
+        <w:t>El cliente se descarga los ficheros web introduciendo la dirección IP del servidor en su navegador.</w:t>
+      </w:r>
+    </w:p>
+    <w:p/>
+    <w:p>
+      <w:r>
+        <w:t>CU2: Acceso a la pestaña de pacientes</w:t>
+      </w:r>
+      <w:r>
+        <w:t>/Listado de pacientes.</w:t>
+      </w:r>
+    </w:p>
+    <w:p>
+      <w:r>
+        <w:tab/>
+        <w:t>El usuario accede a un listado de pacientes.</w:t>
+      </w:r>
+    </w:p>
+    <w:p>
+      <w:r>
+        <w:t>Actores implicados: Usuario/cliente, Servidor y Base de Datos.</w:t>
+      </w:r>
+    </w:p>
+    <w:p>
+      <w:r>
+        <w:t xml:space="preserve">Precondiciones: El sistema debe estar correctamente funcionando. </w:t>
+      </w:r>
+    </w:p>
+    <w:p>
+      <w:r>
+        <w:t>Secuencia de acciones:</w:t>
+      </w:r>
+    </w:p>
+    <w:p>
+      <w:pPr>
+        <w:pStyle w:val="ListParagraph"/>
+        <w:numPr>
+          <w:ilvl w:val="0"/>
+          <w:numId w:val="10"/>
+        </w:numPr>
+      </w:pPr>
+      <w:r>
+        <w:t>El cliente se descarga los ficheros web introduciendo la dirección IP del servidor en su navegador.</w:t>
+      </w:r>
+    </w:p>
+    <w:p>
+      <w:pPr>
+        <w:pStyle w:val="ListParagraph"/>
+        <w:numPr>
+          <w:ilvl w:val="0"/>
+          <w:numId w:val="10"/>
+        </w:numPr>
+      </w:pPr>
+      <w:r>
+        <w:t>El cliente accede a la sección de pacientes mediante la pestaña de pacientes.</w:t>
+      </w:r>
+    </w:p>
+    <w:p>
+      <w:pPr>
+        <w:pStyle w:val="ListParagraph"/>
+        <w:numPr>
+          <w:ilvl w:val="0"/>
+          <w:numId w:val="10"/>
+        </w:numPr>
+      </w:pPr>
+      <w:r>
+        <w:t>El navegador solicita la lista de pacientes a la base de datos.</w:t>
+      </w:r>
+    </w:p>
+    <w:p>
+      <w:pPr>
+        <w:pStyle w:val="ListParagraph"/>
+        <w:numPr>
+          <w:ilvl w:val="0"/>
+          <w:numId w:val="10"/>
+        </w:numPr>
+      </w:pPr>
+      <w:r>
+        <w:t>El cliente recibe la lista de pacientes y se la presenta al usuario en una tabla.</w:t>
+      </w:r>
+    </w:p>
+    <w:p>
+      <w:r>
+        <w:t>CU3: Añadir un paciente</w:t>
+      </w:r>
+      <w:r>
+        <w:t>.</w:t>
+      </w:r>
+    </w:p>
+    <w:p>
+      <w:r>
+        <w:t>Actores implicados: Usuario/cliente, Servidor y Base de Datos.</w:t>
+      </w:r>
+    </w:p>
+    <w:p>
+      <w:r>
+        <w:t xml:space="preserve">Precondiciones: El sistema debe estar correctamente funcionando. </w:t>
+      </w:r>
+    </w:p>
+    <w:p>
+      <w:r>
+        <w:t>Secuencia de acciones:</w:t>
+      </w:r>
+    </w:p>
+    <w:p>
+      <w:pPr>
+        <w:pStyle w:val="ListParagraph"/>
+        <w:numPr>
+          <w:ilvl w:val="0"/>
+          <w:numId w:val="11"/>
+        </w:numPr>
+      </w:pPr>
+      <w:r>
+        <w:t>El cliente se descarga los ficheros web introduciendo la dirección IP del servidor en su navegador.</w:t>
+      </w:r>
+    </w:p>
+    <w:p>
+      <w:pPr>
+        <w:pStyle w:val="ListParagraph"/>
+        <w:numPr>
+          <w:ilvl w:val="0"/>
+          <w:numId w:val="11"/>
+        </w:numPr>
+      </w:pPr>
+      <w:r>
+        <w:t>El cliente accede a la sección de pacientes mediante la pestaña de pacientes.</w:t>
+      </w:r>
+    </w:p>
+    <w:p>
+      <w:pPr>
+        <w:pStyle w:val="ListParagraph"/>
+        <w:numPr>
+          <w:ilvl w:val="0"/>
+          <w:numId w:val="11"/>
+        </w:numPr>
+      </w:pPr>
+      <w:r>
+        <w:t>El usuario introduce el nombre, apellidos y sexo del paciente y presiona el botón “Añadir”.</w:t>
+      </w:r>
+    </w:p>
+    <w:p>
+      <w:pPr>
+        <w:pStyle w:val="ListParagraph"/>
+        <w:numPr>
+          <w:ilvl w:val="0"/>
+          <w:numId w:val="11"/>
+        </w:numPr>
+      </w:pPr>
+      <w:r>
+        <w:t>El navegador manda la petición, para añadir el paciente, al servidor.</w:t>
+      </w:r>
+    </w:p>
+    <w:p>
+      <w:pPr>
+        <w:pStyle w:val="ListParagraph"/>
+        <w:numPr>
+          <w:ilvl w:val="0"/>
+          <w:numId w:val="11"/>
+        </w:numPr>
+      </w:pPr>
+      <w:r>
+        <w:t>El servidor añade el nuevo paciente a la base de datos, persistiendo los cambios.</w:t>
+      </w:r>
+    </w:p>
+    <w:p>
+      <w:r>
+        <w:t xml:space="preserve">Post-condiciones: El nuevo paciente tiene </w:t>
+      </w:r>
+      <w:r>
+        <w:tab/>
+        <w:t>que ser mostrado inmediatamente en el listado de pacientes, sin que el usuario tenga que refrescar la página.</w:t>
+      </w:r>
+    </w:p>
+    <w:p/>
+    <w:p>
+      <w:r>
+        <w:t>CU4: Borrar un paciente.</w:t>
+      </w:r>
+    </w:p>
+    <w:p>
+      <w:r>
+        <w:t>Actores implicados: Usuario/cliente, Servidor y Base de Datos.</w:t>
+      </w:r>
+    </w:p>
+    <w:p>
+      <w:r>
+        <w:t xml:space="preserve">Precondiciones: El sistema debe estar correctamente funcionando. </w:t>
+      </w:r>
+    </w:p>
+    <w:p>
+      <w:r>
+        <w:t>Secuencia de acciones:</w:t>
+      </w:r>
+    </w:p>
+    <w:p>
+      <w:pPr>
+        <w:pStyle w:val="ListParagraph"/>
+        <w:numPr>
+          <w:ilvl w:val="0"/>
+          <w:numId w:val="12"/>
+        </w:numPr>
+      </w:pPr>
+      <w:r>
+        <w:t>El cliente se descarga los ficheros web introduciendo la dirección IP del servidor en su navegador.</w:t>
+      </w:r>
+    </w:p>
+    <w:p>
+      <w:pPr>
+        <w:pStyle w:val="ListParagraph"/>
+        <w:numPr>
+          <w:ilvl w:val="0"/>
+          <w:numId w:val="12"/>
+        </w:numPr>
+      </w:pPr>
+      <w:r>
+        <w:t>El cliente accede a la sección de pacientes mediante la pestaña de pacientes.</w:t>
+      </w:r>
+    </w:p>
+    <w:p>
+      <w:pPr>
+        <w:pStyle w:val="ListParagraph"/>
+        <w:numPr>
+          <w:ilvl w:val="0"/>
+          <w:numId w:val="12"/>
+        </w:numPr>
+      </w:pPr>
+      <w:r>
+        <w:t>El navegador solicita la lista de pacientes a la base de datos.</w:t>
+      </w:r>
+    </w:p>
+    <w:p>
+      <w:pPr>
+        <w:pStyle w:val="ListParagraph"/>
+        <w:numPr>
+          <w:ilvl w:val="0"/>
+          <w:numId w:val="12"/>
+        </w:numPr>
+      </w:pPr>
+      <w:r>
+        <w:t>El cliente recibe la lista de pacientes y se la presenta al usuario en una tabla.</w:t>
+      </w:r>
+    </w:p>
+    <w:p>
+      <w:pPr>
+        <w:pStyle w:val="ListParagraph"/>
+        <w:numPr>
+          <w:ilvl w:val="0"/>
+          <w:numId w:val="12"/>
+        </w:numPr>
+      </w:pPr>
+      <w:r>
+        <w:t>El usuario elige el paciente a borrar y presiona el botón de borrado correspondiente, ya que cada paciente tiene su botón de borrado.</w:t>
+      </w:r>
+    </w:p>
+    <w:p>
+      <w:pPr>
+        <w:pStyle w:val="ListParagraph"/>
+        <w:numPr>
+          <w:ilvl w:val="0"/>
+          <w:numId w:val="12"/>
+        </w:numPr>
+      </w:pPr>
+      <w:r>
+        <w:t>El navegador pregunta al usuario si desea realizar esta operación, teniendo en cuenta que borraría todos los datos de movimientos asociados a ese paciente.</w:t>
+      </w:r>
+    </w:p>
+    <w:p>
+      <w:pPr>
+        <w:pStyle w:val="ListParagraph"/>
+        <w:numPr>
+          <w:ilvl w:val="0"/>
+          <w:numId w:val="12"/>
+        </w:numPr>
+      </w:pPr>
+      <w:r>
+        <w:t>El usuario acepta la operación, teniendo la opción de cancelarla.</w:t>
+      </w:r>
+    </w:p>
+    <w:p>
+      <w:pPr>
+        <w:pStyle w:val="ListParagraph"/>
+        <w:numPr>
+          <w:ilvl w:val="0"/>
+          <w:numId w:val="12"/>
+        </w:numPr>
+      </w:pPr>
+      <w:r>
+        <w:t>El naveg</w:t>
+      </w:r>
+      <w:r>
+        <w:t>ador manda la petición</w:t>
+      </w:r>
+      <w:r>
+        <w:t xml:space="preserve"> para borrar</w:t>
+      </w:r>
+      <w:r>
+        <w:t xml:space="preserve"> el paciente</w:t>
+      </w:r>
+      <w:r>
+        <w:t xml:space="preserve"> al servidor.</w:t>
+      </w:r>
+    </w:p>
+    <w:p>
+      <w:pPr>
+        <w:pStyle w:val="ListParagraph"/>
+        <w:numPr>
+          <w:ilvl w:val="0"/>
+          <w:numId w:val="12"/>
+        </w:numPr>
+      </w:pPr>
+      <w:r>
+        <w:t xml:space="preserve">El servidor </w:t>
+      </w:r>
+      <w:r>
+        <w:t>borra al</w:t>
+      </w:r>
+      <w:r>
+        <w:t xml:space="preserve"> paciente</w:t>
+      </w:r>
+      <w:r>
+        <w:t xml:space="preserve"> y todos sus datos de movimientos asociados de</w:t>
+      </w:r>
+      <w:r>
+        <w:t xml:space="preserve"> la base de datos, persistiendo los cambios.</w:t>
+      </w:r>
+    </w:p>
+    <w:p>
+      <w:r>
+        <w:t xml:space="preserve">Post-condiciones: </w:t>
+      </w:r>
+      <w:r>
+        <w:t>La lista de pacientes ha de actualizarse, mostrando todos</w:t>
+      </w:r>
+      <w:r>
+        <w:t xml:space="preserve"> los pacientes menos el borrado. Se actualiza de forma automática. Todos los movimientos asociados a este paciente tienen que desaparecer.</w:t>
+      </w:r>
+    </w:p>
+    <w:p/>
+    <w:p>
+      <w:r>
+        <w:t>CU5: Listado de movimientos de un paciente.</w:t>
+      </w:r>
+    </w:p>
+    <w:p>
+      <w:r>
+        <w:tab/>
+        <w:t xml:space="preserve">El usuario </w:t>
+      </w:r>
+      <w:r>
+        <w:t>accede a un listado de movimientos del paciente</w:t>
+      </w:r>
+      <w:r>
+        <w:t>.</w:t>
+      </w:r>
+    </w:p>
+    <w:p>
+      <w:r>
+        <w:t>Actores implicados: Usuario/cliente, Servidor y Base de Datos.</w:t>
+      </w:r>
+    </w:p>
+    <w:p>
+      <w:r>
+        <w:t xml:space="preserve">Precondiciones: El sistema debe estar correctamente funcionando. </w:t>
+      </w:r>
+    </w:p>
+    <w:p>
+      <w:r>
+        <w:t>Secuencia de acciones:</w:t>
+      </w:r>
+    </w:p>
+    <w:p>
+      <w:pPr>
+        <w:pStyle w:val="ListParagraph"/>
+        <w:numPr>
+          <w:ilvl w:val="0"/>
+          <w:numId w:val="13"/>
+        </w:numPr>
+      </w:pPr>
+      <w:r>
+        <w:t>El cliente se descarga los ficheros web introduciendo la dirección IP del servidor en su navegador.</w:t>
+      </w:r>
+    </w:p>
+    <w:p>
+      <w:pPr>
+        <w:pStyle w:val="ListParagraph"/>
+        <w:numPr>
+          <w:ilvl w:val="0"/>
+          <w:numId w:val="13"/>
+        </w:numPr>
+      </w:pPr>
+      <w:r>
+        <w:t>El cliente accede a la sección de pacientes mediante la pestaña de pacientes.</w:t>
+      </w:r>
+    </w:p>
+    <w:p>
+      <w:pPr>
+        <w:pStyle w:val="ListParagraph"/>
+        <w:numPr>
+          <w:ilvl w:val="0"/>
+          <w:numId w:val="13"/>
+        </w:numPr>
+      </w:pPr>
+      <w:r>
+        <w:t>El navegador solicita la lista de pacientes a la base de datos.</w:t>
+      </w:r>
+    </w:p>
+    <w:p>
+      <w:pPr>
+        <w:pStyle w:val="ListParagraph"/>
+        <w:numPr>
+          <w:ilvl w:val="0"/>
+          <w:numId w:val="13"/>
+        </w:numPr>
+      </w:pPr>
+      <w:r>
+        <w:t>El cliente recibe la lista de pacientes y se la presenta al usuario en una tabla.</w:t>
+      </w:r>
+    </w:p>
+    <w:p>
+      <w:pPr>
+        <w:pStyle w:val="ListParagraph"/>
+        <w:numPr>
+          <w:ilvl w:val="0"/>
+          <w:numId w:val="13"/>
+        </w:numPr>
+      </w:pPr>
+      <w:r>
+        <w:t>El cliente elige el paciente del que quiere mostrar sus datos de movimiento presionando el botón adecuado, ya que cada paciente tiene su propio botón para mostrar sus datos.</w:t>
+      </w:r>
+    </w:p>
+    <w:p>
+      <w:pPr>
+        <w:pStyle w:val="ListParagraph"/>
+        <w:numPr>
+          <w:ilvl w:val="0"/>
+          <w:numId w:val="13"/>
+        </w:numPr>
+      </w:pPr>
+      <w:r>
+        <w:t>El navegador se posiciona en la pestaña de Datos.</w:t>
+      </w:r>
+    </w:p>
+    <w:p>
+      <w:pPr>
+        <w:pStyle w:val="ListParagraph"/>
+        <w:numPr>
+          <w:ilvl w:val="0"/>
+          <w:numId w:val="13"/>
+        </w:numPr>
+      </w:pPr>
+      <w:r>
+        <w:t>El navegador solicita la lista de movimientos del paciente a la base de datos.</w:t>
+      </w:r>
+    </w:p>
+    <w:p>
+      <w:pPr>
+        <w:pStyle w:val="ListParagraph"/>
+        <w:numPr>
+          <w:ilvl w:val="0"/>
+          <w:numId w:val="13"/>
+        </w:numPr>
+      </w:pPr>
+      <w:r>
+        <w:t>El navegador recibe la lista de movimientos y se la presenta al usuario en una tabla.</w:t>
+      </w:r>
+    </w:p>
+    <w:p/>
+    <w:p>
+      <w:r>
+        <w:t>CU6: Añadir datos de movimiento.</w:t>
+      </w:r>
+    </w:p>
+    <w:p>
+      <w:r>
+        <w:tab/>
+        <w:t>El usua</w:t>
+      </w:r>
+      <w:r>
+        <w:t>rio añade un set de movimientos al</w:t>
+      </w:r>
+      <w:r>
+        <w:t xml:space="preserve"> paciente.</w:t>
+      </w:r>
+    </w:p>
+    <w:p>
+      <w:r>
+        <w:t>Actores implicados: Usuario/cliente, Servidor y Base de Datos.</w:t>
+      </w:r>
+    </w:p>
+    <w:p>
+      <w:r>
+        <w:t xml:space="preserve">Precondiciones: El sistema debe estar correctamente funcionando. </w:t>
+      </w:r>
+    </w:p>
+    <w:p>
+      <w:r>
+        <w:t>Secuencia de acciones:</w:t>
+      </w:r>
+    </w:p>
+    <w:p>
+      <w:pPr>
+        <w:pStyle w:val="ListParagraph"/>
+        <w:numPr>
+          <w:ilvl w:val="0"/>
+          <w:numId w:val="14"/>
+        </w:numPr>
+      </w:pPr>
+      <w:r>
+        <w:t>El cliente se descarga los ficheros web introduciendo la dirección IP del servidor en su navegador.</w:t>
+      </w:r>
+    </w:p>
+    <w:p>
+      <w:pPr>
+        <w:pStyle w:val="ListParagraph"/>
+        <w:numPr>
+          <w:ilvl w:val="0"/>
+          <w:numId w:val="14"/>
+        </w:numPr>
+      </w:pPr>
+      <w:r>
+        <w:t>El cliente accede a la sección de pacientes mediante la pestaña de pacientes.</w:t>
+      </w:r>
+    </w:p>
+    <w:p>
+      <w:pPr>
+        <w:pStyle w:val="ListParagraph"/>
+        <w:numPr>
+          <w:ilvl w:val="0"/>
+          <w:numId w:val="14"/>
+        </w:numPr>
+      </w:pPr>
+      <w:r>
+        <w:t>El navegador solicita la lista de pacientes a la base de datos.</w:t>
+      </w:r>
+    </w:p>
+    <w:p>
+      <w:pPr>
+        <w:pStyle w:val="ListParagraph"/>
+        <w:numPr>
+          <w:ilvl w:val="0"/>
+          <w:numId w:val="14"/>
+        </w:numPr>
+      </w:pPr>
+      <w:r>
+        <w:t>El cliente recibe la lista de pacientes y se la presenta al usuario en una tabla.</w:t>
+      </w:r>
+    </w:p>
+    <w:p>
+      <w:pPr>
+        <w:pStyle w:val="ListParagraph"/>
+        <w:numPr>
+          <w:ilvl w:val="0"/>
+          <w:numId w:val="14"/>
+        </w:numPr>
+      </w:pPr>
+      <w:r>
+        <w:t>El cliente elige el paciente del que quiere mostrar sus datos de movimiento presionando el botón adecuado, ya que cada paciente tiene su propio botón para mostrar sus datos.</w:t>
+      </w:r>
+    </w:p>
+    <w:p>
+      <w:pPr>
+        <w:pStyle w:val="ListParagraph"/>
+        <w:numPr>
+          <w:ilvl w:val="0"/>
+          <w:numId w:val="14"/>
+        </w:numPr>
+      </w:pPr>
+      <w:r>
+        <w:t>El navegador se posiciona en la pestaña de Datos.</w:t>
+      </w:r>
+    </w:p>
+    <w:p>
+      <w:pPr>
+        <w:pStyle w:val="ListParagraph"/>
+        <w:numPr>
+          <w:ilvl w:val="0"/>
+          <w:numId w:val="14"/>
+        </w:numPr>
+      </w:pPr>
+      <w:r>
+        <w:t>El usuario selecciona un archivo, que solo podrá ser del tipo CSV, y una fecha de medición del set movimientos</w:t>
+      </w:r>
+      <w:r>
+        <w:t xml:space="preserve"> y presiona el botón de “Añadir datos”.</w:t>
+      </w:r>
+    </w:p>
+    <w:p>
+      <w:pPr>
+        <w:pStyle w:val="ListParagraph"/>
+        <w:numPr>
+          <w:ilvl w:val="0"/>
+          <w:numId w:val="14"/>
+        </w:numPr>
+      </w:pPr>
+      <w:r>
+        <w:t>El navegad</w:t>
+      </w:r>
+      <w:r>
+        <w:t>or manda la petición para añadir</w:t>
+      </w:r>
+      <w:r>
+        <w:t xml:space="preserve"> los datos de movimiento al servidor.</w:t>
+      </w:r>
+    </w:p>
+    <w:p>
+      <w:pPr>
+        <w:pStyle w:val="ListParagraph"/>
+        <w:numPr>
+          <w:ilvl w:val="0"/>
+          <w:numId w:val="14"/>
+        </w:numPr>
+      </w:pPr>
+      <w:r>
+        <w:t xml:space="preserve">El servidor </w:t>
+      </w:r>
+      <w:r>
+        <w:t>añade el set de datos de movimientos al la base de datos persistiendo los cambios.</w:t>
+      </w:r>
+    </w:p>
+    <w:p>
+      <w:r>
+        <w:t xml:space="preserve">Post-condiciones: </w:t>
+      </w:r>
+      <w:r>
+        <w:t>El nuevo set de datos tiene que ser mostrado inmediatamente en el listado de datos de movimientos, sin que el usuario tenga que refrescar la página.</w:t>
+      </w:r>
+    </w:p>
+    <w:p/>
+    <w:p>
+      <w:pPr>
+        <w:ind w:left="360"/>
+      </w:pPr>
+    </w:p>
+    <w:p>
+      <w:r>
+        <w:t>CU6: Borrar</w:t>
+      </w:r>
+      <w:r>
+        <w:t xml:space="preserve"> datos de movimiento.</w:t>
+      </w:r>
+    </w:p>
+    <w:p>
+      <w:r>
+        <w:tab/>
+        <w:t xml:space="preserve">El usuario </w:t>
+      </w:r>
+      <w:r>
+        <w:t>borra un set de movimientos del paciente</w:t>
+      </w:r>
+      <w:r>
+        <w:t>.</w:t>
+      </w:r>
+    </w:p>
+    <w:p>
+      <w:r>
+        <w:t>Actores implicados: Usuario/cliente, Servidor y Base de Datos.</w:t>
+      </w:r>
+    </w:p>
+    <w:p>
+      <w:r>
+        <w:t xml:space="preserve">Precondiciones: El sistema debe estar correctamente funcionando. </w:t>
+      </w:r>
+    </w:p>
+    <w:p>
+      <w:r>
+        <w:t>Secuencia de acciones:</w:t>
+      </w:r>
+    </w:p>
+    <w:p>
+      <w:pPr>
+        <w:pStyle w:val="ListParagraph"/>
+        <w:numPr>
+          <w:ilvl w:val="0"/>
+          <w:numId w:val="17"/>
+        </w:numPr>
+      </w:pPr>
+      <w:r>
+        <w:t>El cliente se descarga los ficheros web introduciendo la dirección IP del servidor en su navegador.</w:t>
+      </w:r>
+    </w:p>
+    <w:p>
+      <w:pPr>
+        <w:pStyle w:val="ListParagraph"/>
+        <w:numPr>
+          <w:ilvl w:val="0"/>
+          <w:numId w:val="17"/>
+        </w:numPr>
+      </w:pPr>
+      <w:r>
+        <w:t>El cliente accede a la sección de pacientes mediante la pestaña de pacientes.</w:t>
+      </w:r>
+    </w:p>
+    <w:p>
+      <w:pPr>
+        <w:pStyle w:val="ListParagraph"/>
+        <w:numPr>
+          <w:ilvl w:val="0"/>
+          <w:numId w:val="17"/>
+        </w:numPr>
+      </w:pPr>
+      <w:r>
+        <w:t>El navegador solicita la lista de pacientes a la base de datos.</w:t>
+      </w:r>
+    </w:p>
+    <w:p>
+      <w:pPr>
+        <w:pStyle w:val="ListParagraph"/>
+        <w:numPr>
+          <w:ilvl w:val="0"/>
+          <w:numId w:val="17"/>
+        </w:numPr>
+      </w:pPr>
+      <w:r>
+        <w:t>El cliente recibe la lista de pacientes y se la presenta al usuario en una tabla.</w:t>
+      </w:r>
+    </w:p>
+    <w:p>
+      <w:pPr>
+        <w:pStyle w:val="ListParagraph"/>
+        <w:numPr>
+          <w:ilvl w:val="0"/>
+          <w:numId w:val="17"/>
+        </w:numPr>
+      </w:pPr>
+      <w:r>
+        <w:t>El cliente elige el paciente del que quiere mostrar sus datos de movimiento presionando el botón adecuado, ya que cada paciente tiene su propio botón para mostrar sus datos.</w:t>
+      </w:r>
+    </w:p>
+    <w:p>
+      <w:pPr>
+        <w:pStyle w:val="ListParagraph"/>
+        <w:numPr>
+          <w:ilvl w:val="0"/>
+          <w:numId w:val="17"/>
+        </w:numPr>
+      </w:pPr>
+      <w:r>
+        <w:t>El navegador se posiciona en la pestaña de Datos.</w:t>
+      </w:r>
+    </w:p>
+    <w:p>
+      <w:pPr>
+        <w:pStyle w:val="ListParagraph"/>
+        <w:numPr>
+          <w:ilvl w:val="0"/>
+          <w:numId w:val="17"/>
+        </w:numPr>
+      </w:pPr>
+      <w:r>
+        <w:t>El navegador solicita la lista de movimientos del paciente a la base de datos.</w:t>
+      </w:r>
+    </w:p>
+    <w:p>
+      <w:pPr>
+        <w:pStyle w:val="ListParagraph"/>
+        <w:numPr>
+          <w:ilvl w:val="0"/>
+          <w:numId w:val="17"/>
+        </w:numPr>
+      </w:pPr>
+      <w:r>
+        <w:t>El navegador recibe la lista de movimientos y se la presenta al usuario en una tabla.</w:t>
+      </w:r>
+    </w:p>
+    <w:p>
+      <w:pPr>
+        <w:pStyle w:val="ListParagraph"/>
+        <w:numPr>
+          <w:ilvl w:val="0"/>
+          <w:numId w:val="17"/>
+        </w:numPr>
+      </w:pPr>
+      <w:r>
+        <w:t>El usuario elige los movimientos a borrar y presiona el botón de borrado correspondiente, ya que cada set de movimientos tiene su botón de borrado.</w:t>
+      </w:r>
+    </w:p>
+    <w:p>
+      <w:pPr>
+        <w:pStyle w:val="ListParagraph"/>
+        <w:numPr>
+          <w:ilvl w:val="0"/>
+          <w:numId w:val="17"/>
+        </w:numPr>
+      </w:pPr>
+      <w:r>
+        <w:t>El navegador pregunta si desea realizar esta operación.</w:t>
+      </w:r>
+    </w:p>
+    <w:p>
+      <w:pPr>
+        <w:pStyle w:val="ListParagraph"/>
+        <w:numPr>
+          <w:ilvl w:val="0"/>
+          <w:numId w:val="17"/>
+        </w:numPr>
+      </w:pPr>
+      <w:r>
+        <w:t>El usuario acepta la operación, teniendo la opción de cancelarla.</w:t>
+      </w:r>
+    </w:p>
+    <w:p>
+      <w:pPr>
+        <w:pStyle w:val="ListParagraph"/>
+        <w:numPr>
+          <w:ilvl w:val="0"/>
+          <w:numId w:val="17"/>
+        </w:numPr>
+      </w:pPr>
+      <w:r>
+        <w:t xml:space="preserve">El navegador manda la petición </w:t>
+      </w:r>
+      <w:r>
+        <w:t>para borrar los datos de movimiento al servidor.</w:t>
+      </w:r>
+    </w:p>
+    <w:p>
+      <w:pPr>
+        <w:pStyle w:val="ListParagraph"/>
+        <w:numPr>
+          <w:ilvl w:val="0"/>
+          <w:numId w:val="17"/>
+        </w:numPr>
+      </w:pPr>
+      <w:r>
+        <w:t>El servidor borra el set de datos de movimiento del paciente de la base de datos y persiste los cambios.</w:t>
+      </w:r>
+    </w:p>
+    <w:p>
+      <w:r>
+        <w:t xml:space="preserve">Post-condiciones: </w:t>
+      </w:r>
+      <w:r>
+        <w:t>La nueva lista de movimientos</w:t>
+      </w:r>
+      <w:r>
+        <w:t>, sin el set de movimientos borrado,</w:t>
+      </w:r>
+      <w:r>
+        <w:t xml:space="preserve"> tiene que ser mostrada inmediatamente en el listado de movimientos, sin que el usuario tenga que refrescar la página.</w:t>
+      </w:r>
+    </w:p>
+    <w:p/>
+    <w:p>
+      <w:r>
+        <w:t>CU7: Mostar datos del paciente.</w:t>
+      </w:r>
+    </w:p>
+    <w:p>
+      <w:r>
+        <w:t>El usuario muestra un movimientos del paciente.</w:t>
+      </w:r>
+    </w:p>
+    <w:p>
+      <w:r>
+        <w:t>Actores implicados: Usuario/cliente, Servidor y Base de Datos.</w:t>
+      </w:r>
+    </w:p>
+    <w:p>
+      <w:r>
+        <w:t xml:space="preserve">Precondiciones: El sistema debe estar correctamente funcionando. </w:t>
+      </w:r>
+    </w:p>
+    <w:p>
+      <w:r>
+        <w:t>Secuencia de acciones:</w:t>
+      </w:r>
+    </w:p>
+    <w:p>
+      <w:pPr>
+        <w:pStyle w:val="ListParagraph"/>
+        <w:numPr>
+          <w:ilvl w:val="0"/>
+          <w:numId w:val="18"/>
+        </w:numPr>
+      </w:pPr>
+      <w:r>
+        <w:t>El cliente se descarga los ficheros web introduciendo la dirección IP del servidor en su navegador.</w:t>
+      </w:r>
+    </w:p>
+    <w:p>
+      <w:pPr>
+        <w:pStyle w:val="ListParagraph"/>
+        <w:numPr>
+          <w:ilvl w:val="0"/>
+          <w:numId w:val="18"/>
+        </w:numPr>
+      </w:pPr>
+      <w:r>
+        <w:t>El cliente accede a la sección de pacientes mediante la pestaña de pacientes.</w:t>
+      </w:r>
+    </w:p>
+    <w:p>
+      <w:pPr>
+        <w:pStyle w:val="ListParagraph"/>
+        <w:numPr>
+          <w:ilvl w:val="0"/>
+          <w:numId w:val="18"/>
+        </w:numPr>
+      </w:pPr>
+      <w:r>
+        <w:t>El navegador solicita la lista de pacientes a la base de datos.</w:t>
+      </w:r>
+    </w:p>
+    <w:p>
+      <w:pPr>
+        <w:pStyle w:val="ListParagraph"/>
+        <w:numPr>
+          <w:ilvl w:val="0"/>
+          <w:numId w:val="18"/>
+        </w:numPr>
+      </w:pPr>
+      <w:r>
+        <w:t>El cliente recibe la lista de pacientes y se la presenta al usuario en una tabla.</w:t>
+      </w:r>
+    </w:p>
+    <w:p>
+      <w:pPr>
+        <w:pStyle w:val="ListParagraph"/>
+        <w:numPr>
+          <w:ilvl w:val="0"/>
+          <w:numId w:val="18"/>
+        </w:numPr>
+      </w:pPr>
+      <w:r>
+        <w:t>El cliente elige el paciente del que quiere mostrar sus datos de movimiento presionando el botón adecuado, ya que cada paciente tiene su propio botón para mostrar sus datos.</w:t>
+      </w:r>
+    </w:p>
+    <w:p>
+      <w:pPr>
+        <w:pStyle w:val="ListParagraph"/>
+        <w:numPr>
+          <w:ilvl w:val="0"/>
+          <w:numId w:val="18"/>
+        </w:numPr>
+      </w:pPr>
+      <w:r>
+        <w:t>El navegador se posiciona en la pestaña de Datos.</w:t>
+      </w:r>
+    </w:p>
+    <w:p>
+      <w:pPr>
+        <w:pStyle w:val="ListParagraph"/>
+        <w:numPr>
+          <w:ilvl w:val="0"/>
+          <w:numId w:val="18"/>
+        </w:numPr>
+      </w:pPr>
+      <w:r>
+        <w:t>El navegador solicita la lista de movimientos del paciente a la base de datos.</w:t>
+      </w:r>
+    </w:p>
+    <w:p>
+      <w:pPr>
+        <w:pStyle w:val="ListParagraph"/>
+        <w:numPr>
+          <w:ilvl w:val="0"/>
+          <w:numId w:val="18"/>
+        </w:numPr>
+      </w:pPr>
+      <w:r>
+        <w:t>El navegador recibe la lista de movimientos y se la presenta al usuario en una tabla.</w:t>
+      </w:r>
+    </w:p>
+    <w:p>
+      <w:pPr>
+        <w:pStyle w:val="ListParagraph"/>
+        <w:numPr>
+          <w:ilvl w:val="0"/>
+          <w:numId w:val="18"/>
+        </w:numPr>
+      </w:pPr>
+      <w:r>
+        <w:t>El usuario elige el movimiento (Sagital, Coronal, Transversal) con su fecha asociada presionando en el botón adecuado.</w:t>
+      </w:r>
+    </w:p>
+    <w:p>
+      <w:pPr>
+        <w:pStyle w:val="ListParagraph"/>
+        <w:numPr>
+          <w:ilvl w:val="0"/>
+          <w:numId w:val="18"/>
+        </w:numPr>
+      </w:pPr>
+      <w:r>
+        <w:t>El navegador muestra por pantalla un gráfico con los datos requeridos.</w:t>
+      </w:r>
+    </w:p>
+    <w:p>
+      <w:r>
+        <w:t>Post-condiciones: El navegador tiene que borrar el contenido del gráfico anterior (en el caso de que exista) y graficar los datos requeridos.</w:t>
+      </w:r>
+    </w:p>
+    <w:p/>
+    <w:p>
+      <w:pPr>
+        <w:pStyle w:val="ListParagraph"/>
+      </w:pPr>
+    </w:p>
+    <w:p/>
+    <w:p>
+      <w:r>
+        <w:t>CU7: Mostar datos de evolución del paciente.</w:t>
+      </w:r>
+    </w:p>
+    <w:p>
+      <w:r>
+        <w:t>El usuario muestra la evolución de un movimiento del paciente.</w:t>
+      </w:r>
+    </w:p>
+    <w:p>
+      <w:r>
+        <w:t>Actores implicados: Usuario/cliente, Servidor y Base de Datos.</w:t>
+      </w:r>
+    </w:p>
+    <w:p>
+      <w:r>
+        <w:t xml:space="preserve">Precondiciones: El sistema debe estar correctamente funcionando. </w:t>
+      </w:r>
+    </w:p>
+    <w:p>
+      <w:r>
+        <w:t>Secuencia de acciones:</w:t>
+      </w:r>
+    </w:p>
+    <w:p>
+      <w:pPr>
+        <w:pStyle w:val="ListParagraph"/>
+        <w:numPr>
+          <w:ilvl w:val="0"/>
+          <w:numId w:val="19"/>
+        </w:numPr>
+      </w:pPr>
+      <w:r>
+        <w:t>El cliente se descarga los ficheros web introduciendo la dirección IP del servidor en su navegador.</w:t>
+      </w:r>
+    </w:p>
+    <w:p>
+      <w:pPr>
+        <w:pStyle w:val="ListParagraph"/>
+        <w:numPr>
+          <w:ilvl w:val="0"/>
+          <w:numId w:val="19"/>
+        </w:numPr>
+      </w:pPr>
+      <w:r>
+        <w:t>El cliente accede a la sección de pacientes mediante la pestaña de pacientes.</w:t>
+      </w:r>
+    </w:p>
+    <w:p>
+      <w:pPr>
+        <w:pStyle w:val="ListParagraph"/>
+        <w:numPr>
+          <w:ilvl w:val="0"/>
+          <w:numId w:val="19"/>
+        </w:numPr>
+      </w:pPr>
+      <w:r>
+        <w:t>El navegador solicita la lista de pacientes a la base de datos.</w:t>
+      </w:r>
+    </w:p>
+    <w:p>
+      <w:pPr>
+        <w:pStyle w:val="ListParagraph"/>
+        <w:numPr>
+          <w:ilvl w:val="0"/>
+          <w:numId w:val="19"/>
+        </w:numPr>
+      </w:pPr>
+      <w:r>
+        <w:t>El cliente recibe la lista de pacientes y se la presenta al usuario en una tabla.</w:t>
+      </w:r>
+    </w:p>
+    <w:p>
+      <w:pPr>
+        <w:pStyle w:val="ListParagraph"/>
+        <w:numPr>
+          <w:ilvl w:val="0"/>
+          <w:numId w:val="19"/>
+        </w:numPr>
+      </w:pPr>
+      <w:r>
+        <w:t>El cliente elige el paciente del que quiere mostrar sus datos de movimiento presionando el botón adecuado, ya que cada paciente tiene su propio botón para mostrar sus datos.</w:t>
+      </w:r>
+    </w:p>
+    <w:p>
+      <w:pPr>
+        <w:pStyle w:val="ListParagraph"/>
+        <w:numPr>
+          <w:ilvl w:val="0"/>
+          <w:numId w:val="19"/>
+        </w:numPr>
+      </w:pPr>
+      <w:r>
+        <w:t>El navegador se posiciona en la pestaña de Datos.</w:t>
+      </w:r>
+    </w:p>
+    <w:p>
+      <w:pPr>
+        <w:pStyle w:val="ListParagraph"/>
+        <w:numPr>
+          <w:ilvl w:val="0"/>
+          <w:numId w:val="19"/>
+        </w:numPr>
+      </w:pPr>
+      <w:r>
+        <w:t>El navegador solicita la lista de movimientos del paciente a la base de datos.</w:t>
+      </w:r>
+    </w:p>
+    <w:p>
+      <w:pPr>
+        <w:pStyle w:val="ListParagraph"/>
+        <w:numPr>
+          <w:ilvl w:val="0"/>
+          <w:numId w:val="19"/>
+        </w:numPr>
+      </w:pPr>
+      <w:r>
+        <w:t>El navegador recibe la lista de movimientos y se la presenta al usuario en una tabla.</w:t>
+      </w:r>
+    </w:p>
+    <w:p>
+      <w:pPr>
+        <w:pStyle w:val="ListParagraph"/>
+        <w:numPr>
+          <w:ilvl w:val="0"/>
+          <w:numId w:val="19"/>
+        </w:numPr>
+      </w:pPr>
+      <w:r>
+        <w:t xml:space="preserve">El </w:t>
+      </w:r>
+      <w:r>
+        <w:t>usuario elige la evolución del</w:t>
+      </w:r>
+      <w:r>
+        <w:t xml:space="preserve"> movimiento (Sagital, Coronal, Transversal) </w:t>
+      </w:r>
+      <w:r>
+        <w:t>que quiere mostrar presionando el botón “Evolución del movimiento”</w:t>
+      </w:r>
+      <w:bookmarkStart w:id="26" w:name="_GoBack"/>
       <w:bookmarkEnd w:id="26"/>
-    </w:p>
-    <w:p/>
-    <w:p>
-      <w:r>
-        <w:t xml:space="preserve">Los casos de uso representan las diferentes </w:t>
-      </w:r>
-      <w:r>
-        <w:t>posibles interacciones que pue</w:t>
-      </w:r>
-      <w:r>
-        <w:t>de existir entre los diferentes actores dentro de un sistema. Los actores de un sistema son entidades externas al sist</w:t>
-      </w:r>
-      <w:r>
-        <w:t xml:space="preserve">ema que pueden interactuar con </w:t>
-      </w:r>
-      <w:r>
-        <w:t>el. Los actores pueden ser humanos u objetos (servidores, aplicaciones, servicios.</w:t>
-      </w:r>
-      <w:r>
-        <w:t>..). Los actores que interactúan con nuestra aplicació</w:t>
-      </w:r>
-      <w:r>
-        <w:t xml:space="preserve">n son los siguientes: </w:t>
-      </w:r>
-    </w:p>
-    <w:p>
-      <w:pPr>
-        <w:pStyle w:val="ListParagraph"/>
-        <w:numPr>
-          <w:ilvl w:val="0"/>
-          <w:numId w:val="8"/>
-        </w:numPr>
-      </w:pPr>
-      <w:r>
-        <w:t>Usuarios del sistema a través del navegador de cualquier dispositivo.</w:t>
-      </w:r>
-    </w:p>
-    <w:p>
-      <w:pPr>
-        <w:pStyle w:val="ListParagraph"/>
-        <w:numPr>
-          <w:ilvl w:val="0"/>
-          <w:numId w:val="8"/>
-        </w:numPr>
-      </w:pPr>
-      <w:r>
-        <w:t>El cliente que representa al navegador con su</w:t>
-      </w:r>
-      <w:r>
-        <w:t>s distintos archivos CSS, HTML y</w:t>
-      </w:r>
-      <w:r>
-        <w:t xml:space="preserve"> </w:t>
-      </w:r>
-      <w:r>
-        <w:t>JavaScript</w:t>
-      </w:r>
       <w:r>
         <w:t>.</w:t>
       </w:r>
@@ -2432,36 +3682,29 @@
         <w:pStyle w:val="ListParagraph"/>
         <w:numPr>
           <w:ilvl w:val="0"/>
-          <w:numId w:val="8"/>
-        </w:numPr>
-      </w:pPr>
-      <w:r>
-        <w:t>El servidor que atien</w:t>
-      </w:r>
-      <w:r>
-        <w:t>de las peticiones del cliente/</w:t>
-      </w:r>
-      <w:r>
-        <w:t>navegador</w:t>
-      </w:r>
-      <w:r>
-        <w:t xml:space="preserve"> y está formado por un archivo JavaScript con acceso a una base de datos </w:t>
-      </w:r>
-      <w:proofErr w:type="spellStart"/>
-      <w:r>
-        <w:t>Sqlite</w:t>
-      </w:r>
-      <w:proofErr w:type="spellEnd"/>
-      <w:r>
-        <w:t>.</w:t>
-      </w:r>
-    </w:p>
-    <w:p/>
-    <w:p>
-      <w:r>
-        <w:t xml:space="preserve">CU1: </w:t>
-      </w:r>
-    </w:p>
+          <w:numId w:val="19"/>
+        </w:numPr>
+      </w:pPr>
+      <w:r>
+        <w:t>El navegador muestra por pantalla un gráfico con los datos requeridos.</w:t>
+      </w:r>
+    </w:p>
+    <w:p>
+      <w:r>
+        <w:t>Post-condiciones: El navegador tiene que borrar el contenido del gráfico anterior (en el caso de que exista) y graficar los datos requeridos.</w:t>
+      </w:r>
+    </w:p>
+    <w:p/>
+    <w:p/>
+    <w:p/>
+    <w:p>
+      <w:pPr>
+        <w:rPr>
+          <w:lang w:val="en-US"/>
+        </w:rPr>
+      </w:pPr>
+    </w:p>
+    <w:p/>
     <w:p>
       <w:pPr>
         <w:pStyle w:val="Heading2"/>
@@ -2789,6 +4032,95 @@
     </w:lvl>
   </w:abstractNum>
   <w:abstractNum w:abstractNumId="4">
+    <w:nsid w:val="032A2444"/>
+    <w:multiLevelType w:val="hybridMultilevel"/>
+    <w:tmpl w:val="15B2C612"/>
+    <w:lvl w:ilvl="0" w:tplc="0409000F">
+      <w:start w:val="1"/>
+      <w:numFmt w:val="decimal"/>
+      <w:lvlText w:val="%1."/>
+      <w:lvlJc w:val="left"/>
+      <w:pPr>
+        <w:ind w:left="720" w:hanging="360"/>
+      </w:pPr>
+      <w:rPr>
+        <w:rFonts w:hint="default"/>
+      </w:rPr>
+    </w:lvl>
+    <w:lvl w:ilvl="1" w:tplc="04090019" w:tentative="1">
+      <w:start w:val="1"/>
+      <w:numFmt w:val="lowerLetter"/>
+      <w:lvlText w:val="%2."/>
+      <w:lvlJc w:val="left"/>
+      <w:pPr>
+        <w:ind w:left="1440" w:hanging="360"/>
+      </w:pPr>
+    </w:lvl>
+    <w:lvl w:ilvl="2" w:tplc="0409001B" w:tentative="1">
+      <w:start w:val="1"/>
+      <w:numFmt w:val="lowerRoman"/>
+      <w:lvlText w:val="%3."/>
+      <w:lvlJc w:val="right"/>
+      <w:pPr>
+        <w:ind w:left="2160" w:hanging="180"/>
+      </w:pPr>
+    </w:lvl>
+    <w:lvl w:ilvl="3" w:tplc="0409000F" w:tentative="1">
+      <w:start w:val="1"/>
+      <w:numFmt w:val="decimal"/>
+      <w:lvlText w:val="%4."/>
+      <w:lvlJc w:val="left"/>
+      <w:pPr>
+        <w:ind w:left="2880" w:hanging="360"/>
+      </w:pPr>
+    </w:lvl>
+    <w:lvl w:ilvl="4" w:tplc="04090019" w:tentative="1">
+      <w:start w:val="1"/>
+      <w:numFmt w:val="lowerLetter"/>
+      <w:lvlText w:val="%5."/>
+      <w:lvlJc w:val="left"/>
+      <w:pPr>
+        <w:ind w:left="3600" w:hanging="360"/>
+      </w:pPr>
+    </w:lvl>
+    <w:lvl w:ilvl="5" w:tplc="0409001B" w:tentative="1">
+      <w:start w:val="1"/>
+      <w:numFmt w:val="lowerRoman"/>
+      <w:lvlText w:val="%6."/>
+      <w:lvlJc w:val="right"/>
+      <w:pPr>
+        <w:ind w:left="4320" w:hanging="180"/>
+      </w:pPr>
+    </w:lvl>
+    <w:lvl w:ilvl="6" w:tplc="0409000F" w:tentative="1">
+      <w:start w:val="1"/>
+      <w:numFmt w:val="decimal"/>
+      <w:lvlText w:val="%7."/>
+      <w:lvlJc w:val="left"/>
+      <w:pPr>
+        <w:ind w:left="5040" w:hanging="360"/>
+      </w:pPr>
+    </w:lvl>
+    <w:lvl w:ilvl="7" w:tplc="04090019" w:tentative="1">
+      <w:start w:val="1"/>
+      <w:numFmt w:val="lowerLetter"/>
+      <w:lvlText w:val="%8."/>
+      <w:lvlJc w:val="left"/>
+      <w:pPr>
+        <w:ind w:left="5760" w:hanging="360"/>
+      </w:pPr>
+    </w:lvl>
+    <w:lvl w:ilvl="8" w:tplc="0409001B" w:tentative="1">
+      <w:start w:val="1"/>
+      <w:numFmt w:val="lowerRoman"/>
+      <w:lvlText w:val="%9."/>
+      <w:lvlJc w:val="right"/>
+      <w:pPr>
+        <w:ind w:left="6480" w:hanging="180"/>
+      </w:pPr>
+    </w:lvl>
+  </w:abstractNum>
+  <w:abstractNum w:abstractNumId="5">
     <w:nsid w:val="04277E13"/>
     <w:multiLevelType w:val="multilevel"/>
     <w:tmpl w:val="EC260628"/>
@@ -2909,7 +4241,96 @@
       </w:rPr>
     </w:lvl>
   </w:abstractNum>
-  <w:abstractNum w:abstractNumId="5">
+  <w:abstractNum w:abstractNumId="6">
+    <w:nsid w:val="05C217D5"/>
+    <w:multiLevelType w:val="hybridMultilevel"/>
+    <w:tmpl w:val="15B2C612"/>
+    <w:lvl w:ilvl="0" w:tplc="0409000F">
+      <w:start w:val="1"/>
+      <w:numFmt w:val="decimal"/>
+      <w:lvlText w:val="%1."/>
+      <w:lvlJc w:val="left"/>
+      <w:pPr>
+        <w:ind w:left="720" w:hanging="360"/>
+      </w:pPr>
+      <w:rPr>
+        <w:rFonts w:hint="default"/>
+      </w:rPr>
+    </w:lvl>
+    <w:lvl w:ilvl="1" w:tplc="04090019" w:tentative="1">
+      <w:start w:val="1"/>
+      <w:numFmt w:val="lowerLetter"/>
+      <w:lvlText w:val="%2."/>
+      <w:lvlJc w:val="left"/>
+      <w:pPr>
+        <w:ind w:left="1440" w:hanging="360"/>
+      </w:pPr>
+    </w:lvl>
+    <w:lvl w:ilvl="2" w:tplc="0409001B" w:tentative="1">
+      <w:start w:val="1"/>
+      <w:numFmt w:val="lowerRoman"/>
+      <w:lvlText w:val="%3."/>
+      <w:lvlJc w:val="right"/>
+      <w:pPr>
+        <w:ind w:left="2160" w:hanging="180"/>
+      </w:pPr>
+    </w:lvl>
+    <w:lvl w:ilvl="3" w:tplc="0409000F" w:tentative="1">
+      <w:start w:val="1"/>
+      <w:numFmt w:val="decimal"/>
+      <w:lvlText w:val="%4."/>
+      <w:lvlJc w:val="left"/>
+      <w:pPr>
+        <w:ind w:left="2880" w:hanging="360"/>
+      </w:pPr>
+    </w:lvl>
+    <w:lvl w:ilvl="4" w:tplc="04090019" w:tentative="1">
+      <w:start w:val="1"/>
+      <w:numFmt w:val="lowerLetter"/>
+      <w:lvlText w:val="%5."/>
+      <w:lvlJc w:val="left"/>
+      <w:pPr>
+        <w:ind w:left="3600" w:hanging="360"/>
+      </w:pPr>
+    </w:lvl>
+    <w:lvl w:ilvl="5" w:tplc="0409001B" w:tentative="1">
+      <w:start w:val="1"/>
+      <w:numFmt w:val="lowerRoman"/>
+      <w:lvlText w:val="%6."/>
+      <w:lvlJc w:val="right"/>
+      <w:pPr>
+        <w:ind w:left="4320" w:hanging="180"/>
+      </w:pPr>
+    </w:lvl>
+    <w:lvl w:ilvl="6" w:tplc="0409000F" w:tentative="1">
+      <w:start w:val="1"/>
+      <w:numFmt w:val="decimal"/>
+      <w:lvlText w:val="%7."/>
+      <w:lvlJc w:val="left"/>
+      <w:pPr>
+        <w:ind w:left="5040" w:hanging="360"/>
+      </w:pPr>
+    </w:lvl>
+    <w:lvl w:ilvl="7" w:tplc="04090019" w:tentative="1">
+      <w:start w:val="1"/>
+      <w:numFmt w:val="lowerLetter"/>
+      <w:lvlText w:val="%8."/>
+      <w:lvlJc w:val="left"/>
+      <w:pPr>
+        <w:ind w:left="5760" w:hanging="360"/>
+      </w:pPr>
+    </w:lvl>
+    <w:lvl w:ilvl="8" w:tplc="0409001B" w:tentative="1">
+      <w:start w:val="1"/>
+      <w:numFmt w:val="lowerRoman"/>
+      <w:lvlText w:val="%9."/>
+      <w:lvlJc w:val="right"/>
+      <w:pPr>
+        <w:ind w:left="6480" w:hanging="180"/>
+      </w:pPr>
+    </w:lvl>
+  </w:abstractNum>
+  <w:abstractNum w:abstractNumId="7">
     <w:nsid w:val="0C1369C7"/>
     <w:multiLevelType w:val="hybridMultilevel"/>
     <w:tmpl w:val="7D4AEE7C"/>
@@ -3021,7 +4442,7 @@
       </w:rPr>
     </w:lvl>
   </w:abstractNum>
-  <w:abstractNum w:abstractNumId="6">
+  <w:abstractNum w:abstractNumId="8">
     <w:nsid w:val="169577D4"/>
     <w:multiLevelType w:val="multilevel"/>
     <w:tmpl w:val="033C8DE6"/>
@@ -3142,7 +4563,96 @@
       </w:rPr>
     </w:lvl>
   </w:abstractNum>
-  <w:abstractNum w:abstractNumId="7">
+  <w:abstractNum w:abstractNumId="9">
+    <w:nsid w:val="16A90372"/>
+    <w:multiLevelType w:val="multilevel"/>
+    <w:tmpl w:val="392E0B86"/>
+    <w:lvl w:ilvl="0">
+      <w:start w:val="1"/>
+      <w:numFmt w:val="decimal"/>
+      <w:lvlText w:val="%1."/>
+      <w:lvlJc w:val="left"/>
+      <w:pPr>
+        <w:ind w:left="1080" w:hanging="360"/>
+      </w:pPr>
+      <w:rPr>
+        <w:rFonts w:asciiTheme="minorHAnsi" w:eastAsiaTheme="minorEastAsia" w:hAnsiTheme="minorHAnsi" w:cstheme="minorBidi"/>
+      </w:rPr>
+    </w:lvl>
+    <w:lvl w:ilvl="1">
+      <w:start w:val="1"/>
+      <w:numFmt w:val="lowerLetter"/>
+      <w:lvlText w:val="%2."/>
+      <w:lvlJc w:val="left"/>
+      <w:pPr>
+        <w:ind w:left="1800" w:hanging="360"/>
+      </w:pPr>
+    </w:lvl>
+    <w:lvl w:ilvl="2">
+      <w:start w:val="1"/>
+      <w:numFmt w:val="lowerRoman"/>
+      <w:lvlText w:val="%3."/>
+      <w:lvlJc w:val="right"/>
+      <w:pPr>
+        <w:ind w:left="2520" w:hanging="180"/>
+      </w:pPr>
+    </w:lvl>
+    <w:lvl w:ilvl="3">
+      <w:start w:val="1"/>
+      <w:numFmt w:val="decimal"/>
+      <w:lvlText w:val="%4."/>
+      <w:lvlJc w:val="left"/>
+      <w:pPr>
+        <w:ind w:left="3240" w:hanging="360"/>
+      </w:pPr>
+    </w:lvl>
+    <w:lvl w:ilvl="4">
+      <w:start w:val="1"/>
+      <w:numFmt w:val="lowerLetter"/>
+      <w:lvlText w:val="%5."/>
+      <w:lvlJc w:val="left"/>
+      <w:pPr>
+        <w:ind w:left="3960" w:hanging="360"/>
+      </w:pPr>
+    </w:lvl>
+    <w:lvl w:ilvl="5">
+      <w:start w:val="1"/>
+      <w:numFmt w:val="lowerRoman"/>
+      <w:lvlText w:val="%6."/>
+      <w:lvlJc w:val="right"/>
+      <w:pPr>
+        <w:ind w:left="4680" w:hanging="180"/>
+      </w:pPr>
+    </w:lvl>
+    <w:lvl w:ilvl="6">
+      <w:start w:val="1"/>
+      <w:numFmt w:val="decimal"/>
+      <w:lvlText w:val="%7."/>
+      <w:lvlJc w:val="left"/>
+      <w:pPr>
+        <w:ind w:left="5400" w:hanging="360"/>
+      </w:pPr>
+    </w:lvl>
+    <w:lvl w:ilvl="7">
+      <w:start w:val="1"/>
+      <w:numFmt w:val="lowerLetter"/>
+      <w:lvlText w:val="%8."/>
+      <w:lvlJc w:val="left"/>
+      <w:pPr>
+        <w:ind w:left="6120" w:hanging="360"/>
+      </w:pPr>
+    </w:lvl>
+    <w:lvl w:ilvl="8">
+      <w:start w:val="1"/>
+      <w:numFmt w:val="lowerRoman"/>
+      <w:lvlText w:val="%9."/>
+      <w:lvlJc w:val="right"/>
+      <w:pPr>
+        <w:ind w:left="6840" w:hanging="180"/>
+      </w:pPr>
+    </w:lvl>
+  </w:abstractNum>
+  <w:abstractNum w:abstractNumId="10">
     <w:nsid w:val="20AA3F75"/>
     <w:multiLevelType w:val="multilevel"/>
     <w:tmpl w:val="F6282722"/>
@@ -3263,8 +4773,720 @@
       </w:rPr>
     </w:lvl>
   </w:abstractNum>
+  <w:abstractNum w:abstractNumId="11">
+    <w:nsid w:val="28CA1285"/>
+    <w:multiLevelType w:val="hybridMultilevel"/>
+    <w:tmpl w:val="15B2C612"/>
+    <w:lvl w:ilvl="0" w:tplc="0409000F">
+      <w:start w:val="1"/>
+      <w:numFmt w:val="decimal"/>
+      <w:lvlText w:val="%1."/>
+      <w:lvlJc w:val="left"/>
+      <w:pPr>
+        <w:ind w:left="720" w:hanging="360"/>
+      </w:pPr>
+      <w:rPr>
+        <w:rFonts w:hint="default"/>
+      </w:rPr>
+    </w:lvl>
+    <w:lvl w:ilvl="1" w:tplc="04090019" w:tentative="1">
+      <w:start w:val="1"/>
+      <w:numFmt w:val="lowerLetter"/>
+      <w:lvlText w:val="%2."/>
+      <w:lvlJc w:val="left"/>
+      <w:pPr>
+        <w:ind w:left="1440" w:hanging="360"/>
+      </w:pPr>
+    </w:lvl>
+    <w:lvl w:ilvl="2" w:tplc="0409001B" w:tentative="1">
+      <w:start w:val="1"/>
+      <w:numFmt w:val="lowerRoman"/>
+      <w:lvlText w:val="%3."/>
+      <w:lvlJc w:val="right"/>
+      <w:pPr>
+        <w:ind w:left="2160" w:hanging="180"/>
+      </w:pPr>
+    </w:lvl>
+    <w:lvl w:ilvl="3" w:tplc="0409000F" w:tentative="1">
+      <w:start w:val="1"/>
+      <w:numFmt w:val="decimal"/>
+      <w:lvlText w:val="%4."/>
+      <w:lvlJc w:val="left"/>
+      <w:pPr>
+        <w:ind w:left="2880" w:hanging="360"/>
+      </w:pPr>
+    </w:lvl>
+    <w:lvl w:ilvl="4" w:tplc="04090019" w:tentative="1">
+      <w:start w:val="1"/>
+      <w:numFmt w:val="lowerLetter"/>
+      <w:lvlText w:val="%5."/>
+      <w:lvlJc w:val="left"/>
+      <w:pPr>
+        <w:ind w:left="3600" w:hanging="360"/>
+      </w:pPr>
+    </w:lvl>
+    <w:lvl w:ilvl="5" w:tplc="0409001B" w:tentative="1">
+      <w:start w:val="1"/>
+      <w:numFmt w:val="lowerRoman"/>
+      <w:lvlText w:val="%6."/>
+      <w:lvlJc w:val="right"/>
+      <w:pPr>
+        <w:ind w:left="4320" w:hanging="180"/>
+      </w:pPr>
+    </w:lvl>
+    <w:lvl w:ilvl="6" w:tplc="0409000F" w:tentative="1">
+      <w:start w:val="1"/>
+      <w:numFmt w:val="decimal"/>
+      <w:lvlText w:val="%7."/>
+      <w:lvlJc w:val="left"/>
+      <w:pPr>
+        <w:ind w:left="5040" w:hanging="360"/>
+      </w:pPr>
+    </w:lvl>
+    <w:lvl w:ilvl="7" w:tplc="04090019" w:tentative="1">
+      <w:start w:val="1"/>
+      <w:numFmt w:val="lowerLetter"/>
+      <w:lvlText w:val="%8."/>
+      <w:lvlJc w:val="left"/>
+      <w:pPr>
+        <w:ind w:left="5760" w:hanging="360"/>
+      </w:pPr>
+    </w:lvl>
+    <w:lvl w:ilvl="8" w:tplc="0409001B" w:tentative="1">
+      <w:start w:val="1"/>
+      <w:numFmt w:val="lowerRoman"/>
+      <w:lvlText w:val="%9."/>
+      <w:lvlJc w:val="right"/>
+      <w:pPr>
+        <w:ind w:left="6480" w:hanging="180"/>
+      </w:pPr>
+    </w:lvl>
+  </w:abstractNum>
+  <w:abstractNum w:abstractNumId="12">
+    <w:nsid w:val="2C3473F4"/>
+    <w:multiLevelType w:val="hybridMultilevel"/>
+    <w:tmpl w:val="392E0B86"/>
+    <w:lvl w:ilvl="0" w:tplc="64F451EE">
+      <w:start w:val="1"/>
+      <w:numFmt w:val="decimal"/>
+      <w:lvlText w:val="%1."/>
+      <w:lvlJc w:val="left"/>
+      <w:pPr>
+        <w:ind w:left="1080" w:hanging="360"/>
+      </w:pPr>
+      <w:rPr>
+        <w:rFonts w:asciiTheme="minorHAnsi" w:eastAsiaTheme="minorEastAsia" w:hAnsiTheme="minorHAnsi" w:cstheme="minorBidi"/>
+      </w:rPr>
+    </w:lvl>
+    <w:lvl w:ilvl="1" w:tplc="04090019" w:tentative="1">
+      <w:start w:val="1"/>
+      <w:numFmt w:val="lowerLetter"/>
+      <w:lvlText w:val="%2."/>
+      <w:lvlJc w:val="left"/>
+      <w:pPr>
+        <w:ind w:left="1800" w:hanging="360"/>
+      </w:pPr>
+    </w:lvl>
+    <w:lvl w:ilvl="2" w:tplc="0409001B" w:tentative="1">
+      <w:start w:val="1"/>
+      <w:numFmt w:val="lowerRoman"/>
+      <w:lvlText w:val="%3."/>
+      <w:lvlJc w:val="right"/>
+      <w:pPr>
+        <w:ind w:left="2520" w:hanging="180"/>
+      </w:pPr>
+    </w:lvl>
+    <w:lvl w:ilvl="3" w:tplc="0409000F" w:tentative="1">
+      <w:start w:val="1"/>
+      <w:numFmt w:val="decimal"/>
+      <w:lvlText w:val="%4."/>
+      <w:lvlJc w:val="left"/>
+      <w:pPr>
+        <w:ind w:left="3240" w:hanging="360"/>
+      </w:pPr>
+    </w:lvl>
+    <w:lvl w:ilvl="4" w:tplc="04090019" w:tentative="1">
+      <w:start w:val="1"/>
+      <w:numFmt w:val="lowerLetter"/>
+      <w:lvlText w:val="%5."/>
+      <w:lvlJc w:val="left"/>
+      <w:pPr>
+        <w:ind w:left="3960" w:hanging="360"/>
+      </w:pPr>
+    </w:lvl>
+    <w:lvl w:ilvl="5" w:tplc="0409001B" w:tentative="1">
+      <w:start w:val="1"/>
+      <w:numFmt w:val="lowerRoman"/>
+      <w:lvlText w:val="%6."/>
+      <w:lvlJc w:val="right"/>
+      <w:pPr>
+        <w:ind w:left="4680" w:hanging="180"/>
+      </w:pPr>
+    </w:lvl>
+    <w:lvl w:ilvl="6" w:tplc="0409000F" w:tentative="1">
+      <w:start w:val="1"/>
+      <w:numFmt w:val="decimal"/>
+      <w:lvlText w:val="%7."/>
+      <w:lvlJc w:val="left"/>
+      <w:pPr>
+        <w:ind w:left="5400" w:hanging="360"/>
+      </w:pPr>
+    </w:lvl>
+    <w:lvl w:ilvl="7" w:tplc="04090019" w:tentative="1">
+      <w:start w:val="1"/>
+      <w:numFmt w:val="lowerLetter"/>
+      <w:lvlText w:val="%8."/>
+      <w:lvlJc w:val="left"/>
+      <w:pPr>
+        <w:ind w:left="6120" w:hanging="360"/>
+      </w:pPr>
+    </w:lvl>
+    <w:lvl w:ilvl="8" w:tplc="0409001B" w:tentative="1">
+      <w:start w:val="1"/>
+      <w:numFmt w:val="lowerRoman"/>
+      <w:lvlText w:val="%9."/>
+      <w:lvlJc w:val="right"/>
+      <w:pPr>
+        <w:ind w:left="6840" w:hanging="180"/>
+      </w:pPr>
+    </w:lvl>
+  </w:abstractNum>
+  <w:abstractNum w:abstractNumId="13">
+    <w:nsid w:val="360E0412"/>
+    <w:multiLevelType w:val="hybridMultilevel"/>
+    <w:tmpl w:val="15B2C612"/>
+    <w:lvl w:ilvl="0" w:tplc="0409000F">
+      <w:start w:val="1"/>
+      <w:numFmt w:val="decimal"/>
+      <w:lvlText w:val="%1."/>
+      <w:lvlJc w:val="left"/>
+      <w:pPr>
+        <w:ind w:left="720" w:hanging="360"/>
+      </w:pPr>
+      <w:rPr>
+        <w:rFonts w:hint="default"/>
+      </w:rPr>
+    </w:lvl>
+    <w:lvl w:ilvl="1" w:tplc="04090019" w:tentative="1">
+      <w:start w:val="1"/>
+      <w:numFmt w:val="lowerLetter"/>
+      <w:lvlText w:val="%2."/>
+      <w:lvlJc w:val="left"/>
+      <w:pPr>
+        <w:ind w:left="1440" w:hanging="360"/>
+      </w:pPr>
+    </w:lvl>
+    <w:lvl w:ilvl="2" w:tplc="0409001B" w:tentative="1">
+      <w:start w:val="1"/>
+      <w:numFmt w:val="lowerRoman"/>
+      <w:lvlText w:val="%3."/>
+      <w:lvlJc w:val="right"/>
+      <w:pPr>
+        <w:ind w:left="2160" w:hanging="180"/>
+      </w:pPr>
+    </w:lvl>
+    <w:lvl w:ilvl="3" w:tplc="0409000F" w:tentative="1">
+      <w:start w:val="1"/>
+      <w:numFmt w:val="decimal"/>
+      <w:lvlText w:val="%4."/>
+      <w:lvlJc w:val="left"/>
+      <w:pPr>
+        <w:ind w:left="2880" w:hanging="360"/>
+      </w:pPr>
+    </w:lvl>
+    <w:lvl w:ilvl="4" w:tplc="04090019" w:tentative="1">
+      <w:start w:val="1"/>
+      <w:numFmt w:val="lowerLetter"/>
+      <w:lvlText w:val="%5."/>
+      <w:lvlJc w:val="left"/>
+      <w:pPr>
+        <w:ind w:left="3600" w:hanging="360"/>
+      </w:pPr>
+    </w:lvl>
+    <w:lvl w:ilvl="5" w:tplc="0409001B" w:tentative="1">
+      <w:start w:val="1"/>
+      <w:numFmt w:val="lowerRoman"/>
+      <w:lvlText w:val="%6."/>
+      <w:lvlJc w:val="right"/>
+      <w:pPr>
+        <w:ind w:left="4320" w:hanging="180"/>
+      </w:pPr>
+    </w:lvl>
+    <w:lvl w:ilvl="6" w:tplc="0409000F" w:tentative="1">
+      <w:start w:val="1"/>
+      <w:numFmt w:val="decimal"/>
+      <w:lvlText w:val="%7."/>
+      <w:lvlJc w:val="left"/>
+      <w:pPr>
+        <w:ind w:left="5040" w:hanging="360"/>
+      </w:pPr>
+    </w:lvl>
+    <w:lvl w:ilvl="7" w:tplc="04090019" w:tentative="1">
+      <w:start w:val="1"/>
+      <w:numFmt w:val="lowerLetter"/>
+      <w:lvlText w:val="%8."/>
+      <w:lvlJc w:val="left"/>
+      <w:pPr>
+        <w:ind w:left="5760" w:hanging="360"/>
+      </w:pPr>
+    </w:lvl>
+    <w:lvl w:ilvl="8" w:tplc="0409001B" w:tentative="1">
+      <w:start w:val="1"/>
+      <w:numFmt w:val="lowerRoman"/>
+      <w:lvlText w:val="%9."/>
+      <w:lvlJc w:val="right"/>
+      <w:pPr>
+        <w:ind w:left="6480" w:hanging="180"/>
+      </w:pPr>
+    </w:lvl>
+  </w:abstractNum>
+  <w:abstractNum w:abstractNumId="14">
+    <w:nsid w:val="38D20098"/>
+    <w:multiLevelType w:val="hybridMultilevel"/>
+    <w:tmpl w:val="54E68FF0"/>
+    <w:lvl w:ilvl="0" w:tplc="64F451EE">
+      <w:start w:val="1"/>
+      <w:numFmt w:val="decimal"/>
+      <w:lvlText w:val="%1."/>
+      <w:lvlJc w:val="left"/>
+      <w:pPr>
+        <w:ind w:left="720" w:hanging="360"/>
+      </w:pPr>
+      <w:rPr>
+        <w:rFonts w:asciiTheme="minorHAnsi" w:eastAsiaTheme="minorEastAsia" w:hAnsiTheme="minorHAnsi" w:cstheme="minorBidi"/>
+      </w:rPr>
+    </w:lvl>
+    <w:lvl w:ilvl="1" w:tplc="04090019" w:tentative="1">
+      <w:start w:val="1"/>
+      <w:numFmt w:val="lowerLetter"/>
+      <w:lvlText w:val="%2."/>
+      <w:lvlJc w:val="left"/>
+      <w:pPr>
+        <w:ind w:left="1080" w:hanging="360"/>
+      </w:pPr>
+    </w:lvl>
+    <w:lvl w:ilvl="2" w:tplc="0409001B" w:tentative="1">
+      <w:start w:val="1"/>
+      <w:numFmt w:val="lowerRoman"/>
+      <w:lvlText w:val="%3."/>
+      <w:lvlJc w:val="right"/>
+      <w:pPr>
+        <w:ind w:left="1800" w:hanging="180"/>
+      </w:pPr>
+    </w:lvl>
+    <w:lvl w:ilvl="3" w:tplc="0409000F" w:tentative="1">
+      <w:start w:val="1"/>
+      <w:numFmt w:val="decimal"/>
+      <w:lvlText w:val="%4."/>
+      <w:lvlJc w:val="left"/>
+      <w:pPr>
+        <w:ind w:left="2520" w:hanging="360"/>
+      </w:pPr>
+    </w:lvl>
+    <w:lvl w:ilvl="4" w:tplc="04090019" w:tentative="1">
+      <w:start w:val="1"/>
+      <w:numFmt w:val="lowerLetter"/>
+      <w:lvlText w:val="%5."/>
+      <w:lvlJc w:val="left"/>
+      <w:pPr>
+        <w:ind w:left="3240" w:hanging="360"/>
+      </w:pPr>
+    </w:lvl>
+    <w:lvl w:ilvl="5" w:tplc="0409001B" w:tentative="1">
+      <w:start w:val="1"/>
+      <w:numFmt w:val="lowerRoman"/>
+      <w:lvlText w:val="%6."/>
+      <w:lvlJc w:val="right"/>
+      <w:pPr>
+        <w:ind w:left="3960" w:hanging="180"/>
+      </w:pPr>
+    </w:lvl>
+    <w:lvl w:ilvl="6" w:tplc="0409000F" w:tentative="1">
+      <w:start w:val="1"/>
+      <w:numFmt w:val="decimal"/>
+      <w:lvlText w:val="%7."/>
+      <w:lvlJc w:val="left"/>
+      <w:pPr>
+        <w:ind w:left="4680" w:hanging="360"/>
+      </w:pPr>
+    </w:lvl>
+    <w:lvl w:ilvl="7" w:tplc="04090019" w:tentative="1">
+      <w:start w:val="1"/>
+      <w:numFmt w:val="lowerLetter"/>
+      <w:lvlText w:val="%8."/>
+      <w:lvlJc w:val="left"/>
+      <w:pPr>
+        <w:ind w:left="5400" w:hanging="360"/>
+      </w:pPr>
+    </w:lvl>
+    <w:lvl w:ilvl="8" w:tplc="0409001B" w:tentative="1">
+      <w:start w:val="1"/>
+      <w:numFmt w:val="lowerRoman"/>
+      <w:lvlText w:val="%9."/>
+      <w:lvlJc w:val="right"/>
+      <w:pPr>
+        <w:ind w:left="6120" w:hanging="180"/>
+      </w:pPr>
+    </w:lvl>
+  </w:abstractNum>
+  <w:abstractNum w:abstractNumId="15">
+    <w:nsid w:val="3BE455E6"/>
+    <w:multiLevelType w:val="hybridMultilevel"/>
+    <w:tmpl w:val="15B2C612"/>
+    <w:lvl w:ilvl="0" w:tplc="0409000F">
+      <w:start w:val="1"/>
+      <w:numFmt w:val="decimal"/>
+      <w:lvlText w:val="%1."/>
+      <w:lvlJc w:val="left"/>
+      <w:pPr>
+        <w:ind w:left="720" w:hanging="360"/>
+      </w:pPr>
+      <w:rPr>
+        <w:rFonts w:hint="default"/>
+      </w:rPr>
+    </w:lvl>
+    <w:lvl w:ilvl="1" w:tplc="04090019" w:tentative="1">
+      <w:start w:val="1"/>
+      <w:numFmt w:val="lowerLetter"/>
+      <w:lvlText w:val="%2."/>
+      <w:lvlJc w:val="left"/>
+      <w:pPr>
+        <w:ind w:left="1440" w:hanging="360"/>
+      </w:pPr>
+    </w:lvl>
+    <w:lvl w:ilvl="2" w:tplc="0409001B" w:tentative="1">
+      <w:start w:val="1"/>
+      <w:numFmt w:val="lowerRoman"/>
+      <w:lvlText w:val="%3."/>
+      <w:lvlJc w:val="right"/>
+      <w:pPr>
+        <w:ind w:left="2160" w:hanging="180"/>
+      </w:pPr>
+    </w:lvl>
+    <w:lvl w:ilvl="3" w:tplc="0409000F" w:tentative="1">
+      <w:start w:val="1"/>
+      <w:numFmt w:val="decimal"/>
+      <w:lvlText w:val="%4."/>
+      <w:lvlJc w:val="left"/>
+      <w:pPr>
+        <w:ind w:left="2880" w:hanging="360"/>
+      </w:pPr>
+    </w:lvl>
+    <w:lvl w:ilvl="4" w:tplc="04090019" w:tentative="1">
+      <w:start w:val="1"/>
+      <w:numFmt w:val="lowerLetter"/>
+      <w:lvlText w:val="%5."/>
+      <w:lvlJc w:val="left"/>
+      <w:pPr>
+        <w:ind w:left="3600" w:hanging="360"/>
+      </w:pPr>
+    </w:lvl>
+    <w:lvl w:ilvl="5" w:tplc="0409001B" w:tentative="1">
+      <w:start w:val="1"/>
+      <w:numFmt w:val="lowerRoman"/>
+      <w:lvlText w:val="%6."/>
+      <w:lvlJc w:val="right"/>
+      <w:pPr>
+        <w:ind w:left="4320" w:hanging="180"/>
+      </w:pPr>
+    </w:lvl>
+    <w:lvl w:ilvl="6" w:tplc="0409000F" w:tentative="1">
+      <w:start w:val="1"/>
+      <w:numFmt w:val="decimal"/>
+      <w:lvlText w:val="%7."/>
+      <w:lvlJc w:val="left"/>
+      <w:pPr>
+        <w:ind w:left="5040" w:hanging="360"/>
+      </w:pPr>
+    </w:lvl>
+    <w:lvl w:ilvl="7" w:tplc="04090019" w:tentative="1">
+      <w:start w:val="1"/>
+      <w:numFmt w:val="lowerLetter"/>
+      <w:lvlText w:val="%8."/>
+      <w:lvlJc w:val="left"/>
+      <w:pPr>
+        <w:ind w:left="5760" w:hanging="360"/>
+      </w:pPr>
+    </w:lvl>
+    <w:lvl w:ilvl="8" w:tplc="0409001B" w:tentative="1">
+      <w:start w:val="1"/>
+      <w:numFmt w:val="lowerRoman"/>
+      <w:lvlText w:val="%9."/>
+      <w:lvlJc w:val="right"/>
+      <w:pPr>
+        <w:ind w:left="6480" w:hanging="180"/>
+      </w:pPr>
+    </w:lvl>
+  </w:abstractNum>
+  <w:abstractNum w:abstractNumId="16">
+    <w:nsid w:val="4E71155C"/>
+    <w:multiLevelType w:val="hybridMultilevel"/>
+    <w:tmpl w:val="54E68FF0"/>
+    <w:lvl w:ilvl="0" w:tplc="64F451EE">
+      <w:start w:val="1"/>
+      <w:numFmt w:val="decimal"/>
+      <w:lvlText w:val="%1."/>
+      <w:lvlJc w:val="left"/>
+      <w:pPr>
+        <w:ind w:left="720" w:hanging="360"/>
+      </w:pPr>
+      <w:rPr>
+        <w:rFonts w:asciiTheme="minorHAnsi" w:eastAsiaTheme="minorEastAsia" w:hAnsiTheme="minorHAnsi" w:cstheme="minorBidi"/>
+      </w:rPr>
+    </w:lvl>
+    <w:lvl w:ilvl="1" w:tplc="04090019" w:tentative="1">
+      <w:start w:val="1"/>
+      <w:numFmt w:val="lowerLetter"/>
+      <w:lvlText w:val="%2."/>
+      <w:lvlJc w:val="left"/>
+      <w:pPr>
+        <w:ind w:left="1080" w:hanging="360"/>
+      </w:pPr>
+    </w:lvl>
+    <w:lvl w:ilvl="2" w:tplc="0409001B" w:tentative="1">
+      <w:start w:val="1"/>
+      <w:numFmt w:val="lowerRoman"/>
+      <w:lvlText w:val="%3."/>
+      <w:lvlJc w:val="right"/>
+      <w:pPr>
+        <w:ind w:left="1800" w:hanging="180"/>
+      </w:pPr>
+    </w:lvl>
+    <w:lvl w:ilvl="3" w:tplc="0409000F" w:tentative="1">
+      <w:start w:val="1"/>
+      <w:numFmt w:val="decimal"/>
+      <w:lvlText w:val="%4."/>
+      <w:lvlJc w:val="left"/>
+      <w:pPr>
+        <w:ind w:left="2520" w:hanging="360"/>
+      </w:pPr>
+    </w:lvl>
+    <w:lvl w:ilvl="4" w:tplc="04090019" w:tentative="1">
+      <w:start w:val="1"/>
+      <w:numFmt w:val="lowerLetter"/>
+      <w:lvlText w:val="%5."/>
+      <w:lvlJc w:val="left"/>
+      <w:pPr>
+        <w:ind w:left="3240" w:hanging="360"/>
+      </w:pPr>
+    </w:lvl>
+    <w:lvl w:ilvl="5" w:tplc="0409001B" w:tentative="1">
+      <w:start w:val="1"/>
+      <w:numFmt w:val="lowerRoman"/>
+      <w:lvlText w:val="%6."/>
+      <w:lvlJc w:val="right"/>
+      <w:pPr>
+        <w:ind w:left="3960" w:hanging="180"/>
+      </w:pPr>
+    </w:lvl>
+    <w:lvl w:ilvl="6" w:tplc="0409000F" w:tentative="1">
+      <w:start w:val="1"/>
+      <w:numFmt w:val="decimal"/>
+      <w:lvlText w:val="%7."/>
+      <w:lvlJc w:val="left"/>
+      <w:pPr>
+        <w:ind w:left="4680" w:hanging="360"/>
+      </w:pPr>
+    </w:lvl>
+    <w:lvl w:ilvl="7" w:tplc="04090019" w:tentative="1">
+      <w:start w:val="1"/>
+      <w:numFmt w:val="lowerLetter"/>
+      <w:lvlText w:val="%8."/>
+      <w:lvlJc w:val="left"/>
+      <w:pPr>
+        <w:ind w:left="5400" w:hanging="360"/>
+      </w:pPr>
+    </w:lvl>
+    <w:lvl w:ilvl="8" w:tplc="0409001B" w:tentative="1">
+      <w:start w:val="1"/>
+      <w:numFmt w:val="lowerRoman"/>
+      <w:lvlText w:val="%9."/>
+      <w:lvlJc w:val="right"/>
+      <w:pPr>
+        <w:ind w:left="6120" w:hanging="180"/>
+      </w:pPr>
+    </w:lvl>
+  </w:abstractNum>
+  <w:abstractNum w:abstractNumId="17">
+    <w:nsid w:val="633F42B0"/>
+    <w:multiLevelType w:val="hybridMultilevel"/>
+    <w:tmpl w:val="54E68FF0"/>
+    <w:lvl w:ilvl="0" w:tplc="64F451EE">
+      <w:start w:val="1"/>
+      <w:numFmt w:val="decimal"/>
+      <w:lvlText w:val="%1."/>
+      <w:lvlJc w:val="left"/>
+      <w:pPr>
+        <w:ind w:left="720" w:hanging="360"/>
+      </w:pPr>
+      <w:rPr>
+        <w:rFonts w:asciiTheme="minorHAnsi" w:eastAsiaTheme="minorEastAsia" w:hAnsiTheme="minorHAnsi" w:cstheme="minorBidi"/>
+      </w:rPr>
+    </w:lvl>
+    <w:lvl w:ilvl="1" w:tplc="04090019" w:tentative="1">
+      <w:start w:val="1"/>
+      <w:numFmt w:val="lowerLetter"/>
+      <w:lvlText w:val="%2."/>
+      <w:lvlJc w:val="left"/>
+      <w:pPr>
+        <w:ind w:left="1080" w:hanging="360"/>
+      </w:pPr>
+    </w:lvl>
+    <w:lvl w:ilvl="2" w:tplc="0409001B" w:tentative="1">
+      <w:start w:val="1"/>
+      <w:numFmt w:val="lowerRoman"/>
+      <w:lvlText w:val="%3."/>
+      <w:lvlJc w:val="right"/>
+      <w:pPr>
+        <w:ind w:left="1800" w:hanging="180"/>
+      </w:pPr>
+    </w:lvl>
+    <w:lvl w:ilvl="3" w:tplc="0409000F" w:tentative="1">
+      <w:start w:val="1"/>
+      <w:numFmt w:val="decimal"/>
+      <w:lvlText w:val="%4."/>
+      <w:lvlJc w:val="left"/>
+      <w:pPr>
+        <w:ind w:left="2520" w:hanging="360"/>
+      </w:pPr>
+    </w:lvl>
+    <w:lvl w:ilvl="4" w:tplc="04090019" w:tentative="1">
+      <w:start w:val="1"/>
+      <w:numFmt w:val="lowerLetter"/>
+      <w:lvlText w:val="%5."/>
+      <w:lvlJc w:val="left"/>
+      <w:pPr>
+        <w:ind w:left="3240" w:hanging="360"/>
+      </w:pPr>
+    </w:lvl>
+    <w:lvl w:ilvl="5" w:tplc="0409001B" w:tentative="1">
+      <w:start w:val="1"/>
+      <w:numFmt w:val="lowerRoman"/>
+      <w:lvlText w:val="%6."/>
+      <w:lvlJc w:val="right"/>
+      <w:pPr>
+        <w:ind w:left="3960" w:hanging="180"/>
+      </w:pPr>
+    </w:lvl>
+    <w:lvl w:ilvl="6" w:tplc="0409000F" w:tentative="1">
+      <w:start w:val="1"/>
+      <w:numFmt w:val="decimal"/>
+      <w:lvlText w:val="%7."/>
+      <w:lvlJc w:val="left"/>
+      <w:pPr>
+        <w:ind w:left="4680" w:hanging="360"/>
+      </w:pPr>
+    </w:lvl>
+    <w:lvl w:ilvl="7" w:tplc="04090019" w:tentative="1">
+      <w:start w:val="1"/>
+      <w:numFmt w:val="lowerLetter"/>
+      <w:lvlText w:val="%8."/>
+      <w:lvlJc w:val="left"/>
+      <w:pPr>
+        <w:ind w:left="5400" w:hanging="360"/>
+      </w:pPr>
+    </w:lvl>
+    <w:lvl w:ilvl="8" w:tplc="0409001B" w:tentative="1">
+      <w:start w:val="1"/>
+      <w:numFmt w:val="lowerRoman"/>
+      <w:lvlText w:val="%9."/>
+      <w:lvlJc w:val="right"/>
+      <w:pPr>
+        <w:ind w:left="6120" w:hanging="180"/>
+      </w:pPr>
+    </w:lvl>
+  </w:abstractNum>
+  <w:abstractNum w:abstractNumId="18">
+    <w:nsid w:val="6AE802D2"/>
+    <w:multiLevelType w:val="hybridMultilevel"/>
+    <w:tmpl w:val="15B2C612"/>
+    <w:lvl w:ilvl="0" w:tplc="0409000F">
+      <w:start w:val="1"/>
+      <w:numFmt w:val="decimal"/>
+      <w:lvlText w:val="%1."/>
+      <w:lvlJc w:val="left"/>
+      <w:pPr>
+        <w:ind w:left="720" w:hanging="360"/>
+      </w:pPr>
+      <w:rPr>
+        <w:rFonts w:hint="default"/>
+      </w:rPr>
+    </w:lvl>
+    <w:lvl w:ilvl="1" w:tplc="04090019" w:tentative="1">
+      <w:start w:val="1"/>
+      <w:numFmt w:val="lowerLetter"/>
+      <w:lvlText w:val="%2."/>
+      <w:lvlJc w:val="left"/>
+      <w:pPr>
+        <w:ind w:left="1440" w:hanging="360"/>
+      </w:pPr>
+    </w:lvl>
+    <w:lvl w:ilvl="2" w:tplc="0409001B" w:tentative="1">
+      <w:start w:val="1"/>
+      <w:numFmt w:val="lowerRoman"/>
+      <w:lvlText w:val="%3."/>
+      <w:lvlJc w:val="right"/>
+      <w:pPr>
+        <w:ind w:left="2160" w:hanging="180"/>
+      </w:pPr>
+    </w:lvl>
+    <w:lvl w:ilvl="3" w:tplc="0409000F" w:tentative="1">
+      <w:start w:val="1"/>
+      <w:numFmt w:val="decimal"/>
+      <w:lvlText w:val="%4."/>
+      <w:lvlJc w:val="left"/>
+      <w:pPr>
+        <w:ind w:left="2880" w:hanging="360"/>
+      </w:pPr>
+    </w:lvl>
+    <w:lvl w:ilvl="4" w:tplc="04090019" w:tentative="1">
+      <w:start w:val="1"/>
+      <w:numFmt w:val="lowerLetter"/>
+      <w:lvlText w:val="%5."/>
+      <w:lvlJc w:val="left"/>
+      <w:pPr>
+        <w:ind w:left="3600" w:hanging="360"/>
+      </w:pPr>
+    </w:lvl>
+    <w:lvl w:ilvl="5" w:tplc="0409001B" w:tentative="1">
+      <w:start w:val="1"/>
+      <w:numFmt w:val="lowerRoman"/>
+      <w:lvlText w:val="%6."/>
+      <w:lvlJc w:val="right"/>
+      <w:pPr>
+        <w:ind w:left="4320" w:hanging="180"/>
+      </w:pPr>
+    </w:lvl>
+    <w:lvl w:ilvl="6" w:tplc="0409000F" w:tentative="1">
+      <w:start w:val="1"/>
+      <w:numFmt w:val="decimal"/>
+      <w:lvlText w:val="%7."/>
+      <w:lvlJc w:val="left"/>
+      <w:pPr>
+        <w:ind w:left="5040" w:hanging="360"/>
+      </w:pPr>
+    </w:lvl>
+    <w:lvl w:ilvl="7" w:tplc="04090019" w:tentative="1">
+      <w:start w:val="1"/>
+      <w:numFmt w:val="lowerLetter"/>
+      <w:lvlText w:val="%8."/>
+      <w:lvlJc w:val="left"/>
+      <w:pPr>
+        <w:ind w:left="5760" w:hanging="360"/>
+      </w:pPr>
+    </w:lvl>
+    <w:lvl w:ilvl="8" w:tplc="0409001B" w:tentative="1">
+      <w:start w:val="1"/>
+      <w:numFmt w:val="lowerRoman"/>
+      <w:lvlText w:val="%9."/>
+      <w:lvlJc w:val="right"/>
+      <w:pPr>
+        <w:ind w:left="6480" w:hanging="180"/>
+      </w:pPr>
+    </w:lvl>
+  </w:abstractNum>
   <w:num w:numId="1">
-    <w:abstractNumId w:val="7"/>
+    <w:abstractNumId w:val="10"/>
   </w:num>
   <w:num w:numId="2">
     <w:abstractNumId w:val="0"/>
@@ -3279,13 +5501,46 @@
     <w:abstractNumId w:val="3"/>
   </w:num>
   <w:num w:numId="6">
+    <w:abstractNumId w:val="5"/>
+  </w:num>
+  <w:num w:numId="7">
+    <w:abstractNumId w:val="8"/>
+  </w:num>
+  <w:num w:numId="8">
+    <w:abstractNumId w:val="7"/>
+  </w:num>
+  <w:num w:numId="9">
+    <w:abstractNumId w:val="11"/>
+  </w:num>
+  <w:num w:numId="10">
+    <w:abstractNumId w:val="18"/>
+  </w:num>
+  <w:num w:numId="11">
+    <w:abstractNumId w:val="6"/>
+  </w:num>
+  <w:num w:numId="12">
+    <w:abstractNumId w:val="13"/>
+  </w:num>
+  <w:num w:numId="13">
     <w:abstractNumId w:val="4"/>
   </w:num>
-  <w:num w:numId="7">
-    <w:abstractNumId w:val="6"/>
+  <w:num w:numId="14">
+    <w:abstractNumId w:val="15"/>
   </w:num>
-  <w:num w:numId="8">
-    <w:abstractNumId w:val="5"/>
+  <w:num w:numId="15">
+    <w:abstractNumId w:val="12"/>
+  </w:num>
+  <w:num w:numId="16">
+    <w:abstractNumId w:val="9"/>
+  </w:num>
+  <w:num w:numId="17">
+    <w:abstractNumId w:val="16"/>
+  </w:num>
+  <w:num w:numId="18">
+    <w:abstractNumId w:val="14"/>
+  </w:num>
+  <w:num w:numId="19">
+    <w:abstractNumId w:val="17"/>
   </w:num>
 </w:numbering>
 </file>
@@ -4819,7 +7074,7 @@
 </file>
 
 <file path=customXml/itemProps1.xml><?xml version="1.0" encoding="utf-8"?>
-<ds:datastoreItem xmlns:ds="http://schemas.openxmlformats.org/officeDocument/2006/customXml" ds:itemID="{5D5CB1F7-F544-C44D-A80A-960ECEFC05B5}">
+<ds:datastoreItem xmlns:ds="http://schemas.openxmlformats.org/officeDocument/2006/customXml" ds:itemID="{FF2A7DA2-D293-1F4D-9519-63AB2EC3C3AE}">
   <ds:schemaRefs>
     <ds:schemaRef ds:uri="http://schemas.openxmlformats.org/officeDocument/2006/bibliography"/>
   </ds:schemaRefs>

</xml_diff>

<commit_message>
Revisado texto del TFG
</commit_message>
<xml_diff>
--- a/TFG.docx
+++ b/TFG.docx
@@ -1,6 +1,6 @@
 
 <file path=word/document.xml><?xml version="1.0" encoding="utf-8"?>
-<w:document xmlns:wpc="http://schemas.microsoft.com/office/word/2010/wordprocessingCanvas" xmlns:mo="http://schemas.microsoft.com/office/mac/office/2008/main" xmlns:mc="http://schemas.openxmlformats.org/markup-compatibility/2006" xmlns:mv="urn:schemas-microsoft-com:mac:vml" xmlns:o="urn:schemas-microsoft-com:office:office" xmlns:r="http://schemas.openxmlformats.org/officeDocument/2006/relationships" xmlns:m="http://schemas.openxmlformats.org/officeDocument/2006/math" xmlns:v="urn:schemas-microsoft-com:vml" xmlns:wp14="http://schemas.microsoft.com/office/word/2010/wordprocessingDrawing" xmlns:wp="http://schemas.openxmlformats.org/drawingml/2006/wordprocessingDrawing" xmlns:w10="urn:schemas-microsoft-com:office:word" xmlns:w="http://schemas.openxmlformats.org/wordprocessingml/2006/main" xmlns:w14="http://schemas.microsoft.com/office/word/2010/wordml" xmlns:wpg="http://schemas.microsoft.com/office/word/2010/wordprocessingGroup" xmlns:wpi="http://schemas.microsoft.com/office/word/2010/wordprocessingInk" xmlns:wne="http://schemas.microsoft.com/office/word/2006/wordml" xmlns:wps="http://schemas.microsoft.com/office/word/2010/wordprocessingShape" mc:Ignorable="w14 wp14">
+<w:document xmlns:wpc="http://schemas.microsoft.com/office/word/2010/wordprocessingCanvas" xmlns:cx="http://schemas.microsoft.com/office/drawing/2014/chartex" xmlns:cx1="http://schemas.microsoft.com/office/drawing/2015/9/8/chartex" xmlns:cx2="http://schemas.microsoft.com/office/drawing/2015/10/21/chartex" xmlns:cx3="http://schemas.microsoft.com/office/drawing/2016/5/9/chartex" xmlns:cx4="http://schemas.microsoft.com/office/drawing/2016/5/10/chartex" xmlns:cx5="http://schemas.microsoft.com/office/drawing/2016/5/11/chartex" xmlns:cx6="http://schemas.microsoft.com/office/drawing/2016/5/12/chartex" xmlns:cx7="http://schemas.microsoft.com/office/drawing/2016/5/13/chartex" xmlns:cx8="http://schemas.microsoft.com/office/drawing/2016/5/14/chartex" xmlns:mc="http://schemas.openxmlformats.org/markup-compatibility/2006" xmlns:aink="http://schemas.microsoft.com/office/drawing/2016/ink" xmlns:am3d="http://schemas.microsoft.com/office/drawing/2017/model3d" xmlns:o="urn:schemas-microsoft-com:office:office" xmlns:r="http://schemas.openxmlformats.org/officeDocument/2006/relationships" xmlns:m="http://schemas.openxmlformats.org/officeDocument/2006/math" xmlns:v="urn:schemas-microsoft-com:vml" xmlns:wp14="http://schemas.microsoft.com/office/word/2010/wordprocessingDrawing" xmlns:wp="http://schemas.openxmlformats.org/drawingml/2006/wordprocessingDrawing" xmlns:w10="urn:schemas-microsoft-com:office:word" xmlns:w="http://schemas.openxmlformats.org/wordprocessingml/2006/main" xmlns:w14="http://schemas.microsoft.com/office/word/2010/wordml" xmlns:w15="http://schemas.microsoft.com/office/word/2012/wordml" xmlns:w16cid="http://schemas.microsoft.com/office/word/2016/wordml/cid" xmlns:w16se="http://schemas.microsoft.com/office/word/2015/wordml/symex" xmlns:wpg="http://schemas.microsoft.com/office/word/2010/wordprocessingGroup" xmlns:wpi="http://schemas.microsoft.com/office/word/2010/wordprocessingInk" xmlns:wne="http://schemas.microsoft.com/office/word/2006/wordml" xmlns:wps="http://schemas.microsoft.com/office/word/2010/wordprocessingShape" mc:Ignorable="w14 w15 w16se w16cid wp14">
   <w:body>
     <w:p>
       <w:pPr>
@@ -58,6 +58,17 @@
         </w:rPr>
         <w:t>Desarrollo de una aplicación web y base de datos para el seguimiento de pacientes con problemas de movilidad</w:t>
       </w:r>
+      <w:ins w:id="0" w:author="Rodrigo García" w:date="2017-09-07T08:38:00Z">
+        <w:r>
+          <w:rPr>
+            <w:rFonts w:cs="Times"/>
+            <w:color w:val="000000"/>
+            <w:sz w:val="56"/>
+            <w:szCs w:val="56"/>
+          </w:rPr>
+          <w:t xml:space="preserve"> cervical</w:t>
+        </w:r>
+      </w:ins>
     </w:p>
     <w:p>
       <w:pPr>
@@ -417,7 +428,20 @@
         <w:jc w:val="both"/>
       </w:pPr>
       <w:r>
-        <w:t>Con la llegada de las nuevas tecnologías al mercado la mayoría de establecimientos/negocios se están viendo forzados a adaptarse</w:t>
+        <w:t xml:space="preserve">Con la llegada de las nuevas tecnologías al mercado la mayoría de </w:t>
+      </w:r>
+      <w:del w:id="1" w:author="Rodrigo García" w:date="2017-09-07T08:39:00Z">
+        <w:r>
+          <w:delText>establecimientos/negocios</w:delText>
+        </w:r>
+      </w:del>
+      <w:ins w:id="2" w:author="Rodrigo García" w:date="2017-09-07T08:39:00Z">
+        <w:r>
+          <w:t>ámbitos profesionales</w:t>
+        </w:r>
+      </w:ins>
+      <w:r>
+        <w:t xml:space="preserve"> se están viendo forzados a adaptarse</w:t>
       </w:r>
       <w:r>
         <w:t xml:space="preserve"> mediante </w:t>
@@ -434,6 +458,16 @@
       <w:r>
         <w:t>uales y prácticamente obsoletos. Quedarse atascado en estos sistemas manuales significaría una gran desventaja a la hora de competir contra otros sistemas digitalizados, que son mucho más rápidos y eficientes, con una necesidad nula o mínima de mantenimiento.</w:t>
       </w:r>
+      <w:ins w:id="3" w:author="Rodrigo García" w:date="2017-09-07T08:39:00Z">
+        <w:r>
+          <w:t xml:space="preserve"> Esta disyuntiva también se aplica a los sistemas médicos, que se pueden beneficiar enormemente de la digitalizaci</w:t>
+        </w:r>
+      </w:ins>
+      <w:ins w:id="4" w:author="Rodrigo García" w:date="2017-09-07T08:41:00Z">
+        <w:r>
+          <w:t>ón de la información relativa a los pacientes, permitiendo análisis más avanzados y una mayor agilidad para tratar a los pacientes.</w:t>
+        </w:r>
+      </w:ins>
     </w:p>
     <w:p>
       <w:pPr>
@@ -444,8 +478,66 @@
       <w:pPr>
         <w:jc w:val="both"/>
       </w:pPr>
-      <w:r>
-        <w:t>Con un enfoque moderno a las aplicaciones web he conseguido construir una aplicación web que tiene acceso a una base de datos que permite al usuario acceder rápidamente a los datos de los pacientes y mostrando toda la información disponible de estos.</w:t>
+      <w:commentRangeStart w:id="5"/>
+      <w:r>
+        <w:t>Con</w:t>
+      </w:r>
+      <w:commentRangeEnd w:id="5"/>
+      <w:r>
+        <w:rPr>
+          <w:rStyle w:val="CommentReference"/>
+        </w:rPr>
+        <w:commentReference w:id="5"/>
+      </w:r>
+      <w:r>
+        <w:t xml:space="preserve"> un enfoque moderno a las aplicaciones web he </w:t>
+      </w:r>
+      <w:del w:id="6" w:author="Rodrigo García" w:date="2017-09-07T08:41:00Z">
+        <w:r>
+          <w:delText xml:space="preserve">conseguido </w:delText>
+        </w:r>
+      </w:del>
+      <w:r>
+        <w:t>construi</w:t>
+      </w:r>
+      <w:del w:id="7" w:author="Rodrigo García" w:date="2017-09-07T08:42:00Z">
+        <w:r>
+          <w:delText>r</w:delText>
+        </w:r>
+      </w:del>
+      <w:ins w:id="8" w:author="Rodrigo García" w:date="2017-09-07T08:42:00Z">
+        <w:r>
+          <w:t>do</w:t>
+        </w:r>
+      </w:ins>
+      <w:r>
+        <w:t xml:space="preserve"> una aplicación web </w:t>
+      </w:r>
+      <w:del w:id="9" w:author="Rodrigo García" w:date="2017-09-07T08:42:00Z">
+        <w:r>
+          <w:delText>que tiene acceso a</w:delText>
+        </w:r>
+      </w:del>
+      <w:ins w:id="10" w:author="Rodrigo García" w:date="2017-09-07T08:42:00Z">
+        <w:r>
+          <w:t>y su correspondiente</w:t>
+        </w:r>
+      </w:ins>
+      <w:del w:id="11" w:author="Rodrigo García" w:date="2017-09-07T08:42:00Z">
+        <w:r>
+          <w:delText xml:space="preserve"> una</w:delText>
+        </w:r>
+      </w:del>
+      <w:r>
+        <w:t xml:space="preserve"> base de datos que permite</w:t>
+      </w:r>
+      <w:ins w:id="12" w:author="Rodrigo García" w:date="2017-09-07T08:42:00Z">
+        <w:r>
+          <w:t>n</w:t>
+        </w:r>
+      </w:ins>
+      <w:r>
+        <w:t xml:space="preserve"> al usuario acceder rápidamente a los datos de los pacientes y mostrando toda la información disponible de estos.</w:t>
       </w:r>
     </w:p>
     <w:p>
@@ -457,8 +549,33 @@
       <w:pPr>
         <w:jc w:val="both"/>
       </w:pPr>
-      <w:r>
-        <w:t>Utilizando varios lenguajes de programación, plataformas y sistemas he conseguido satisfacer las necesidades dicha aplicación, cumpliendo así sus requisitos.</w:t>
+      <w:commentRangeStart w:id="13"/>
+      <w:r>
+        <w:t>Utilizando</w:t>
+      </w:r>
+      <w:commentRangeEnd w:id="13"/>
+      <w:r>
+        <w:rPr>
+          <w:rStyle w:val="CommentReference"/>
+        </w:rPr>
+        <w:commentReference w:id="13"/>
+      </w:r>
+      <w:r>
+        <w:t xml:space="preserve"> varios lenguajes de programación, plataformas y sistemas he conseguido satisfacer las necesidades dicha aplicación, cumpliendo así sus </w:t>
+      </w:r>
+      <w:commentRangeStart w:id="14"/>
+      <w:r>
+        <w:t>requisitos</w:t>
+      </w:r>
+      <w:commentRangeEnd w:id="14"/>
+      <w:r>
+        <w:rPr>
+          <w:rStyle w:val="CommentReference"/>
+        </w:rPr>
+        <w:commentReference w:id="14"/>
+      </w:r>
+      <w:r>
+        <w:t>.</w:t>
       </w:r>
     </w:p>
     <w:p>
@@ -621,7 +738,6 @@
           <w:sz w:val="28"/>
           <w:szCs w:val="28"/>
         </w:rPr>
-        <w:lastRenderedPageBreak/>
         <w:t>Agradecimientos</w:t>
       </w:r>
     </w:p>
@@ -695,7 +811,6 @@
           <w:sz w:val="36"/>
           <w:szCs w:val="36"/>
         </w:rPr>
-        <w:lastRenderedPageBreak/>
         <w:t>Índice general</w:t>
       </w:r>
     </w:p>
@@ -2025,25 +2140,25 @@
       <w:pPr>
         <w:pStyle w:val="Heading1"/>
       </w:pPr>
-      <w:bookmarkStart w:id="0" w:name="_Toc364792184"/>
-      <w:bookmarkStart w:id="1" w:name="_Toc366229201"/>
+      <w:bookmarkStart w:id="15" w:name="_Toc364792184"/>
+      <w:bookmarkStart w:id="16" w:name="_Toc366229201"/>
       <w:r>
         <w:t>Introducción</w:t>
       </w:r>
-      <w:bookmarkEnd w:id="0"/>
-      <w:bookmarkEnd w:id="1"/>
+      <w:bookmarkEnd w:id="15"/>
+      <w:bookmarkEnd w:id="16"/>
     </w:p>
     <w:p>
       <w:pPr>
         <w:pStyle w:val="Heading2"/>
       </w:pPr>
-      <w:bookmarkStart w:id="2" w:name="_Toc364792185"/>
-      <w:bookmarkStart w:id="3" w:name="_Toc366229202"/>
+      <w:bookmarkStart w:id="17" w:name="_Toc364792185"/>
+      <w:bookmarkStart w:id="18" w:name="_Toc366229202"/>
       <w:r>
         <w:t>Funcionamiento de la aplicación web</w:t>
       </w:r>
-      <w:bookmarkEnd w:id="2"/>
-      <w:bookmarkEnd w:id="3"/>
+      <w:bookmarkEnd w:id="17"/>
+      <w:bookmarkEnd w:id="18"/>
     </w:p>
     <w:p/>
     <w:p>
@@ -2076,11 +2191,27 @@
         <w:t>En la sección de pacientes se listarán todos los pacientes disponibles y podremos acceder a sus datos presionando en el icono del gráfico de cada paciente. También tenemos disponible la opción de añadir</w:t>
       </w:r>
       <w:r>
-        <w:t xml:space="preserve"> o borra </w:t>
-      </w:r>
+        <w:t xml:space="preserve"> o borra</w:t>
+      </w:r>
+      <w:ins w:id="19" w:author="Rodrigo García" w:date="2017-09-07T08:44:00Z">
+        <w:r>
+          <w:t>r</w:t>
+        </w:r>
+      </w:ins>
+      <w:r>
+        <w:t xml:space="preserve"> </w:t>
+      </w:r>
+      <w:commentRangeStart w:id="20"/>
       <w:r>
         <w:t>pacientes</w:t>
       </w:r>
+      <w:commentRangeEnd w:id="20"/>
+      <w:r>
+        <w:rPr>
+          <w:rStyle w:val="CommentReference"/>
+        </w:rPr>
+        <w:commentReference w:id="20"/>
+      </w:r>
       <w:r>
         <w:t>.</w:t>
       </w:r>
@@ -2089,23 +2220,23 @@
       <w:pPr>
         <w:pStyle w:val="Heading1"/>
       </w:pPr>
-      <w:bookmarkStart w:id="4" w:name="_Toc366229203"/>
+      <w:bookmarkStart w:id="21" w:name="_Toc366229203"/>
       <w:r>
         <w:t>Estado del arte</w:t>
       </w:r>
-      <w:bookmarkEnd w:id="4"/>
+      <w:bookmarkEnd w:id="21"/>
     </w:p>
     <w:p>
       <w:pPr>
         <w:pStyle w:val="Heading2"/>
       </w:pPr>
-      <w:bookmarkStart w:id="5" w:name="_Toc364792187"/>
-      <w:bookmarkStart w:id="6" w:name="_Toc366229204"/>
+      <w:bookmarkStart w:id="22" w:name="_Toc364792187"/>
+      <w:bookmarkStart w:id="23" w:name="_Toc366229204"/>
       <w:r>
         <w:t>Tecnologías</w:t>
       </w:r>
-      <w:bookmarkEnd w:id="5"/>
-      <w:bookmarkEnd w:id="6"/>
+      <w:bookmarkEnd w:id="22"/>
+      <w:bookmarkEnd w:id="23"/>
       <w:r>
         <w:t xml:space="preserve"> </w:t>
       </w:r>
@@ -2114,8 +2245,8 @@
       <w:pPr>
         <w:pStyle w:val="Heading2"/>
       </w:pPr>
-      <w:bookmarkStart w:id="7" w:name="_Toc364792188"/>
-      <w:bookmarkStart w:id="8" w:name="_Toc366229205"/>
+      <w:bookmarkStart w:id="24" w:name="_Toc364792188"/>
+      <w:bookmarkStart w:id="25" w:name="_Toc366229205"/>
       <w:proofErr w:type="spellStart"/>
       <w:r>
         <w:t>Frameworks</w:t>
@@ -2123,247 +2254,429 @@
       <w:proofErr w:type="spellEnd"/>
       <w:r>
         <w:t xml:space="preserve"> y lenguajes</w:t>
-      </w:r>
-      <w:bookmarkEnd w:id="7"/>
-      <w:bookmarkEnd w:id="8"/>
-    </w:p>
-    <w:p>
-      <w:pPr>
-        <w:pStyle w:val="Heading3"/>
-      </w:pPr>
-      <w:bookmarkStart w:id="9" w:name="_Toc366229206"/>
-      <w:proofErr w:type="spellStart"/>
-      <w:r>
-        <w:t>Javascript</w:t>
-      </w:r>
-      <w:bookmarkEnd w:id="9"/>
-      <w:proofErr w:type="spellEnd"/>
-    </w:p>
-    <w:p/>
-    <w:p>
-      <w:pPr>
-        <w:pStyle w:val="Heading3"/>
-      </w:pPr>
-      <w:bookmarkStart w:id="10" w:name="_Toc366229207"/>
-      <w:r>
-        <w:t>CSS</w:t>
-      </w:r>
-      <w:bookmarkEnd w:id="10"/>
-    </w:p>
-    <w:p>
-      <w:pPr>
-        <w:pStyle w:val="Heading3"/>
-      </w:pPr>
-      <w:bookmarkStart w:id="11" w:name="_Toc366229208"/>
-      <w:r>
-        <w:t>HTML</w:t>
-      </w:r>
-      <w:bookmarkEnd w:id="11"/>
-    </w:p>
-    <w:p>
-      <w:pPr>
-        <w:pStyle w:val="Heading2"/>
-      </w:pPr>
-      <w:bookmarkStart w:id="12" w:name="_Toc364792189"/>
-      <w:bookmarkStart w:id="13" w:name="_Toc366229209"/>
-      <w:r>
-        <w:t>Despliegue de aplicaciones</w:t>
-      </w:r>
-      <w:bookmarkEnd w:id="12"/>
-      <w:bookmarkEnd w:id="13"/>
-      <w:r>
-        <w:t xml:space="preserve"> </w:t>
-      </w:r>
-    </w:p>
-    <w:p>
-      <w:pPr>
-        <w:pStyle w:val="Heading2"/>
-      </w:pPr>
-      <w:bookmarkStart w:id="14" w:name="_Toc364792190"/>
-      <w:bookmarkStart w:id="15" w:name="_Toc366229210"/>
-      <w:r>
-        <w:t>Bases de Datos</w:t>
-      </w:r>
-      <w:bookmarkEnd w:id="14"/>
-      <w:bookmarkEnd w:id="15"/>
-    </w:p>
-    <w:p>
-      <w:pPr>
-        <w:pStyle w:val="Heading1"/>
-      </w:pPr>
-      <w:bookmarkStart w:id="16" w:name="_Toc364792191"/>
-      <w:bookmarkStart w:id="17" w:name="_Toc366229211"/>
-      <w:r>
-        <w:t>Diseño</w:t>
-      </w:r>
-      <w:bookmarkEnd w:id="16"/>
-      <w:bookmarkEnd w:id="17"/>
-    </w:p>
-    <w:p/>
-    <w:p>
-      <w:r>
-        <w:t xml:space="preserve">En este capítulo se intenta analizar en profundidad el problema que se pretende resolver, intentando abarcar la mayor cantidad de información posible y estudiando los principales aspectos que habrían de cubrirse en el desarrollo del proyecto. En este punto deberían surgir las características principales del sistema a desarrollar, por lo que se establecen también los casos de uso que deber ́a poder efectuar el sistema resultado del proyecto para cumplir los requisitos que se establezcan. </w:t>
-      </w:r>
-    </w:p>
-    <w:p/>
-    <w:p>
-      <w:pPr>
-        <w:pStyle w:val="Heading2"/>
-      </w:pPr>
-      <w:bookmarkStart w:id="18" w:name="_Toc364792192"/>
-      <w:bookmarkStart w:id="19" w:name="_Toc366229212"/>
-      <w:r>
-        <w:t>Descripción del problema</w:t>
-      </w:r>
-      <w:bookmarkEnd w:id="18"/>
-      <w:bookmarkEnd w:id="19"/>
-      <w:r>
-        <w:t xml:space="preserve"> </w:t>
-      </w:r>
-    </w:p>
-    <w:p/>
-    <w:p>
-      <w:r>
-        <w:t>El objetivo principal es construir una aplicación web que permita el acceso de uno o más usuarios o clientes, y que estos pue</w:t>
-      </w:r>
-      <w:r>
-        <w:t>dan trabajar con la base de datos obteniendo información de los pacientes</w:t>
-      </w:r>
-      <w:r>
-        <w:t xml:space="preserve">. El problema se podría dividir en varios apartados, diseño de la arquitectura del sistema para satisfacer las necesidades descritas previamente, implementación de dicho sistema, despliegue de las aplicaciones y pruebas. </w:t>
-      </w:r>
-    </w:p>
-    <w:p/>
-    <w:p>
-      <w:pPr>
-        <w:pStyle w:val="Heading2"/>
-      </w:pPr>
-      <w:bookmarkStart w:id="20" w:name="_Toc364792193"/>
-      <w:bookmarkStart w:id="21" w:name="_Toc366229213"/>
-      <w:r>
-        <w:t>Requisitos</w:t>
-      </w:r>
-      <w:bookmarkEnd w:id="20"/>
-      <w:bookmarkEnd w:id="21"/>
-    </w:p>
-    <w:p>
-      <w:r>
-        <w:t xml:space="preserve">La fase de análisis incluye el estudio y la definición de los requisitos del sistema. Los requisitos </w:t>
-      </w:r>
-      <w:r>
-        <w:t>d</w:t>
-      </w:r>
-      <w:r>
-        <w:t xml:space="preserve">efinen en detalle los servicios que el sistema debería poder ofrecer, identificando las restricciones y características de este. </w:t>
-      </w:r>
-    </w:p>
-    <w:p/>
-    <w:p>
-      <w:pPr>
-        <w:pStyle w:val="Heading3"/>
-      </w:pPr>
-      <w:bookmarkStart w:id="22" w:name="_Toc366229214"/>
-      <w:r>
-        <w:t>Requisitos Funcionales</w:t>
-      </w:r>
-      <w:bookmarkEnd w:id="22"/>
-    </w:p>
-    <w:p/>
-    <w:p>
-      <w:r>
-        <w:t>RF1 – El sistema debe permitir el acceso a la aplicación web desde cualquier dispositivo.</w:t>
-      </w:r>
-    </w:p>
-    <w:p/>
-    <w:p>
-      <w:r>
-        <w:t>RF2 – Una vez dentro la aplicación web</w:t>
-      </w:r>
-      <w:r>
-        <w:t>, el sistema</w:t>
-      </w:r>
-      <w:r>
-        <w:t xml:space="preserve"> debe mostrar una sección de inicio con una breve descripción de las distintas funcionalidades de la pagina.</w:t>
-      </w:r>
-    </w:p>
-    <w:p/>
-    <w:p>
-      <w:r>
-        <w:t xml:space="preserve">RF3 – El sistema ofrecerá un listado de los clientes con su nombre, apellidos y un link </w:t>
-      </w:r>
-      <w:r>
-        <w:t>para acceder a sus datos de movimiento.</w:t>
-      </w:r>
-    </w:p>
-    <w:p/>
-    <w:p>
-      <w:r>
-        <w:t>RF4 – El usuario tendrá la opción de añadir pacientes, saltando un error en el caso de que el usuario no rellene algún dato solicitado.</w:t>
-      </w:r>
-    </w:p>
-    <w:p/>
-    <w:p>
-      <w:r>
-        <w:t>RF5 – El usuario tendrá la opción de borrar pacientes, borrando así todos sus datos asociados.</w:t>
-      </w:r>
-    </w:p>
-    <w:p/>
-    <w:p>
-      <w:r>
-        <w:t>RF6 – Si el usuario accede a los datos de un paciente se mostrará una tabla con los tres movimientos disponibles y una opción de mostrar la evolución de cada movimiento.</w:t>
-      </w:r>
-    </w:p>
-    <w:p/>
-    <w:p>
-      <w:r>
-        <w:t>RF7 – El sistema debe proporcionar a los clientes la opción de añadir datos de movimientos con una fecha asociada. Solo se admitirán ficheros CSV.</w:t>
-      </w:r>
-    </w:p>
-    <w:p/>
-    <w:p>
-      <w:r>
-        <w:t>RF8 - El sistema debe proporcionar a los clientes la opción de borrar datos de movimientos.</w:t>
-      </w:r>
-    </w:p>
-    <w:p/>
-    <w:p>
-      <w:r>
-        <w:t>RF9 – El sistema deberá ser capaz de mostrar los datos de movimientos y los datos de evolución mediante gráficos animados e interactivos. Dentro de los gráficos de evolución el sistemas marcará unos límites de normalidad dependiendo del sexo del paciente.</w:t>
-      </w:r>
-    </w:p>
-    <w:p/>
-    <w:p>
-      <w:r>
-        <w:t>RF10 – El sistema tendrá que mostrar los gráficos de evolución con los datos ordenados según su fecha de medición y así poder observar la progresión del movimiento con el tiempo.</w:t>
-      </w:r>
-    </w:p>
-    <w:p/>
-    <w:p>
-      <w:r>
-        <w:t>RF11 – El sistema deberá ser capaz de almacenar los datos de los pacientes entre sesiones en una base de datos.</w:t>
-      </w:r>
-    </w:p>
-    <w:p>
-      <w:pPr>
-        <w:pStyle w:val="Heading3"/>
-      </w:pPr>
-      <w:bookmarkStart w:id="23" w:name="_Toc366229215"/>
-      <w:r>
-        <w:t>Requisitos no Funcionales</w:t>
-      </w:r>
-      <w:bookmarkEnd w:id="23"/>
-    </w:p>
-    <w:p>
-      <w:pPr>
-        <w:pStyle w:val="Heading2"/>
-      </w:pPr>
-      <w:bookmarkStart w:id="24" w:name="_Toc364792194"/>
-      <w:bookmarkStart w:id="25" w:name="_Toc366229216"/>
-      <w:r>
-        <w:t>Casos de uso</w:t>
       </w:r>
       <w:bookmarkEnd w:id="24"/>
       <w:bookmarkEnd w:id="25"/>
+    </w:p>
+    <w:p>
+      <w:pPr>
+        <w:pStyle w:val="Heading3"/>
+      </w:pPr>
+      <w:bookmarkStart w:id="26" w:name="_Toc366229206"/>
+      <w:proofErr w:type="spellStart"/>
+      <w:r>
+        <w:t>Javascript</w:t>
+      </w:r>
+      <w:bookmarkEnd w:id="26"/>
+      <w:proofErr w:type="spellEnd"/>
+    </w:p>
+    <w:p/>
+    <w:p>
+      <w:pPr>
+        <w:pStyle w:val="Heading3"/>
+      </w:pPr>
+      <w:bookmarkStart w:id="27" w:name="_Toc366229207"/>
+      <w:r>
+        <w:t>CSS</w:t>
+      </w:r>
+      <w:bookmarkEnd w:id="27"/>
+    </w:p>
+    <w:p>
+      <w:pPr>
+        <w:pStyle w:val="Heading3"/>
+      </w:pPr>
+      <w:bookmarkStart w:id="28" w:name="_Toc366229208"/>
+      <w:r>
+        <w:t>HTML</w:t>
+      </w:r>
+      <w:bookmarkEnd w:id="28"/>
+    </w:p>
+    <w:p>
+      <w:pPr>
+        <w:pStyle w:val="Heading2"/>
+      </w:pPr>
+      <w:bookmarkStart w:id="29" w:name="_Toc364792189"/>
+      <w:bookmarkStart w:id="30" w:name="_Toc366229209"/>
+      <w:r>
+        <w:t>Despliegue de aplicaciones</w:t>
+      </w:r>
+      <w:bookmarkEnd w:id="29"/>
+      <w:bookmarkEnd w:id="30"/>
+      <w:r>
+        <w:t xml:space="preserve"> </w:t>
+      </w:r>
+    </w:p>
+    <w:p>
+      <w:pPr>
+        <w:pStyle w:val="Heading2"/>
+      </w:pPr>
+      <w:bookmarkStart w:id="31" w:name="_Toc364792190"/>
+      <w:bookmarkStart w:id="32" w:name="_Toc366229210"/>
+      <w:r>
+        <w:t>Bases de Datos</w:t>
+      </w:r>
+      <w:bookmarkEnd w:id="31"/>
+      <w:bookmarkEnd w:id="32"/>
+    </w:p>
+    <w:p>
+      <w:pPr>
+        <w:pStyle w:val="Heading1"/>
+      </w:pPr>
+      <w:bookmarkStart w:id="33" w:name="_Toc364792191"/>
+      <w:bookmarkStart w:id="34" w:name="_Toc366229211"/>
+      <w:r>
+        <w:t>Diseño</w:t>
+      </w:r>
+      <w:bookmarkEnd w:id="33"/>
+      <w:bookmarkEnd w:id="34"/>
+    </w:p>
+    <w:p/>
+    <w:p>
+      <w:r>
+        <w:t>En este capítulo se intenta analizar en profundidad el problema que se pretende resolver, intentando abarcar la mayor cantidad de información posible y estudiando los principales aspectos que habrían de cubrirse en el desarrollo del proyecto. En este punto deberían surgir las características principales del sistema a desarrollar, por lo que se establecen también los casos de uso que deber</w:t>
+      </w:r>
+      <w:del w:id="35" w:author="Rodrigo García" w:date="2017-09-07T08:45:00Z">
+        <w:r>
+          <w:delText xml:space="preserve"> </w:delText>
+        </w:r>
+      </w:del>
+      <w:del w:id="36" w:author="Rodrigo García" w:date="2017-09-07T08:44:00Z">
+        <w:r>
+          <w:delText>́</w:delText>
+        </w:r>
+      </w:del>
+      <w:ins w:id="37" w:author="Rodrigo García" w:date="2017-09-07T08:44:00Z">
+        <w:r>
+          <w:t>á</w:t>
+        </w:r>
+      </w:ins>
+      <w:del w:id="38" w:author="Rodrigo García" w:date="2017-09-07T08:44:00Z">
+        <w:r>
+          <w:delText>a</w:delText>
+        </w:r>
+      </w:del>
+      <w:r>
+        <w:t xml:space="preserve"> poder efectuar el sistema resultado del proyecto para cumplir los requisitos que se establezcan. </w:t>
+      </w:r>
+    </w:p>
+    <w:p/>
+    <w:p>
+      <w:pPr>
+        <w:pStyle w:val="Heading2"/>
+      </w:pPr>
+      <w:bookmarkStart w:id="39" w:name="_Toc364792192"/>
+      <w:bookmarkStart w:id="40" w:name="_Toc366229212"/>
+      <w:r>
+        <w:lastRenderedPageBreak/>
+        <w:t>Descripción del problema</w:t>
+      </w:r>
+      <w:bookmarkEnd w:id="39"/>
+      <w:bookmarkEnd w:id="40"/>
+      <w:r>
+        <w:t xml:space="preserve"> </w:t>
+      </w:r>
+    </w:p>
+    <w:p/>
+    <w:p>
+      <w:r>
+        <w:t xml:space="preserve">El objetivo principal es construir una </w:t>
+      </w:r>
+      <w:commentRangeStart w:id="41"/>
+      <w:r>
+        <w:t xml:space="preserve">aplicación web </w:t>
+      </w:r>
+      <w:commentRangeEnd w:id="41"/>
+      <w:r>
+        <w:rPr>
+          <w:rStyle w:val="CommentReference"/>
+        </w:rPr>
+        <w:commentReference w:id="41"/>
+      </w:r>
+      <w:r>
+        <w:t>que permita el acceso de uno o más usuarios o clientes, y que estos pue</w:t>
+      </w:r>
+      <w:r>
+        <w:t>dan trabajar con la base de datos obteniendo información de los pacientes</w:t>
+      </w:r>
+      <w:r>
+        <w:t xml:space="preserve">. </w:t>
+      </w:r>
+      <w:commentRangeStart w:id="42"/>
+      <w:r>
+        <w:t xml:space="preserve">El problema se podría dividir </w:t>
+      </w:r>
+      <w:commentRangeEnd w:id="42"/>
+      <w:r>
+        <w:rPr>
+          <w:rStyle w:val="CommentReference"/>
+        </w:rPr>
+        <w:commentReference w:id="42"/>
+      </w:r>
+      <w:r>
+        <w:t xml:space="preserve">en varios apartados, diseño de la arquitectura del sistema para satisfacer las necesidades descritas previamente, implementación de dicho sistema, despliegue de las aplicaciones y pruebas. </w:t>
+      </w:r>
+    </w:p>
+    <w:p/>
+    <w:p>
+      <w:pPr>
+        <w:pStyle w:val="Heading2"/>
+      </w:pPr>
+      <w:bookmarkStart w:id="43" w:name="_Toc364792193"/>
+      <w:bookmarkStart w:id="44" w:name="_Toc366229213"/>
+      <w:r>
+        <w:t>Requisitos</w:t>
+      </w:r>
+      <w:bookmarkEnd w:id="43"/>
+      <w:bookmarkEnd w:id="44"/>
+    </w:p>
+    <w:p>
+      <w:r>
+        <w:t xml:space="preserve">La fase de análisis incluye el estudio y la definición de los requisitos del sistema. Los requisitos </w:t>
+      </w:r>
+      <w:r>
+        <w:t>d</w:t>
+      </w:r>
+      <w:r>
+        <w:t xml:space="preserve">efinen en detalle los servicios que el sistema debería poder ofrecer, identificando las restricciones y características de este. </w:t>
+      </w:r>
+    </w:p>
+    <w:p/>
+    <w:p>
+      <w:pPr>
+        <w:pStyle w:val="Heading3"/>
+      </w:pPr>
+      <w:bookmarkStart w:id="45" w:name="_Toc366229214"/>
+      <w:r>
+        <w:t>Requisitos Funcionales</w:t>
+      </w:r>
+      <w:bookmarkEnd w:id="45"/>
+    </w:p>
+    <w:p/>
+    <w:p>
+      <w:commentRangeStart w:id="46"/>
+      <w:r>
+        <w:t>RF1 – El sistema debe permitir el acceso a la aplicación web desde cualquier dispositivo.</w:t>
+      </w:r>
+      <w:commentRangeEnd w:id="46"/>
+      <w:r>
+        <w:rPr>
+          <w:rStyle w:val="CommentReference"/>
+        </w:rPr>
+        <w:commentReference w:id="46"/>
+      </w:r>
+    </w:p>
+    <w:p/>
+    <w:p>
+      <w:r>
+        <w:t>RF2 – Una vez dentro la aplicación web</w:t>
+      </w:r>
+      <w:r>
+        <w:t>, el sistema</w:t>
+      </w:r>
+      <w:r>
+        <w:t xml:space="preserve"> debe mostrar una sección de inicio con una breve descripción de las distintas funcionalidades de la pagina.</w:t>
+      </w:r>
+    </w:p>
+    <w:p/>
+    <w:p>
+      <w:r>
+        <w:t xml:space="preserve">RF3 – El sistema ofrecerá un listado de los clientes con su nombre, apellidos y un link </w:t>
+      </w:r>
+      <w:r>
+        <w:t>para acceder a sus datos de movimiento.</w:t>
+      </w:r>
+    </w:p>
+    <w:p/>
+    <w:p>
+      <w:r>
+        <w:t>RF4 – El usuario tendrá la opción de añadir pacientes, saltando un error en el caso de que el usuario no rellene algún dato solicitado.</w:t>
+      </w:r>
+    </w:p>
+    <w:p/>
+    <w:p>
+      <w:r>
+        <w:t>RF5 – El usuario tendrá la opción de borrar pacientes, borrando así todos sus datos asociados.</w:t>
+      </w:r>
+    </w:p>
+    <w:p/>
+    <w:p>
+      <w:r>
+        <w:t xml:space="preserve">RF6 – </w:t>
+      </w:r>
+      <w:del w:id="47" w:author="Rodrigo García" w:date="2017-09-07T08:46:00Z">
+        <w:r>
+          <w:delText>Si el usuario accede a los datos de un paciente se mostrará</w:delText>
+        </w:r>
+      </w:del>
+      <w:ins w:id="48" w:author="Rodrigo García" w:date="2017-09-07T08:46:00Z">
+        <w:r>
+          <w:t>Para cada paciente, el sistema mostrará</w:t>
+        </w:r>
+      </w:ins>
+      <w:r>
+        <w:t xml:space="preserve"> una tabla con los tres movimientos disponibles </w:t>
+      </w:r>
+      <w:commentRangeStart w:id="49"/>
+      <w:r>
+        <w:t>y una opción de mostrar la evolución de cada movimiento.</w:t>
+      </w:r>
+      <w:commentRangeEnd w:id="49"/>
+      <w:r>
+        <w:rPr>
+          <w:rStyle w:val="CommentReference"/>
+        </w:rPr>
+        <w:commentReference w:id="49"/>
+      </w:r>
+    </w:p>
+    <w:p/>
+    <w:p>
+      <w:r>
+        <w:t xml:space="preserve">RF7 – El sistema debe proporcionar a los clientes la opción de añadir datos de movimientos con una fecha asociada. </w:t>
+      </w:r>
+      <w:commentRangeStart w:id="50"/>
+      <w:r>
+        <w:t>Solo se admitirán ficheros CSV.</w:t>
+      </w:r>
+      <w:commentRangeEnd w:id="50"/>
+      <w:r>
+        <w:rPr>
+          <w:rStyle w:val="CommentReference"/>
+        </w:rPr>
+        <w:commentReference w:id="50"/>
+      </w:r>
+    </w:p>
+    <w:p/>
+    <w:p>
+      <w:commentRangeStart w:id="51"/>
+      <w:r>
+        <w:t>RF8 - El sistema debe proporcionar a los clientes la opción de borrar datos de movimientos.</w:t>
+      </w:r>
+      <w:commentRangeEnd w:id="51"/>
+      <w:r>
+        <w:rPr>
+          <w:rStyle w:val="CommentReference"/>
+        </w:rPr>
+        <w:commentReference w:id="51"/>
+      </w:r>
+    </w:p>
+    <w:p/>
+    <w:p>
+      <w:r>
+        <w:t xml:space="preserve">RF9 – El sistema deberá ser capaz de mostrar los datos de movimientos y los datos de evolución mediante gráficos animados e interactivos. </w:t>
+      </w:r>
+      <w:commentRangeStart w:id="52"/>
+      <w:r>
+        <w:t xml:space="preserve">Dentro de los gráficos de </w:t>
+      </w:r>
+      <w:r>
+        <w:lastRenderedPageBreak/>
+        <w:t>evolución el sistema</w:t>
+      </w:r>
+      <w:del w:id="53" w:author="Rodrigo García" w:date="2017-09-07T08:48:00Z">
+        <w:r>
+          <w:delText>s</w:delText>
+        </w:r>
+      </w:del>
+      <w:r>
+        <w:t xml:space="preserve"> marcará unos límites de normalidad dependiendo del sexo del paciente.</w:t>
+      </w:r>
+      <w:commentRangeEnd w:id="52"/>
+      <w:r>
+        <w:rPr>
+          <w:rStyle w:val="CommentReference"/>
+        </w:rPr>
+        <w:commentReference w:id="52"/>
+      </w:r>
+    </w:p>
+    <w:p/>
+    <w:p>
+      <w:r>
+        <w:t xml:space="preserve">RF10 – El sistema </w:t>
+      </w:r>
+      <w:commentRangeStart w:id="54"/>
+      <w:del w:id="55" w:author="Rodrigo García" w:date="2017-09-07T08:48:00Z">
+        <w:r>
+          <w:delText>tendrá que mostrar los gráficos de evolución con los datos ordenados según su fecha de medición y así</w:delText>
+        </w:r>
+      </w:del>
+      <w:ins w:id="56" w:author="Rodrigo García" w:date="2017-09-07T08:48:00Z">
+        <w:r>
+          <w:t>permitirá</w:t>
+        </w:r>
+      </w:ins>
+      <w:del w:id="57" w:author="Rodrigo García" w:date="2017-09-07T08:48:00Z">
+        <w:r>
+          <w:delText xml:space="preserve"> poder</w:delText>
+        </w:r>
+      </w:del>
+      <w:r>
+        <w:t xml:space="preserve"> </w:t>
+      </w:r>
+      <w:commentRangeEnd w:id="54"/>
+      <w:r>
+        <w:rPr>
+          <w:rStyle w:val="CommentReference"/>
+        </w:rPr>
+        <w:commentReference w:id="54"/>
+      </w:r>
+      <w:r>
+        <w:t>observar la progresión del movimiento con el tiempo.</w:t>
+      </w:r>
+    </w:p>
+    <w:p/>
+    <w:p>
+      <w:commentRangeStart w:id="58"/>
+      <w:r>
+        <w:t xml:space="preserve">RF11 – El sistema deberá ser capaz de almacenar los datos de los pacientes </w:t>
+      </w:r>
+      <w:commentRangeStart w:id="59"/>
+      <w:r>
+        <w:t>entre sesiones</w:t>
+      </w:r>
+      <w:del w:id="60" w:author="Rodrigo García" w:date="2017-09-07T08:48:00Z">
+        <w:r>
+          <w:delText xml:space="preserve"> en una base de datos</w:delText>
+        </w:r>
+      </w:del>
+      <w:r>
+        <w:t>.</w:t>
+      </w:r>
+      <w:commentRangeEnd w:id="59"/>
+      <w:r>
+        <w:rPr>
+          <w:rStyle w:val="CommentReference"/>
+        </w:rPr>
+        <w:commentReference w:id="59"/>
+      </w:r>
+      <w:commentRangeEnd w:id="58"/>
+      <w:r>
+        <w:rPr>
+          <w:rStyle w:val="CommentReference"/>
+        </w:rPr>
+        <w:commentReference w:id="58"/>
+      </w:r>
+    </w:p>
+    <w:p>
+      <w:pPr>
+        <w:pStyle w:val="Heading3"/>
+      </w:pPr>
+      <w:bookmarkStart w:id="61" w:name="_Toc366229215"/>
+      <w:r>
+        <w:t>Requisitos no Funcionales</w:t>
+      </w:r>
+      <w:bookmarkEnd w:id="61"/>
+    </w:p>
+    <w:p>
+      <w:pPr>
+        <w:pStyle w:val="Heading2"/>
+      </w:pPr>
+      <w:bookmarkStart w:id="62" w:name="_Toc364792194"/>
+      <w:bookmarkStart w:id="63" w:name="_Toc366229216"/>
+      <w:r>
+        <w:t>Casos de uso</w:t>
+      </w:r>
+      <w:bookmarkEnd w:id="62"/>
+      <w:bookmarkEnd w:id="63"/>
     </w:p>
     <w:p/>
     <w:p>
@@ -2415,6 +2728,7 @@
           <w:numId w:val="8"/>
         </w:numPr>
       </w:pPr>
+      <w:commentRangeStart w:id="64"/>
       <w:r>
         <w:t>El cliente que representa al navegador con su</w:t>
       </w:r>
@@ -2429,6 +2743,13 @@
       </w:r>
       <w:r>
         <w:t>.</w:t>
+      </w:r>
+      <w:commentRangeEnd w:id="64"/>
+      <w:r>
+        <w:rPr>
+          <w:rStyle w:val="CommentReference"/>
+        </w:rPr>
+        <w:commentReference w:id="64"/>
       </w:r>
     </w:p>
     <w:p>
@@ -2439,6 +2760,7 @@
           <w:numId w:val="8"/>
         </w:numPr>
       </w:pPr>
+      <w:commentRangeStart w:id="65"/>
       <w:r>
         <w:t>El servidor que atien</w:t>
       </w:r>
@@ -2452,18 +2774,10 @@
         <w:t xml:space="preserve"> y está formado por un archivo JavaScript co</w:t>
       </w:r>
       <w:r>
-        <w:t xml:space="preserve">n acceso a una base de datos </w:t>
-      </w:r>
-      <w:proofErr w:type="spellStart"/>
-      <w:r>
-        <w:t>SQL</w:t>
-      </w:r>
-      <w:r>
-        <w:t>ite</w:t>
-      </w:r>
-      <w:proofErr w:type="spellEnd"/>
-      <w:r>
-        <w:t>.</w:t>
+        <w:t>n acceso a una base de datos SQL</w:t>
+      </w:r>
+      <w:r>
+        <w:t>ite.</w:t>
       </w:r>
     </w:p>
     <w:p>
@@ -2475,21 +2789,31 @@
         </w:numPr>
       </w:pPr>
       <w:r>
-        <w:t xml:space="preserve">La base de datos </w:t>
-      </w:r>
-      <w:proofErr w:type="spellStart"/>
-      <w:r>
-        <w:t>SQLite</w:t>
-      </w:r>
-      <w:proofErr w:type="spellEnd"/>
-      <w:r>
-        <w:t xml:space="preserve"> que responde a peticiones del cliente a través del servidor.</w:t>
-      </w:r>
-    </w:p>
-    <w:p/>
-    <w:p>
-      <w:r>
-        <w:t xml:space="preserve">CU1: </w:t>
+        <w:t>La base de datos SQLite que responde a peticiones del cliente a través del servidor.</w:t>
+      </w:r>
+      <w:commentRangeEnd w:id="65"/>
+      <w:r>
+        <w:rPr>
+          <w:rStyle w:val="CommentReference"/>
+        </w:rPr>
+        <w:commentReference w:id="65"/>
+      </w:r>
+    </w:p>
+    <w:p/>
+    <w:p>
+      <w:commentRangeStart w:id="66"/>
+      <w:r>
+        <w:t>CU1</w:t>
+      </w:r>
+      <w:commentRangeEnd w:id="66"/>
+      <w:r>
+        <w:rPr>
+          <w:rStyle w:val="CommentReference"/>
+        </w:rPr>
+        <w:commentReference w:id="66"/>
+      </w:r>
+      <w:r>
+        <w:t xml:space="preserve">: </w:t>
       </w:r>
       <w:r>
         <w:t>Acceso a la página web</w:t>
@@ -2531,7 +2855,20 @@
         </w:numPr>
       </w:pPr>
       <w:r>
-        <w:t>El cliente se descarga los ficheros web introduciendo la dirección IP del servidor en su navegador.</w:t>
+        <w:t xml:space="preserve">El cliente </w:t>
+      </w:r>
+      <w:del w:id="67" w:author="Rodrigo García" w:date="2017-09-07T08:51:00Z">
+        <w:r>
+          <w:delText>se descarga los ficheros web</w:delText>
+        </w:r>
+      </w:del>
+      <w:ins w:id="68" w:author="Rodrigo García" w:date="2017-09-07T08:51:00Z">
+        <w:r>
+          <w:t>accede a la aplicación web</w:t>
+        </w:r>
+      </w:ins>
+      <w:r>
+        <w:t xml:space="preserve"> introduciendo la dirección IP del servidor en su navegador.</w:t>
       </w:r>
     </w:p>
     <w:p/>
@@ -2556,7 +2893,21 @@
     </w:p>
     <w:p>
       <w:r>
-        <w:t xml:space="preserve">Precondiciones: El sistema debe estar correctamente funcionando. </w:t>
+        <w:t xml:space="preserve">Precondiciones: El sistema debe estar correctamente </w:t>
+      </w:r>
+      <w:commentRangeStart w:id="69"/>
+      <w:r>
+        <w:t>funcionando</w:t>
+      </w:r>
+      <w:commentRangeEnd w:id="69"/>
+      <w:r>
+        <w:rPr>
+          <w:rStyle w:val="CommentReference"/>
+        </w:rPr>
+        <w:commentReference w:id="69"/>
+      </w:r>
+      <w:r>
+        <w:t xml:space="preserve">. </w:t>
       </w:r>
     </w:p>
     <w:p>
@@ -2573,7 +2924,31 @@
         </w:numPr>
       </w:pPr>
       <w:r>
-        <w:t>El cliente se descarga los ficheros web introduciendo la dirección IP del servidor en su navegador.</w:t>
+        <w:t xml:space="preserve">El cliente </w:t>
+      </w:r>
+      <w:commentRangeStart w:id="70"/>
+      <w:del w:id="71" w:author="Rodrigo García" w:date="2017-09-07T08:52:00Z">
+        <w:r>
+          <w:delText>se descarga los ficheros</w:delText>
+        </w:r>
+      </w:del>
+      <w:ins w:id="72" w:author="Rodrigo García" w:date="2017-09-07T08:52:00Z">
+        <w:r>
+          <w:t>accede a la aplicación</w:t>
+        </w:r>
+      </w:ins>
+      <w:r>
+        <w:t xml:space="preserve"> </w:t>
+      </w:r>
+      <w:commentRangeEnd w:id="70"/>
+      <w:r>
+        <w:rPr>
+          <w:rStyle w:val="CommentReference"/>
+        </w:rPr>
+        <w:commentReference w:id="70"/>
+      </w:r>
+      <w:r>
+        <w:t>web introduciendo la dirección IP del servidor en su navegador.</w:t>
       </w:r>
     </w:p>
     <w:p>
@@ -2614,6 +2989,7 @@
     </w:p>
     <w:p>
       <w:r>
+        <w:lastRenderedPageBreak/>
         <w:t>CU3: Añadir un paciente</w:t>
       </w:r>
       <w:r>
@@ -2946,6 +3322,7 @@
         </w:numPr>
       </w:pPr>
       <w:r>
+        <w:lastRenderedPageBreak/>
         <w:t>El cliente recibe la lista de pacientes y se la presenta al usuario en una tabla.</w:t>
       </w:r>
     </w:p>
@@ -3268,6 +3645,7 @@
         </w:numPr>
       </w:pPr>
       <w:r>
+        <w:lastRenderedPageBreak/>
         <w:t>El navegador se posiciona en la pestaña de Datos.</w:t>
       </w:r>
     </w:p>
@@ -3532,7 +3910,22 @@
     <w:p/>
     <w:p>
       <w:r>
-        <w:t>CU7: Mostar datos de evolución del paciente.</w:t>
+        <w:t>CU</w:t>
+      </w:r>
+      <w:del w:id="73" w:author="Rodrigo García" w:date="2017-09-07T08:53:00Z">
+        <w:r>
+          <w:delText>7</w:delText>
+        </w:r>
+      </w:del>
+      <w:ins w:id="74" w:author="Rodrigo García" w:date="2017-09-07T08:53:00Z">
+        <w:r>
+          <w:t>8</w:t>
+        </w:r>
+      </w:ins>
+      <w:bookmarkStart w:id="75" w:name="_GoBack"/>
+      <w:bookmarkEnd w:id="75"/>
+      <w:r>
+        <w:t>: Mostar datos de evolución del paciente.</w:t>
       </w:r>
     </w:p>
     <w:p>
@@ -3564,6 +3957,7 @@
         </w:numPr>
       </w:pPr>
       <w:r>
+        <w:lastRenderedPageBreak/>
         <w:t>El cliente se descarga los ficheros web introduciendo la dirección IP del servidor en su navegador.</w:t>
       </w:r>
     </w:p>
@@ -3671,8 +4065,6 @@
       <w:r>
         <w:t>que quiere mostrar presionando el botón “Evolución del movimiento”</w:t>
       </w:r>
-      <w:bookmarkStart w:id="26" w:name="_GoBack"/>
-      <w:bookmarkEnd w:id="26"/>
       <w:r>
         <w:t>.</w:t>
       </w:r>
@@ -3700,7 +4092,12 @@
     <w:p>
       <w:pPr>
         <w:rPr>
-          <w:lang w:val="en-US"/>
+          <w:lang w:val="es-ES"/>
+          <w:rPrChange w:id="76" w:author="Rodrigo García" w:date="2017-09-07T08:38:00Z">
+            <w:rPr>
+              <w:lang w:val="en-US"/>
+            </w:rPr>
+          </w:rPrChange>
         </w:rPr>
       </w:pPr>
     </w:p>
@@ -3709,52 +4106,52 @@
       <w:pPr>
         <w:pStyle w:val="Heading2"/>
       </w:pPr>
-      <w:bookmarkStart w:id="27" w:name="_Toc364792195"/>
-      <w:bookmarkStart w:id="28" w:name="_Toc366229217"/>
+      <w:bookmarkStart w:id="77" w:name="_Toc364792195"/>
+      <w:bookmarkStart w:id="78" w:name="_Toc366229217"/>
       <w:r>
         <w:t>Matriz de trazabilidad</w:t>
       </w:r>
-      <w:bookmarkEnd w:id="27"/>
-      <w:bookmarkEnd w:id="28"/>
+      <w:bookmarkEnd w:id="77"/>
+      <w:bookmarkEnd w:id="78"/>
     </w:p>
     <w:p>
       <w:pPr>
         <w:pStyle w:val="Heading2"/>
       </w:pPr>
-      <w:bookmarkStart w:id="29" w:name="_Toc364792196"/>
-      <w:bookmarkStart w:id="30" w:name="_Toc366229218"/>
+      <w:bookmarkStart w:id="79" w:name="_Toc364792196"/>
+      <w:bookmarkStart w:id="80" w:name="_Toc366229218"/>
       <w:r>
         <w:t>Arquitectura del sistema</w:t>
       </w:r>
-      <w:bookmarkEnd w:id="29"/>
-      <w:bookmarkEnd w:id="30"/>
+      <w:bookmarkEnd w:id="79"/>
+      <w:bookmarkEnd w:id="80"/>
     </w:p>
     <w:p>
       <w:pPr>
         <w:pStyle w:val="Heading2"/>
       </w:pPr>
-      <w:bookmarkStart w:id="31" w:name="_Toc364792197"/>
-      <w:bookmarkStart w:id="32" w:name="_Toc366229219"/>
+      <w:bookmarkStart w:id="81" w:name="_Toc364792197"/>
+      <w:bookmarkStart w:id="82" w:name="_Toc366229219"/>
       <w:r>
         <w:t>Especificación</w:t>
       </w:r>
       <w:r>
         <w:t xml:space="preserve"> de la API</w:t>
       </w:r>
-      <w:bookmarkEnd w:id="31"/>
-      <w:bookmarkEnd w:id="32"/>
+      <w:bookmarkEnd w:id="81"/>
+      <w:bookmarkEnd w:id="82"/>
     </w:p>
     <w:p>
       <w:pPr>
         <w:pStyle w:val="Heading1"/>
       </w:pPr>
-      <w:bookmarkStart w:id="33" w:name="_Toc364792198"/>
-      <w:bookmarkStart w:id="34" w:name="_Toc366229220"/>
+      <w:bookmarkStart w:id="83" w:name="_Toc364792198"/>
+      <w:bookmarkStart w:id="84" w:name="_Toc366229220"/>
       <w:r>
         <w:t>Implementación</w:t>
       </w:r>
-      <w:bookmarkEnd w:id="33"/>
-      <w:bookmarkEnd w:id="34"/>
+      <w:bookmarkEnd w:id="83"/>
+      <w:bookmarkEnd w:id="84"/>
     </w:p>
     <w:p>
       <w:pPr>
@@ -3813,9 +4210,374 @@
 </w:document>
 </file>
 
+<file path=word/comments.xml><?xml version="1.0" encoding="utf-8"?>
+<w:comments xmlns:wpc="http://schemas.microsoft.com/office/word/2010/wordprocessingCanvas" xmlns:cx="http://schemas.microsoft.com/office/drawing/2014/chartex" xmlns:cx1="http://schemas.microsoft.com/office/drawing/2015/9/8/chartex" xmlns:cx2="http://schemas.microsoft.com/office/drawing/2015/10/21/chartex" xmlns:cx3="http://schemas.microsoft.com/office/drawing/2016/5/9/chartex" xmlns:cx4="http://schemas.microsoft.com/office/drawing/2016/5/10/chartex" xmlns:cx5="http://schemas.microsoft.com/office/drawing/2016/5/11/chartex" xmlns:cx6="http://schemas.microsoft.com/office/drawing/2016/5/12/chartex" xmlns:cx7="http://schemas.microsoft.com/office/drawing/2016/5/13/chartex" xmlns:cx8="http://schemas.microsoft.com/office/drawing/2016/5/14/chartex" xmlns:mc="http://schemas.openxmlformats.org/markup-compatibility/2006" xmlns:aink="http://schemas.microsoft.com/office/drawing/2016/ink" xmlns:am3d="http://schemas.microsoft.com/office/drawing/2017/model3d" xmlns:o="urn:schemas-microsoft-com:office:office" xmlns:r="http://schemas.openxmlformats.org/officeDocument/2006/relationships" xmlns:m="http://schemas.openxmlformats.org/officeDocument/2006/math" xmlns:v="urn:schemas-microsoft-com:vml" xmlns:wp14="http://schemas.microsoft.com/office/word/2010/wordprocessingDrawing" xmlns:wp="http://schemas.openxmlformats.org/drawingml/2006/wordprocessingDrawing" xmlns:w10="urn:schemas-microsoft-com:office:word" xmlns:w="http://schemas.openxmlformats.org/wordprocessingml/2006/main" xmlns:w14="http://schemas.microsoft.com/office/word/2010/wordml" xmlns:w15="http://schemas.microsoft.com/office/word/2012/wordml" xmlns:w16cid="http://schemas.microsoft.com/office/word/2016/wordml/cid" xmlns:w16se="http://schemas.microsoft.com/office/word/2015/wordml/symex" xmlns:wpg="http://schemas.microsoft.com/office/word/2010/wordprocessingGroup" xmlns:wpi="http://schemas.microsoft.com/office/word/2010/wordprocessingInk" xmlns:wne="http://schemas.microsoft.com/office/word/2006/wordml" xmlns:wps="http://schemas.microsoft.com/office/word/2010/wordprocessingShape" mc:Ignorable="w14 w15 w16se w16cid wp14">
+  <w:comment w:id="5" w:author="Rodrigo García" w:date="2017-09-07T08:42:00Z" w:initials="RG">
+    <w:p>
+      <w:pPr>
+        <w:pStyle w:val="CommentText"/>
+      </w:pPr>
+      <w:r>
+        <w:rPr>
+          <w:rStyle w:val="CommentReference"/>
+        </w:rPr>
+        <w:annotationRef/>
+      </w:r>
+      <w:r>
+        <w:t>Hablar de la lesión cervical brevemente. Te mando un proyecto que habla de ello.</w:t>
+      </w:r>
+    </w:p>
+  </w:comment>
+  <w:comment w:id="13" w:author="Rodrigo García" w:date="2017-09-07T08:42:00Z" w:initials="RG">
+    <w:p>
+      <w:pPr>
+        <w:pStyle w:val="CommentText"/>
+      </w:pPr>
+      <w:r>
+        <w:rPr>
+          <w:rStyle w:val="CommentReference"/>
+        </w:rPr>
+        <w:annotationRef/>
+      </w:r>
+      <w:r>
+        <w:t>Habla también de que has capturado los requisitos con el cliente. Es un punto importante en la ingeniería software, a veces más que programar.</w:t>
+      </w:r>
+    </w:p>
+  </w:comment>
+  <w:comment w:id="14" w:author="Rodrigo García" w:date="2017-09-07T08:43:00Z" w:initials="RG">
+    <w:p>
+      <w:pPr>
+        <w:pStyle w:val="CommentText"/>
+      </w:pPr>
+      <w:r>
+        <w:rPr>
+          <w:rStyle w:val="CommentReference"/>
+        </w:rPr>
+        <w:annotationRef/>
+      </w:r>
+      <w:r>
+        <w:t>Añadirás también que has hecho pruebas.</w:t>
+      </w:r>
+    </w:p>
+  </w:comment>
+  <w:comment w:id="20" w:author="Rodrigo García" w:date="2017-09-07T08:44:00Z" w:initials="RG">
+    <w:p>
+      <w:pPr>
+        <w:pStyle w:val="CommentText"/>
+      </w:pPr>
+      <w:r>
+        <w:rPr>
+          <w:rStyle w:val="CommentReference"/>
+        </w:rPr>
+        <w:annotationRef/>
+      </w:r>
+      <w:r>
+        <w:t>Va bien, pero demasiado breve, imagino que lo elaborarás más adelante.</w:t>
+      </w:r>
+    </w:p>
+  </w:comment>
+  <w:comment w:id="41" w:author="Rodrigo García" w:date="2017-09-07T08:45:00Z" w:initials="RG">
+    <w:p>
+      <w:pPr>
+        <w:pStyle w:val="CommentText"/>
+      </w:pPr>
+      <w:r>
+        <w:rPr>
+          <w:rStyle w:val="CommentReference"/>
+        </w:rPr>
+        <w:annotationRef/>
+      </w:r>
+      <w:r>
+        <w:t>¿Aplicación web de qué?</w:t>
+      </w:r>
+    </w:p>
+  </w:comment>
+  <w:comment w:id="42" w:author="Rodrigo García" w:date="2017-09-07T08:45:00Z" w:initials="RG">
+    <w:p>
+      <w:pPr>
+        <w:pStyle w:val="CommentText"/>
+      </w:pPr>
+      <w:r>
+        <w:rPr>
+          <w:rStyle w:val="CommentReference"/>
+        </w:rPr>
+        <w:annotationRef/>
+      </w:r>
+      <w:r>
+        <w:t>No se divide así el problema, sino que es el proceso que vas a seguir a la hora de describirlo.</w:t>
+      </w:r>
+    </w:p>
+  </w:comment>
+  <w:comment w:id="46" w:author="Rodrigo García" w:date="2017-09-07T08:46:00Z" w:initials="RG">
+    <w:p>
+      <w:pPr>
+        <w:pStyle w:val="CommentText"/>
+      </w:pPr>
+      <w:r>
+        <w:rPr>
+          <w:rStyle w:val="CommentReference"/>
+        </w:rPr>
+        <w:annotationRef/>
+      </w:r>
+      <w:r>
+        <w:t>No funcional.</w:t>
+      </w:r>
+    </w:p>
+  </w:comment>
+  <w:comment w:id="49" w:author="Rodrigo García" w:date="2017-09-07T08:47:00Z" w:initials="RG">
+    <w:p>
+      <w:pPr>
+        <w:pStyle w:val="CommentText"/>
+      </w:pPr>
+      <w:r>
+        <w:rPr>
+          <w:rStyle w:val="CommentReference"/>
+        </w:rPr>
+        <w:annotationRef/>
+      </w:r>
+      <w:r>
+        <w:t>Otro RF distinto.</w:t>
+      </w:r>
+    </w:p>
+  </w:comment>
+  <w:comment w:id="50" w:author="Rodrigo García" w:date="2017-09-07T08:47:00Z" w:initials="RG">
+    <w:p>
+      <w:pPr>
+        <w:pStyle w:val="CommentText"/>
+      </w:pPr>
+      <w:r>
+        <w:rPr>
+          <w:rStyle w:val="CommentReference"/>
+        </w:rPr>
+        <w:annotationRef/>
+      </w:r>
+      <w:r>
+        <w:t>Este trozo es no funcional, ponlo como uno a parte.</w:t>
+      </w:r>
+    </w:p>
+  </w:comment>
+  <w:comment w:id="51" w:author="Rodrigo García" w:date="2017-09-07T08:47:00Z" w:initials="RG">
+    <w:p>
+      <w:pPr>
+        <w:pStyle w:val="CommentText"/>
+      </w:pPr>
+      <w:r>
+        <w:rPr>
+          <w:rStyle w:val="CommentReference"/>
+        </w:rPr>
+        <w:annotationRef/>
+      </w:r>
+      <w:r>
+        <w:t>Unir con el RF5.</w:t>
+      </w:r>
+    </w:p>
+  </w:comment>
+  <w:comment w:id="52" w:author="Rodrigo García" w:date="2017-09-07T08:48:00Z" w:initials="RG">
+    <w:p>
+      <w:pPr>
+        <w:pStyle w:val="CommentText"/>
+      </w:pPr>
+      <w:r>
+        <w:rPr>
+          <w:rStyle w:val="CommentReference"/>
+        </w:rPr>
+        <w:annotationRef/>
+      </w:r>
+      <w:r>
+        <w:t>Este trozo es no funcional, ponlo como uno a parte.</w:t>
+      </w:r>
+    </w:p>
+  </w:comment>
+  <w:comment w:id="54" w:author="Rodrigo García" w:date="2017-09-07T08:48:00Z" w:initials="RG">
+    <w:p>
+      <w:pPr>
+        <w:pStyle w:val="CommentText"/>
+      </w:pPr>
+      <w:r>
+        <w:rPr>
+          <w:rStyle w:val="CommentReference"/>
+        </w:rPr>
+        <w:annotationRef/>
+      </w:r>
+      <w:r>
+        <w:t>Lo que he borrado es un detalle de implementación</w:t>
+      </w:r>
+    </w:p>
+  </w:comment>
+  <w:comment w:id="59" w:author="Rodrigo García" w:date="2017-09-07T08:49:00Z" w:initials="RG">
+    <w:p>
+      <w:pPr>
+        <w:pStyle w:val="CommentText"/>
+      </w:pPr>
+      <w:r>
+        <w:rPr>
+          <w:rStyle w:val="CommentReference"/>
+        </w:rPr>
+        <w:annotationRef/>
+      </w:r>
+      <w:r>
+        <w:t>Ya dirás más adelante cómo lo hace.</w:t>
+      </w:r>
+    </w:p>
+  </w:comment>
+  <w:comment w:id="58" w:author="Rodrigo García" w:date="2017-09-07T08:49:00Z" w:initials="RG">
+    <w:p>
+      <w:pPr>
+        <w:pStyle w:val="CommentText"/>
+      </w:pPr>
+      <w:r>
+        <w:rPr>
+          <w:rStyle w:val="CommentReference"/>
+        </w:rPr>
+        <w:annotationRef/>
+      </w:r>
+      <w:r>
+        <w:t>No funcional.</w:t>
+      </w:r>
+    </w:p>
+  </w:comment>
+  <w:comment w:id="64" w:author="Rodrigo García" w:date="2017-09-07T08:49:00Z" w:initials="RG">
+    <w:p>
+      <w:pPr>
+        <w:pStyle w:val="CommentText"/>
+      </w:pPr>
+      <w:r>
+        <w:rPr>
+          <w:rStyle w:val="CommentReference"/>
+        </w:rPr>
+        <w:annotationRef/>
+      </w:r>
+      <w:r>
+        <w:t>Esto no es un actor, es el método de acceso que utiliza el actor inmediatamente superior, el usuario.</w:t>
+      </w:r>
+    </w:p>
+  </w:comment>
+  <w:comment w:id="65" w:author="Rodrigo García" w:date="2017-09-07T08:50:00Z" w:initials="RG">
+    <w:p>
+      <w:pPr>
+        <w:pStyle w:val="CommentText"/>
+      </w:pPr>
+      <w:r>
+        <w:rPr>
+          <w:rStyle w:val="CommentReference"/>
+        </w:rPr>
+        <w:annotationRef/>
+      </w:r>
+      <w:r>
+        <w:t>Tampoco son actores porque no son entidades externas (tú mismo lo has escrito, o copiado…). No pasa nada porque tu sistema solo tenga un actor, el usuario, está bien.</w:t>
+      </w:r>
+    </w:p>
+  </w:comment>
+  <w:comment w:id="66" w:author="Rodrigo García" w:date="2017-09-07T08:51:00Z" w:initials="RG">
+    <w:p>
+      <w:pPr>
+        <w:pStyle w:val="CommentText"/>
+      </w:pPr>
+      <w:r>
+        <w:rPr>
+          <w:rStyle w:val="CommentReference"/>
+        </w:rPr>
+        <w:annotationRef/>
+      </w:r>
+      <w:r>
+        <w:t>Modifica tanto este como todos los casos de uso restante para tener en cuenta las modificaciones de actores que te he dicho.</w:t>
+      </w:r>
+    </w:p>
+  </w:comment>
+  <w:comment w:id="69" w:author="Rodrigo García" w:date="2017-09-07T08:52:00Z" w:initials="RG">
+    <w:p>
+      <w:pPr>
+        <w:pStyle w:val="CommentText"/>
+      </w:pPr>
+      <w:r>
+        <w:rPr>
+          <w:rStyle w:val="CommentReference"/>
+        </w:rPr>
+        <w:annotationRef/>
+      </w:r>
+      <w:r>
+        <w:t xml:space="preserve">¿No es el CU1 precondición de éste? Mismo problema en los </w:t>
+      </w:r>
+      <w:proofErr w:type="spellStart"/>
+      <w:r>
+        <w:t>CUs</w:t>
+      </w:r>
+      <w:proofErr w:type="spellEnd"/>
+      <w:r>
+        <w:t xml:space="preserve"> que siguen.</w:t>
+      </w:r>
+    </w:p>
+  </w:comment>
+  <w:comment w:id="70" w:author="Rodrigo García" w:date="2017-09-07T08:52:00Z" w:initials="RG">
+    <w:p>
+      <w:pPr>
+        <w:pStyle w:val="CommentText"/>
+      </w:pPr>
+      <w:r>
+        <w:rPr>
+          <w:rStyle w:val="CommentReference"/>
+        </w:rPr>
+        <w:annotationRef/>
+      </w:r>
+      <w:r>
+        <w:t>Este error se repite varias veces, cámbialo más adelante.</w:t>
+      </w:r>
+    </w:p>
+  </w:comment>
+</w:comments>
+</file>
+
+<file path=word/commentsExtended.xml><?xml version="1.0" encoding="utf-8"?>
+<w15:commentsEx xmlns:wpc="http://schemas.microsoft.com/office/word/2010/wordprocessingCanvas" xmlns:cx="http://schemas.microsoft.com/office/drawing/2014/chartex" xmlns:cx1="http://schemas.microsoft.com/office/drawing/2015/9/8/chartex" xmlns:cx2="http://schemas.microsoft.com/office/drawing/2015/10/21/chartex" xmlns:cx3="http://schemas.microsoft.com/office/drawing/2016/5/9/chartex" xmlns:cx4="http://schemas.microsoft.com/office/drawing/2016/5/10/chartex" xmlns:cx5="http://schemas.microsoft.com/office/drawing/2016/5/11/chartex" xmlns:cx6="http://schemas.microsoft.com/office/drawing/2016/5/12/chartex" xmlns:cx7="http://schemas.microsoft.com/office/drawing/2016/5/13/chartex" xmlns:cx8="http://schemas.microsoft.com/office/drawing/2016/5/14/chartex" xmlns:mc="http://schemas.openxmlformats.org/markup-compatibility/2006" xmlns:aink="http://schemas.microsoft.com/office/drawing/2016/ink" xmlns:am3d="http://schemas.microsoft.com/office/drawing/2017/model3d" xmlns:o="urn:schemas-microsoft-com:office:office" xmlns:r="http://schemas.openxmlformats.org/officeDocument/2006/relationships" xmlns:m="http://schemas.openxmlformats.org/officeDocument/2006/math" xmlns:v="urn:schemas-microsoft-com:vml" xmlns:wp14="http://schemas.microsoft.com/office/word/2010/wordprocessingDrawing" xmlns:wp="http://schemas.openxmlformats.org/drawingml/2006/wordprocessingDrawing" xmlns:w10="urn:schemas-microsoft-com:office:word" xmlns:w="http://schemas.openxmlformats.org/wordprocessingml/2006/main" xmlns:w14="http://schemas.microsoft.com/office/word/2010/wordml" xmlns:w15="http://schemas.microsoft.com/office/word/2012/wordml" xmlns:w16cid="http://schemas.microsoft.com/office/word/2016/wordml/cid" xmlns:w16se="http://schemas.microsoft.com/office/word/2015/wordml/symex" xmlns:wpg="http://schemas.microsoft.com/office/word/2010/wordprocessingGroup" xmlns:wpi="http://schemas.microsoft.com/office/word/2010/wordprocessingInk" xmlns:wne="http://schemas.microsoft.com/office/word/2006/wordml" xmlns:wps="http://schemas.microsoft.com/office/word/2010/wordprocessingShape" mc:Ignorable="w14 w15 w16se w16cid wp14">
+  <w15:commentEx w15:paraId="681F440D" w15:done="0"/>
+  <w15:commentEx w15:paraId="0600180B" w15:done="0"/>
+  <w15:commentEx w15:paraId="560AEF15" w15:done="0"/>
+  <w15:commentEx w15:paraId="453E9A00" w15:done="0"/>
+  <w15:commentEx w15:paraId="48B244ED" w15:done="0"/>
+  <w15:commentEx w15:paraId="348BAB3B" w15:done="0"/>
+  <w15:commentEx w15:paraId="40DFD7B4" w15:done="0"/>
+  <w15:commentEx w15:paraId="3EDE1F33" w15:done="0"/>
+  <w15:commentEx w15:paraId="09FAC27A" w15:done="0"/>
+  <w15:commentEx w15:paraId="6578532F" w15:done="0"/>
+  <w15:commentEx w15:paraId="2EE120A5" w15:done="0"/>
+  <w15:commentEx w15:paraId="716591E2" w15:done="0"/>
+  <w15:commentEx w15:paraId="04EB8A73" w15:done="0"/>
+  <w15:commentEx w15:paraId="54668D9A" w15:done="0"/>
+  <w15:commentEx w15:paraId="6ACE7123" w15:done="0"/>
+  <w15:commentEx w15:paraId="31780E3B" w15:done="0"/>
+  <w15:commentEx w15:paraId="0A490A79" w15:done="0"/>
+  <w15:commentEx w15:paraId="71645DB0" w15:done="0"/>
+  <w15:commentEx w15:paraId="1ACB2CEF" w15:done="0"/>
+</w15:commentsEx>
+</file>
+
+<file path=word/commentsIds.xml><?xml version="1.0" encoding="utf-8"?>
+<w16cid:commentsIds xmlns:wpc="http://schemas.microsoft.com/office/word/2010/wordprocessingCanvas" xmlns:cx="http://schemas.microsoft.com/office/drawing/2014/chartex" xmlns:cx1="http://schemas.microsoft.com/office/drawing/2015/9/8/chartex" xmlns:cx2="http://schemas.microsoft.com/office/drawing/2015/10/21/chartex" xmlns:cx3="http://schemas.microsoft.com/office/drawing/2016/5/9/chartex" xmlns:cx4="http://schemas.microsoft.com/office/drawing/2016/5/10/chartex" xmlns:cx5="http://schemas.microsoft.com/office/drawing/2016/5/11/chartex" xmlns:cx6="http://schemas.microsoft.com/office/drawing/2016/5/12/chartex" xmlns:cx7="http://schemas.microsoft.com/office/drawing/2016/5/13/chartex" xmlns:cx8="http://schemas.microsoft.com/office/drawing/2016/5/14/chartex" xmlns:mc="http://schemas.openxmlformats.org/markup-compatibility/2006" xmlns:aink="http://schemas.microsoft.com/office/drawing/2016/ink" xmlns:am3d="http://schemas.microsoft.com/office/drawing/2017/model3d" xmlns:o="urn:schemas-microsoft-com:office:office" xmlns:r="http://schemas.openxmlformats.org/officeDocument/2006/relationships" xmlns:m="http://schemas.openxmlformats.org/officeDocument/2006/math" xmlns:v="urn:schemas-microsoft-com:vml" xmlns:wp14="http://schemas.microsoft.com/office/word/2010/wordprocessingDrawing" xmlns:wp="http://schemas.openxmlformats.org/drawingml/2006/wordprocessingDrawing" xmlns:w10="urn:schemas-microsoft-com:office:word" xmlns:w="http://schemas.openxmlformats.org/wordprocessingml/2006/main" xmlns:w14="http://schemas.microsoft.com/office/word/2010/wordml" xmlns:w15="http://schemas.microsoft.com/office/word/2012/wordml" xmlns:w16cid="http://schemas.microsoft.com/office/word/2016/wordml/cid" xmlns:w16se="http://schemas.microsoft.com/office/word/2015/wordml/symex" xmlns:wpg="http://schemas.microsoft.com/office/word/2010/wordprocessingGroup" xmlns:wpi="http://schemas.microsoft.com/office/word/2010/wordprocessingInk" xmlns:wne="http://schemas.microsoft.com/office/word/2006/wordml" xmlns:wps="http://schemas.microsoft.com/office/word/2010/wordprocessingShape" mc:Ignorable="w14 w15 w16se w16cid wp14">
+  <w16cid:commentId w16cid:paraId="681F440D" w16cid:durableId="1D5B84F3"/>
+  <w16cid:commentId w16cid:paraId="0600180B" w16cid:durableId="1D5B850E"/>
+  <w16cid:commentId w16cid:paraId="560AEF15" w16cid:durableId="1D5B8539"/>
+  <w16cid:commentId w16cid:paraId="453E9A00" w16cid:durableId="1D5B8562"/>
+  <w16cid:commentId w16cid:paraId="48B244ED" w16cid:durableId="1D5B85A0"/>
+  <w16cid:commentId w16cid:paraId="348BAB3B" w16cid:durableId="1D5B85B2"/>
+  <w16cid:commentId w16cid:paraId="40DFD7B4" w16cid:durableId="1D5B85CC"/>
+  <w16cid:commentId w16cid:paraId="3EDE1F33" w16cid:durableId="1D5B860A"/>
+  <w16cid:commentId w16cid:paraId="09FAC27A" w16cid:durableId="1D5B8619"/>
+  <w16cid:commentId w16cid:paraId="6578532F" w16cid:durableId="1D5B8636"/>
+  <w16cid:commentId w16cid:paraId="2EE120A5" w16cid:durableId="1D5B864E"/>
+  <w16cid:commentId w16cid:paraId="716591E2" w16cid:durableId="1D5B866A"/>
+  <w16cid:commentId w16cid:paraId="04EB8A73" w16cid:durableId="1D5B8684"/>
+  <w16cid:commentId w16cid:paraId="54668D9A" w16cid:durableId="1D5B868F"/>
+  <w16cid:commentId w16cid:paraId="6ACE7123" w16cid:durableId="1D5B86A1"/>
+  <w16cid:commentId w16cid:paraId="31780E3B" w16cid:durableId="1D5B86D4"/>
+  <w16cid:commentId w16cid:paraId="0A490A79" w16cid:durableId="1D5B8700"/>
+  <w16cid:commentId w16cid:paraId="71645DB0" w16cid:durableId="1D5B8731"/>
+  <w16cid:commentId w16cid:paraId="1ACB2CEF" w16cid:durableId="1D5B8753"/>
+</w16cid:commentsIds>
+</file>
+
 <file path=word/numbering.xml><?xml version="1.0" encoding="utf-8"?>
-<w:numbering xmlns:wpc="http://schemas.microsoft.com/office/word/2010/wordprocessingCanvas" xmlns:mo="http://schemas.microsoft.com/office/mac/office/2008/main" xmlns:mc="http://schemas.openxmlformats.org/markup-compatibility/2006" xmlns:mv="urn:schemas-microsoft-com:mac:vml" xmlns:o="urn:schemas-microsoft-com:office:office" xmlns:r="http://schemas.openxmlformats.org/officeDocument/2006/relationships" xmlns:m="http://schemas.openxmlformats.org/officeDocument/2006/math" xmlns:v="urn:schemas-microsoft-com:vml" xmlns:wp14="http://schemas.microsoft.com/office/word/2010/wordprocessingDrawing" xmlns:wp="http://schemas.openxmlformats.org/drawingml/2006/wordprocessingDrawing" xmlns:w10="urn:schemas-microsoft-com:office:word" xmlns:w="http://schemas.openxmlformats.org/wordprocessingml/2006/main" xmlns:w14="http://schemas.microsoft.com/office/word/2010/wordml" xmlns:wpg="http://schemas.microsoft.com/office/word/2010/wordprocessingGroup" xmlns:wpi="http://schemas.microsoft.com/office/word/2010/wordprocessingInk" xmlns:wne="http://schemas.microsoft.com/office/word/2006/wordml" xmlns:wps="http://schemas.microsoft.com/office/word/2010/wordprocessingShape" mc:Ignorable="w14 wp14">
-  <w:abstractNum w:abstractNumId="0">
+<w:numbering xmlns:wpc="http://schemas.microsoft.com/office/word/2010/wordprocessingCanvas" xmlns:cx="http://schemas.microsoft.com/office/drawing/2014/chartex" xmlns:cx1="http://schemas.microsoft.com/office/drawing/2015/9/8/chartex" xmlns:cx2="http://schemas.microsoft.com/office/drawing/2015/10/21/chartex" xmlns:cx3="http://schemas.microsoft.com/office/drawing/2016/5/9/chartex" xmlns:cx4="http://schemas.microsoft.com/office/drawing/2016/5/10/chartex" xmlns:cx5="http://schemas.microsoft.com/office/drawing/2016/5/11/chartex" xmlns:cx6="http://schemas.microsoft.com/office/drawing/2016/5/12/chartex" xmlns:cx7="http://schemas.microsoft.com/office/drawing/2016/5/13/chartex" xmlns:cx8="http://schemas.microsoft.com/office/drawing/2016/5/14/chartex" xmlns:mc="http://schemas.openxmlformats.org/markup-compatibility/2006" xmlns:aink="http://schemas.microsoft.com/office/drawing/2016/ink" xmlns:am3d="http://schemas.microsoft.com/office/drawing/2017/model3d" xmlns:o="urn:schemas-microsoft-com:office:office" xmlns:r="http://schemas.openxmlformats.org/officeDocument/2006/relationships" xmlns:m="http://schemas.openxmlformats.org/officeDocument/2006/math" xmlns:v="urn:schemas-microsoft-com:vml" xmlns:wp14="http://schemas.microsoft.com/office/word/2010/wordprocessingDrawing" xmlns:wp="http://schemas.openxmlformats.org/drawingml/2006/wordprocessingDrawing" xmlns:w10="urn:schemas-microsoft-com:office:word" xmlns:w="http://schemas.openxmlformats.org/wordprocessingml/2006/main" xmlns:w14="http://schemas.microsoft.com/office/word/2010/wordml" xmlns:w15="http://schemas.microsoft.com/office/word/2012/wordml" xmlns:w16cid="http://schemas.microsoft.com/office/word/2016/wordml/cid" xmlns:w16se="http://schemas.microsoft.com/office/word/2015/wordml/symex" xmlns:wpg="http://schemas.microsoft.com/office/word/2010/wordprocessingGroup" xmlns:wpi="http://schemas.microsoft.com/office/word/2010/wordprocessingInk" xmlns:wne="http://schemas.microsoft.com/office/word/2006/wordml" xmlns:wps="http://schemas.microsoft.com/office/word/2010/wordprocessingShape" mc:Ignorable="w14 w15 w16se w16cid wp14">
+  <w:abstractNum w:abstractNumId="0" w15:restartNumberingAfterBreak="0">
     <w:nsid w:val="00000001"/>
     <w:multiLevelType w:val="hybridMultilevel"/>
     <w:tmpl w:val="00000001"/>
@@ -3869,7 +4631,7 @@
       <w:lvlJc w:val="left"/>
     </w:lvl>
   </w:abstractNum>
-  <w:abstractNum w:abstractNumId="1">
+  <w:abstractNum w:abstractNumId="1" w15:restartNumberingAfterBreak="0">
     <w:nsid w:val="00000002"/>
     <w:multiLevelType w:val="hybridMultilevel"/>
     <w:tmpl w:val="00000002"/>
@@ -3923,7 +4685,7 @@
       <w:lvlJc w:val="left"/>
     </w:lvl>
   </w:abstractNum>
-  <w:abstractNum w:abstractNumId="2">
+  <w:abstractNum w:abstractNumId="2" w15:restartNumberingAfterBreak="0">
     <w:nsid w:val="00000003"/>
     <w:multiLevelType w:val="hybridMultilevel"/>
     <w:tmpl w:val="00000003"/>
@@ -3977,7 +4739,7 @@
       <w:lvlJc w:val="left"/>
     </w:lvl>
   </w:abstractNum>
-  <w:abstractNum w:abstractNumId="3">
+  <w:abstractNum w:abstractNumId="3" w15:restartNumberingAfterBreak="0">
     <w:nsid w:val="00000004"/>
     <w:multiLevelType w:val="hybridMultilevel"/>
     <w:tmpl w:val="00000004"/>
@@ -4031,7 +4793,7 @@
       <w:lvlJc w:val="left"/>
     </w:lvl>
   </w:abstractNum>
-  <w:abstractNum w:abstractNumId="4">
+  <w:abstractNum w:abstractNumId="4" w15:restartNumberingAfterBreak="0">
     <w:nsid w:val="032A2444"/>
     <w:multiLevelType w:val="hybridMultilevel"/>
     <w:tmpl w:val="15B2C612"/>
@@ -4120,7 +4882,7 @@
       </w:pPr>
     </w:lvl>
   </w:abstractNum>
-  <w:abstractNum w:abstractNumId="5">
+  <w:abstractNum w:abstractNumId="5" w15:restartNumberingAfterBreak="0">
     <w:nsid w:val="04277E13"/>
     <w:multiLevelType w:val="multilevel"/>
     <w:tmpl w:val="EC260628"/>
@@ -4241,7 +5003,7 @@
       </w:rPr>
     </w:lvl>
   </w:abstractNum>
-  <w:abstractNum w:abstractNumId="6">
+  <w:abstractNum w:abstractNumId="6" w15:restartNumberingAfterBreak="0">
     <w:nsid w:val="05C217D5"/>
     <w:multiLevelType w:val="hybridMultilevel"/>
     <w:tmpl w:val="15B2C612"/>
@@ -4330,7 +5092,7 @@
       </w:pPr>
     </w:lvl>
   </w:abstractNum>
-  <w:abstractNum w:abstractNumId="7">
+  <w:abstractNum w:abstractNumId="7" w15:restartNumberingAfterBreak="0">
     <w:nsid w:val="0C1369C7"/>
     <w:multiLevelType w:val="hybridMultilevel"/>
     <w:tmpl w:val="7D4AEE7C"/>
@@ -4442,7 +5204,7 @@
       </w:rPr>
     </w:lvl>
   </w:abstractNum>
-  <w:abstractNum w:abstractNumId="8">
+  <w:abstractNum w:abstractNumId="8" w15:restartNumberingAfterBreak="0">
     <w:nsid w:val="169577D4"/>
     <w:multiLevelType w:val="multilevel"/>
     <w:tmpl w:val="033C8DE6"/>
@@ -4563,7 +5325,7 @@
       </w:rPr>
     </w:lvl>
   </w:abstractNum>
-  <w:abstractNum w:abstractNumId="9">
+  <w:abstractNum w:abstractNumId="9" w15:restartNumberingAfterBreak="0">
     <w:nsid w:val="16A90372"/>
     <w:multiLevelType w:val="multilevel"/>
     <w:tmpl w:val="392E0B86"/>
@@ -4652,7 +5414,7 @@
       </w:pPr>
     </w:lvl>
   </w:abstractNum>
-  <w:abstractNum w:abstractNumId="10">
+  <w:abstractNum w:abstractNumId="10" w15:restartNumberingAfterBreak="0">
     <w:nsid w:val="20AA3F75"/>
     <w:multiLevelType w:val="multilevel"/>
     <w:tmpl w:val="F6282722"/>
@@ -4773,7 +5535,7 @@
       </w:rPr>
     </w:lvl>
   </w:abstractNum>
-  <w:abstractNum w:abstractNumId="11">
+  <w:abstractNum w:abstractNumId="11" w15:restartNumberingAfterBreak="0">
     <w:nsid w:val="28CA1285"/>
     <w:multiLevelType w:val="hybridMultilevel"/>
     <w:tmpl w:val="15B2C612"/>
@@ -4862,7 +5624,7 @@
       </w:pPr>
     </w:lvl>
   </w:abstractNum>
-  <w:abstractNum w:abstractNumId="12">
+  <w:abstractNum w:abstractNumId="12" w15:restartNumberingAfterBreak="0">
     <w:nsid w:val="2C3473F4"/>
     <w:multiLevelType w:val="hybridMultilevel"/>
     <w:tmpl w:val="392E0B86"/>
@@ -4951,7 +5713,7 @@
       </w:pPr>
     </w:lvl>
   </w:abstractNum>
-  <w:abstractNum w:abstractNumId="13">
+  <w:abstractNum w:abstractNumId="13" w15:restartNumberingAfterBreak="0">
     <w:nsid w:val="360E0412"/>
     <w:multiLevelType w:val="hybridMultilevel"/>
     <w:tmpl w:val="15B2C612"/>
@@ -5040,7 +5802,7 @@
       </w:pPr>
     </w:lvl>
   </w:abstractNum>
-  <w:abstractNum w:abstractNumId="14">
+  <w:abstractNum w:abstractNumId="14" w15:restartNumberingAfterBreak="0">
     <w:nsid w:val="38D20098"/>
     <w:multiLevelType w:val="hybridMultilevel"/>
     <w:tmpl w:val="54E68FF0"/>
@@ -5129,7 +5891,7 @@
       </w:pPr>
     </w:lvl>
   </w:abstractNum>
-  <w:abstractNum w:abstractNumId="15">
+  <w:abstractNum w:abstractNumId="15" w15:restartNumberingAfterBreak="0">
     <w:nsid w:val="3BE455E6"/>
     <w:multiLevelType w:val="hybridMultilevel"/>
     <w:tmpl w:val="15B2C612"/>
@@ -5218,7 +5980,7 @@
       </w:pPr>
     </w:lvl>
   </w:abstractNum>
-  <w:abstractNum w:abstractNumId="16">
+  <w:abstractNum w:abstractNumId="16" w15:restartNumberingAfterBreak="0">
     <w:nsid w:val="4E71155C"/>
     <w:multiLevelType w:val="hybridMultilevel"/>
     <w:tmpl w:val="54E68FF0"/>
@@ -5307,7 +6069,7 @@
       </w:pPr>
     </w:lvl>
   </w:abstractNum>
-  <w:abstractNum w:abstractNumId="17">
+  <w:abstractNum w:abstractNumId="17" w15:restartNumberingAfterBreak="0">
     <w:nsid w:val="633F42B0"/>
     <w:multiLevelType w:val="hybridMultilevel"/>
     <w:tmpl w:val="54E68FF0"/>
@@ -5396,7 +6158,7 @@
       </w:pPr>
     </w:lvl>
   </w:abstractNum>
-  <w:abstractNum w:abstractNumId="18">
+  <w:abstractNum w:abstractNumId="18" w15:restartNumberingAfterBreak="0">
     <w:nsid w:val="6AE802D2"/>
     <w:multiLevelType w:val="hybridMultilevel"/>
     <w:tmpl w:val="15B2C612"/>
@@ -5545,8 +6307,16 @@
 </w:numbering>
 </file>
 
+<file path=word/people.xml><?xml version="1.0" encoding="utf-8"?>
+<w15:people xmlns:wpc="http://schemas.microsoft.com/office/word/2010/wordprocessingCanvas" xmlns:cx="http://schemas.microsoft.com/office/drawing/2014/chartex" xmlns:cx1="http://schemas.microsoft.com/office/drawing/2015/9/8/chartex" xmlns:cx2="http://schemas.microsoft.com/office/drawing/2015/10/21/chartex" xmlns:cx3="http://schemas.microsoft.com/office/drawing/2016/5/9/chartex" xmlns:cx4="http://schemas.microsoft.com/office/drawing/2016/5/10/chartex" xmlns:cx5="http://schemas.microsoft.com/office/drawing/2016/5/11/chartex" xmlns:cx6="http://schemas.microsoft.com/office/drawing/2016/5/12/chartex" xmlns:cx7="http://schemas.microsoft.com/office/drawing/2016/5/13/chartex" xmlns:cx8="http://schemas.microsoft.com/office/drawing/2016/5/14/chartex" xmlns:mc="http://schemas.openxmlformats.org/markup-compatibility/2006" xmlns:aink="http://schemas.microsoft.com/office/drawing/2016/ink" xmlns:am3d="http://schemas.microsoft.com/office/drawing/2017/model3d" xmlns:o="urn:schemas-microsoft-com:office:office" xmlns:r="http://schemas.openxmlformats.org/officeDocument/2006/relationships" xmlns:m="http://schemas.openxmlformats.org/officeDocument/2006/math" xmlns:v="urn:schemas-microsoft-com:vml" xmlns:wp14="http://schemas.microsoft.com/office/word/2010/wordprocessingDrawing" xmlns:wp="http://schemas.openxmlformats.org/drawingml/2006/wordprocessingDrawing" xmlns:w10="urn:schemas-microsoft-com:office:word" xmlns:w="http://schemas.openxmlformats.org/wordprocessingml/2006/main" xmlns:w14="http://schemas.microsoft.com/office/word/2010/wordml" xmlns:w15="http://schemas.microsoft.com/office/word/2012/wordml" xmlns:w16cid="http://schemas.microsoft.com/office/word/2016/wordml/cid" xmlns:w16se="http://schemas.microsoft.com/office/word/2015/wordml/symex" xmlns:wpg="http://schemas.microsoft.com/office/word/2010/wordprocessingGroup" xmlns:wpi="http://schemas.microsoft.com/office/word/2010/wordprocessingInk" xmlns:wne="http://schemas.microsoft.com/office/word/2006/wordml" xmlns:wps="http://schemas.microsoft.com/office/word/2010/wordprocessingShape" mc:Ignorable="w14 w15 w16se w16cid wp14">
+  <w15:person w15:author="Rodrigo García">
+    <w15:presenceInfo w15:providerId="Windows Live" w15:userId="baeaa02d56c75265"/>
+  </w15:person>
+</w15:people>
+</file>
+
 <file path=word/styles.xml><?xml version="1.0" encoding="utf-8"?>
-<w:styles xmlns:mc="http://schemas.openxmlformats.org/markup-compatibility/2006" xmlns:r="http://schemas.openxmlformats.org/officeDocument/2006/relationships" xmlns:w="http://schemas.openxmlformats.org/wordprocessingml/2006/main" xmlns:w14="http://schemas.microsoft.com/office/word/2010/wordml" mc:Ignorable="w14">
+<w:styles xmlns:mc="http://schemas.openxmlformats.org/markup-compatibility/2006" xmlns:r="http://schemas.openxmlformats.org/officeDocument/2006/relationships" xmlns:w="http://schemas.openxmlformats.org/wordprocessingml/2006/main" xmlns:w14="http://schemas.microsoft.com/office/word/2010/wordml" xmlns:w15="http://schemas.microsoft.com/office/word/2012/wordml" xmlns:w16cid="http://schemas.microsoft.com/office/word/2016/wordml/cid" xmlns:w16se="http://schemas.microsoft.com/office/word/2015/wordml/symex" mc:Ignorable="w14 w15 w16se w16cid">
   <w:docDefaults>
     <w:rPrDefault>
       <w:rPr>
@@ -5558,144 +6328,377 @@
     </w:rPrDefault>
     <w:pPrDefault/>
   </w:docDefaults>
-  <w:latentStyles w:defLockedState="0" w:defUIPriority="99" w:defSemiHidden="1" w:defUnhideWhenUsed="1" w:defQFormat="0" w:count="276">
-    <w:lsdException w:name="Normal" w:semiHidden="0" w:uiPriority="0" w:unhideWhenUsed="0" w:qFormat="1"/>
-    <w:lsdException w:name="heading 1" w:semiHidden="0" w:uiPriority="9" w:unhideWhenUsed="0" w:qFormat="1"/>
-    <w:lsdException w:name="heading 2" w:uiPriority="9" w:qFormat="1"/>
-    <w:lsdException w:name="heading 3" w:uiPriority="9" w:qFormat="1"/>
-    <w:lsdException w:name="heading 4" w:uiPriority="9" w:qFormat="1"/>
-    <w:lsdException w:name="heading 5" w:uiPriority="9" w:qFormat="1"/>
-    <w:lsdException w:name="heading 6" w:uiPriority="9" w:qFormat="1"/>
-    <w:lsdException w:name="heading 7" w:uiPriority="9" w:qFormat="1"/>
-    <w:lsdException w:name="heading 8" w:uiPriority="9" w:qFormat="1"/>
-    <w:lsdException w:name="heading 9" w:uiPriority="9" w:qFormat="1"/>
-    <w:lsdException w:name="toc 1" w:uiPriority="39"/>
-    <w:lsdException w:name="toc 2" w:uiPriority="39"/>
-    <w:lsdException w:name="toc 3" w:uiPriority="39"/>
-    <w:lsdException w:name="toc 4" w:uiPriority="39"/>
-    <w:lsdException w:name="toc 5" w:uiPriority="39"/>
-    <w:lsdException w:name="toc 6" w:uiPriority="39"/>
-    <w:lsdException w:name="toc 7" w:uiPriority="39"/>
-    <w:lsdException w:name="toc 8" w:uiPriority="39"/>
-    <w:lsdException w:name="toc 9" w:uiPriority="39"/>
-    <w:lsdException w:name="caption" w:uiPriority="35" w:qFormat="1"/>
-    <w:lsdException w:name="Title" w:semiHidden="0" w:uiPriority="10" w:unhideWhenUsed="0" w:qFormat="1"/>
-    <w:lsdException w:name="Default Paragraph Font" w:uiPriority="1"/>
-    <w:lsdException w:name="Subtitle" w:semiHidden="0" w:uiPriority="11" w:unhideWhenUsed="0" w:qFormat="1"/>
-    <w:lsdException w:name="Strong" w:semiHidden="0" w:uiPriority="22" w:unhideWhenUsed="0" w:qFormat="1"/>
-    <w:lsdException w:name="Emphasis" w:semiHidden="0" w:uiPriority="20" w:unhideWhenUsed="0" w:qFormat="1"/>
-    <w:lsdException w:name="Table Grid" w:semiHidden="0" w:uiPriority="59" w:unhideWhenUsed="0"/>
-    <w:lsdException w:name="Placeholder Text" w:unhideWhenUsed="0"/>
-    <w:lsdException w:name="No Spacing" w:semiHidden="0" w:uiPriority="1" w:unhideWhenUsed="0" w:qFormat="1"/>
-    <w:lsdException w:name="Light Shading" w:semiHidden="0" w:uiPriority="60" w:unhideWhenUsed="0"/>
-    <w:lsdException w:name="Light List" w:semiHidden="0" w:uiPriority="61" w:unhideWhenUsed="0"/>
-    <w:lsdException w:name="Light Grid" w:semiHidden="0" w:uiPriority="62" w:unhideWhenUsed="0"/>
-    <w:lsdException w:name="Medium Shading 1" w:semiHidden="0" w:uiPriority="63" w:unhideWhenUsed="0"/>
-    <w:lsdException w:name="Medium Shading 2" w:semiHidden="0" w:uiPriority="64" w:unhideWhenUsed="0"/>
-    <w:lsdException w:name="Medium List 1" w:semiHidden="0" w:uiPriority="65" w:unhideWhenUsed="0"/>
-    <w:lsdException w:name="Medium List 2" w:semiHidden="0" w:uiPriority="66" w:unhideWhenUsed="0"/>
-    <w:lsdException w:name="Medium Grid 1" w:semiHidden="0" w:uiPriority="67" w:unhideWhenUsed="0"/>
-    <w:lsdException w:name="Medium Grid 2" w:semiHidden="0" w:uiPriority="68" w:unhideWhenUsed="0"/>
-    <w:lsdException w:name="Medium Grid 3" w:semiHidden="0" w:uiPriority="69" w:unhideWhenUsed="0"/>
-    <w:lsdException w:name="Dark List" w:semiHidden="0" w:uiPriority="70" w:unhideWhenUsed="0"/>
-    <w:lsdException w:name="Colorful Shading" w:semiHidden="0" w:uiPriority="71" w:unhideWhenUsed="0"/>
-    <w:lsdException w:name="Colorful List" w:semiHidden="0" w:uiPriority="72" w:unhideWhenUsed="0"/>
-    <w:lsdException w:name="Colorful Grid" w:semiHidden="0" w:uiPriority="73" w:unhideWhenUsed="0"/>
-    <w:lsdException w:name="Light Shading Accent 1" w:semiHidden="0" w:uiPriority="60" w:unhideWhenUsed="0"/>
-    <w:lsdException w:name="Light List Accent 1" w:semiHidden="0" w:uiPriority="61" w:unhideWhenUsed="0"/>
-    <w:lsdException w:name="Light Grid Accent 1" w:semiHidden="0" w:uiPriority="62" w:unhideWhenUsed="0"/>
-    <w:lsdException w:name="Medium Shading 1 Accent 1" w:semiHidden="0" w:uiPriority="63" w:unhideWhenUsed="0"/>
-    <w:lsdException w:name="Medium Shading 2 Accent 1" w:semiHidden="0" w:uiPriority="64" w:unhideWhenUsed="0"/>
-    <w:lsdException w:name="Medium List 1 Accent 1" w:semiHidden="0" w:uiPriority="65" w:unhideWhenUsed="0"/>
-    <w:lsdException w:name="Revision" w:unhideWhenUsed="0"/>
-    <w:lsdException w:name="List Paragraph" w:semiHidden="0" w:uiPriority="34" w:unhideWhenUsed="0" w:qFormat="1"/>
-    <w:lsdException w:name="Quote" w:semiHidden="0" w:uiPriority="29" w:unhideWhenUsed="0" w:qFormat="1"/>
-    <w:lsdException w:name="Intense Quote" w:semiHidden="0" w:uiPriority="30" w:unhideWhenUsed="0" w:qFormat="1"/>
-    <w:lsdException w:name="Medium List 2 Accent 1" w:semiHidden="0" w:uiPriority="66" w:unhideWhenUsed="0"/>
-    <w:lsdException w:name="Medium Grid 1 Accent 1" w:semiHidden="0" w:uiPriority="67" w:unhideWhenUsed="0"/>
-    <w:lsdException w:name="Medium Grid 2 Accent 1" w:semiHidden="0" w:uiPriority="68" w:unhideWhenUsed="0"/>
-    <w:lsdException w:name="Medium Grid 3 Accent 1" w:semiHidden="0" w:uiPriority="69" w:unhideWhenUsed="0"/>
-    <w:lsdException w:name="Dark List Accent 1" w:semiHidden="0" w:uiPriority="70" w:unhideWhenUsed="0"/>
-    <w:lsdException w:name="Colorful Shading Accent 1" w:semiHidden="0" w:uiPriority="71" w:unhideWhenUsed="0"/>
-    <w:lsdException w:name="Colorful List Accent 1" w:semiHidden="0" w:uiPriority="72" w:unhideWhenUsed="0"/>
-    <w:lsdException w:name="Colorful Grid Accent 1" w:semiHidden="0" w:uiPriority="73" w:unhideWhenUsed="0"/>
-    <w:lsdException w:name="Light Shading Accent 2" w:semiHidden="0" w:uiPriority="60" w:unhideWhenUsed="0"/>
-    <w:lsdException w:name="Light List Accent 2" w:semiHidden="0" w:uiPriority="61" w:unhideWhenUsed="0"/>
-    <w:lsdException w:name="Light Grid Accent 2" w:semiHidden="0" w:uiPriority="62" w:unhideWhenUsed="0"/>
-    <w:lsdException w:name="Medium Shading 1 Accent 2" w:semiHidden="0" w:uiPriority="63" w:unhideWhenUsed="0"/>
-    <w:lsdException w:name="Medium Shading 2 Accent 2" w:semiHidden="0" w:uiPriority="64" w:unhideWhenUsed="0"/>
-    <w:lsdException w:name="Medium List 1 Accent 2" w:semiHidden="0" w:uiPriority="65" w:unhideWhenUsed="0"/>
-    <w:lsdException w:name="Medium List 2 Accent 2" w:semiHidden="0" w:uiPriority="66" w:unhideWhenUsed="0"/>
-    <w:lsdException w:name="Medium Grid 1 Accent 2" w:semiHidden="0" w:uiPriority="67" w:unhideWhenUsed="0"/>
-    <w:lsdException w:name="Medium Grid 2 Accent 2" w:semiHidden="0" w:uiPriority="68" w:unhideWhenUsed="0"/>
-    <w:lsdException w:name="Medium Grid 3 Accent 2" w:semiHidden="0" w:uiPriority="69" w:unhideWhenUsed="0"/>
-    <w:lsdException w:name="Dark List Accent 2" w:semiHidden="0" w:uiPriority="70" w:unhideWhenUsed="0"/>
-    <w:lsdException w:name="Colorful Shading Accent 2" w:semiHidden="0" w:uiPriority="71" w:unhideWhenUsed="0"/>
-    <w:lsdException w:name="Colorful List Accent 2" w:semiHidden="0" w:uiPriority="72" w:unhideWhenUsed="0"/>
-    <w:lsdException w:name="Colorful Grid Accent 2" w:semiHidden="0" w:uiPriority="73" w:unhideWhenUsed="0"/>
-    <w:lsdException w:name="Light Shading Accent 3" w:semiHidden="0" w:uiPriority="60" w:unhideWhenUsed="0"/>
-    <w:lsdException w:name="Light List Accent 3" w:semiHidden="0" w:uiPriority="61" w:unhideWhenUsed="0"/>
-    <w:lsdException w:name="Light Grid Accent 3" w:semiHidden="0" w:uiPriority="62" w:unhideWhenUsed="0"/>
-    <w:lsdException w:name="Medium Shading 1 Accent 3" w:semiHidden="0" w:uiPriority="63" w:unhideWhenUsed="0"/>
-    <w:lsdException w:name="Medium Shading 2 Accent 3" w:semiHidden="0" w:uiPriority="64" w:unhideWhenUsed="0"/>
-    <w:lsdException w:name="Medium List 1 Accent 3" w:semiHidden="0" w:uiPriority="65" w:unhideWhenUsed="0"/>
-    <w:lsdException w:name="Medium List 2 Accent 3" w:semiHidden="0" w:uiPriority="66" w:unhideWhenUsed="0"/>
-    <w:lsdException w:name="Medium Grid 1 Accent 3" w:semiHidden="0" w:uiPriority="67" w:unhideWhenUsed="0"/>
-    <w:lsdException w:name="Medium Grid 2 Accent 3" w:semiHidden="0" w:uiPriority="68" w:unhideWhenUsed="0"/>
-    <w:lsdException w:name="Medium Grid 3 Accent 3" w:semiHidden="0" w:uiPriority="69" w:unhideWhenUsed="0"/>
-    <w:lsdException w:name="Dark List Accent 3" w:semiHidden="0" w:uiPriority="70" w:unhideWhenUsed="0"/>
-    <w:lsdException w:name="Colorful Shading Accent 3" w:semiHidden="0" w:uiPriority="71" w:unhideWhenUsed="0"/>
-    <w:lsdException w:name="Colorful List Accent 3" w:semiHidden="0" w:uiPriority="72" w:unhideWhenUsed="0"/>
-    <w:lsdException w:name="Colorful Grid Accent 3" w:semiHidden="0" w:uiPriority="73" w:unhideWhenUsed="0"/>
-    <w:lsdException w:name="Light Shading Accent 4" w:semiHidden="0" w:uiPriority="60" w:unhideWhenUsed="0"/>
-    <w:lsdException w:name="Light List Accent 4" w:semiHidden="0" w:uiPriority="61" w:unhideWhenUsed="0"/>
-    <w:lsdException w:name="Light Grid Accent 4" w:semiHidden="0" w:uiPriority="62" w:unhideWhenUsed="0"/>
-    <w:lsdException w:name="Medium Shading 1 Accent 4" w:semiHidden="0" w:uiPriority="63" w:unhideWhenUsed="0"/>
-    <w:lsdException w:name="Medium Shading 2 Accent 4" w:semiHidden="0" w:uiPriority="64" w:unhideWhenUsed="0"/>
-    <w:lsdException w:name="Medium List 1 Accent 4" w:semiHidden="0" w:uiPriority="65" w:unhideWhenUsed="0"/>
-    <w:lsdException w:name="Medium List 2 Accent 4" w:semiHidden="0" w:uiPriority="66" w:unhideWhenUsed="0"/>
-    <w:lsdException w:name="Medium Grid 1 Accent 4" w:semiHidden="0" w:uiPriority="67" w:unhideWhenUsed="0"/>
-    <w:lsdException w:name="Medium Grid 2 Accent 4" w:semiHidden="0" w:uiPriority="68" w:unhideWhenUsed="0"/>
-    <w:lsdException w:name="Medium Grid 3 Accent 4" w:semiHidden="0" w:uiPriority="69" w:unhideWhenUsed="0"/>
-    <w:lsdException w:name="Dark List Accent 4" w:semiHidden="0" w:uiPriority="70" w:unhideWhenUsed="0"/>
-    <w:lsdException w:name="Colorful Shading Accent 4" w:semiHidden="0" w:uiPriority="71" w:unhideWhenUsed="0"/>
-    <w:lsdException w:name="Colorful List Accent 4" w:semiHidden="0" w:uiPriority="72" w:unhideWhenUsed="0"/>
-    <w:lsdException w:name="Colorful Grid Accent 4" w:semiHidden="0" w:uiPriority="73" w:unhideWhenUsed="0"/>
-    <w:lsdException w:name="Light Shading Accent 5" w:semiHidden="0" w:uiPriority="60" w:unhideWhenUsed="0"/>
-    <w:lsdException w:name="Light List Accent 5" w:semiHidden="0" w:uiPriority="61" w:unhideWhenUsed="0"/>
-    <w:lsdException w:name="Light Grid Accent 5" w:semiHidden="0" w:uiPriority="62" w:unhideWhenUsed="0"/>
-    <w:lsdException w:name="Medium Shading 1 Accent 5" w:semiHidden="0" w:uiPriority="63" w:unhideWhenUsed="0"/>
-    <w:lsdException w:name="Medium Shading 2 Accent 5" w:semiHidden="0" w:uiPriority="64" w:unhideWhenUsed="0"/>
-    <w:lsdException w:name="Medium List 1 Accent 5" w:semiHidden="0" w:uiPriority="65" w:unhideWhenUsed="0"/>
-    <w:lsdException w:name="Medium List 2 Accent 5" w:semiHidden="0" w:uiPriority="66" w:unhideWhenUsed="0"/>
-    <w:lsdException w:name="Medium Grid 1 Accent 5" w:semiHidden="0" w:uiPriority="67" w:unhideWhenUsed="0"/>
-    <w:lsdException w:name="Medium Grid 2 Accent 5" w:semiHidden="0" w:uiPriority="68" w:unhideWhenUsed="0"/>
-    <w:lsdException w:name="Medium Grid 3 Accent 5" w:semiHidden="0" w:uiPriority="69" w:unhideWhenUsed="0"/>
-    <w:lsdException w:name="Dark List Accent 5" w:semiHidden="0" w:uiPriority="70" w:unhideWhenUsed="0"/>
-    <w:lsdException w:name="Colorful Shading Accent 5" w:semiHidden="0" w:uiPriority="71" w:unhideWhenUsed="0"/>
-    <w:lsdException w:name="Colorful List Accent 5" w:semiHidden="0" w:uiPriority="72" w:unhideWhenUsed="0"/>
-    <w:lsdException w:name="Colorful Grid Accent 5" w:semiHidden="0" w:uiPriority="73" w:unhideWhenUsed="0"/>
-    <w:lsdException w:name="Light Shading Accent 6" w:semiHidden="0" w:uiPriority="60" w:unhideWhenUsed="0"/>
-    <w:lsdException w:name="Light List Accent 6" w:semiHidden="0" w:uiPriority="61" w:unhideWhenUsed="0"/>
-    <w:lsdException w:name="Light Grid Accent 6" w:semiHidden="0" w:uiPriority="62" w:unhideWhenUsed="0"/>
-    <w:lsdException w:name="Medium Shading 1 Accent 6" w:semiHidden="0" w:uiPriority="63" w:unhideWhenUsed="0"/>
-    <w:lsdException w:name="Medium Shading 2 Accent 6" w:semiHidden="0" w:uiPriority="64" w:unhideWhenUsed="0"/>
-    <w:lsdException w:name="Medium List 1 Accent 6" w:semiHidden="0" w:uiPriority="65" w:unhideWhenUsed="0"/>
-    <w:lsdException w:name="Medium List 2 Accent 6" w:semiHidden="0" w:uiPriority="66" w:unhideWhenUsed="0"/>
-    <w:lsdException w:name="Medium Grid 1 Accent 6" w:semiHidden="0" w:uiPriority="67" w:unhideWhenUsed="0"/>
-    <w:lsdException w:name="Medium Grid 2 Accent 6" w:semiHidden="0" w:uiPriority="68" w:unhideWhenUsed="0"/>
-    <w:lsdException w:name="Medium Grid 3 Accent 6" w:semiHidden="0" w:uiPriority="69" w:unhideWhenUsed="0"/>
-    <w:lsdException w:name="Dark List Accent 6" w:semiHidden="0" w:uiPriority="70" w:unhideWhenUsed="0"/>
-    <w:lsdException w:name="Colorful Shading Accent 6" w:semiHidden="0" w:uiPriority="71" w:unhideWhenUsed="0"/>
-    <w:lsdException w:name="Colorful List Accent 6" w:semiHidden="0" w:uiPriority="72" w:unhideWhenUsed="0"/>
-    <w:lsdException w:name="Colorful Grid Accent 6" w:semiHidden="0" w:uiPriority="73" w:unhideWhenUsed="0"/>
-    <w:lsdException w:name="Subtle Emphasis" w:semiHidden="0" w:uiPriority="19" w:unhideWhenUsed="0" w:qFormat="1"/>
-    <w:lsdException w:name="Intense Emphasis" w:semiHidden="0" w:uiPriority="21" w:unhideWhenUsed="0" w:qFormat="1"/>
-    <w:lsdException w:name="Subtle Reference" w:semiHidden="0" w:uiPriority="31" w:unhideWhenUsed="0" w:qFormat="1"/>
-    <w:lsdException w:name="Intense Reference" w:semiHidden="0" w:uiPriority="32" w:unhideWhenUsed="0" w:qFormat="1"/>
-    <w:lsdException w:name="Book Title" w:semiHidden="0" w:uiPriority="33" w:unhideWhenUsed="0" w:qFormat="1"/>
-    <w:lsdException w:name="Bibliography" w:uiPriority="37"/>
-    <w:lsdException w:name="TOC Heading" w:uiPriority="39" w:qFormat="1"/>
+  <w:latentStyles w:defLockedState="0" w:defUIPriority="99" w:defSemiHidden="0" w:defUnhideWhenUsed="0" w:defQFormat="0" w:count="375">
+    <w:lsdException w:name="Normal" w:uiPriority="0" w:qFormat="1"/>
+    <w:lsdException w:name="heading 1" w:uiPriority="9" w:qFormat="1"/>
+    <w:lsdException w:name="heading 2" w:semiHidden="1" w:uiPriority="9" w:unhideWhenUsed="1" w:qFormat="1"/>
+    <w:lsdException w:name="heading 3" w:semiHidden="1" w:uiPriority="9" w:unhideWhenUsed="1" w:qFormat="1"/>
+    <w:lsdException w:name="heading 4" w:semiHidden="1" w:uiPriority="9" w:unhideWhenUsed="1" w:qFormat="1"/>
+    <w:lsdException w:name="heading 5" w:semiHidden="1" w:uiPriority="9" w:unhideWhenUsed="1" w:qFormat="1"/>
+    <w:lsdException w:name="heading 6" w:semiHidden="1" w:uiPriority="9" w:unhideWhenUsed="1" w:qFormat="1"/>
+    <w:lsdException w:name="heading 7" w:semiHidden="1" w:uiPriority="9" w:unhideWhenUsed="1" w:qFormat="1"/>
+    <w:lsdException w:name="heading 8" w:semiHidden="1" w:uiPriority="9" w:unhideWhenUsed="1" w:qFormat="1"/>
+    <w:lsdException w:name="heading 9" w:semiHidden="1" w:uiPriority="9" w:unhideWhenUsed="1" w:qFormat="1"/>
+    <w:lsdException w:name="index 1" w:semiHidden="1" w:unhideWhenUsed="1"/>
+    <w:lsdException w:name="index 2" w:semiHidden="1" w:unhideWhenUsed="1"/>
+    <w:lsdException w:name="index 3" w:semiHidden="1" w:unhideWhenUsed="1"/>
+    <w:lsdException w:name="index 4" w:semiHidden="1" w:unhideWhenUsed="1"/>
+    <w:lsdException w:name="index 5" w:semiHidden="1" w:unhideWhenUsed="1"/>
+    <w:lsdException w:name="index 6" w:semiHidden="1" w:unhideWhenUsed="1"/>
+    <w:lsdException w:name="index 7" w:semiHidden="1" w:unhideWhenUsed="1"/>
+    <w:lsdException w:name="index 8" w:semiHidden="1" w:unhideWhenUsed="1"/>
+    <w:lsdException w:name="index 9" w:semiHidden="1" w:unhideWhenUsed="1"/>
+    <w:lsdException w:name="toc 1" w:semiHidden="1" w:uiPriority="39" w:unhideWhenUsed="1"/>
+    <w:lsdException w:name="toc 2" w:semiHidden="1" w:uiPriority="39" w:unhideWhenUsed="1"/>
+    <w:lsdException w:name="toc 3" w:semiHidden="1" w:uiPriority="39" w:unhideWhenUsed="1"/>
+    <w:lsdException w:name="toc 4" w:semiHidden="1" w:uiPriority="39" w:unhideWhenUsed="1"/>
+    <w:lsdException w:name="toc 5" w:semiHidden="1" w:uiPriority="39" w:unhideWhenUsed="1"/>
+    <w:lsdException w:name="toc 6" w:semiHidden="1" w:uiPriority="39" w:unhideWhenUsed="1"/>
+    <w:lsdException w:name="toc 7" w:semiHidden="1" w:uiPriority="39" w:unhideWhenUsed="1"/>
+    <w:lsdException w:name="toc 8" w:semiHidden="1" w:uiPriority="39" w:unhideWhenUsed="1"/>
+    <w:lsdException w:name="toc 9" w:semiHidden="1" w:uiPriority="39" w:unhideWhenUsed="1"/>
+    <w:lsdException w:name="Normal Indent" w:semiHidden="1" w:unhideWhenUsed="1"/>
+    <w:lsdException w:name="footnote text" w:semiHidden="1" w:unhideWhenUsed="1"/>
+    <w:lsdException w:name="annotation text" w:semiHidden="1" w:unhideWhenUsed="1"/>
+    <w:lsdException w:name="header" w:semiHidden="1" w:unhideWhenUsed="1"/>
+    <w:lsdException w:name="footer" w:semiHidden="1" w:unhideWhenUsed="1"/>
+    <w:lsdException w:name="index heading" w:semiHidden="1" w:unhideWhenUsed="1"/>
+    <w:lsdException w:name="caption" w:semiHidden="1" w:uiPriority="35" w:unhideWhenUsed="1" w:qFormat="1"/>
+    <w:lsdException w:name="table of figures" w:semiHidden="1" w:unhideWhenUsed="1"/>
+    <w:lsdException w:name="envelope address" w:semiHidden="1" w:unhideWhenUsed="1"/>
+    <w:lsdException w:name="envelope return" w:semiHidden="1" w:unhideWhenUsed="1"/>
+    <w:lsdException w:name="footnote reference" w:semiHidden="1" w:unhideWhenUsed="1"/>
+    <w:lsdException w:name="annotation reference" w:semiHidden="1" w:unhideWhenUsed="1"/>
+    <w:lsdException w:name="line number" w:semiHidden="1" w:unhideWhenUsed="1"/>
+    <w:lsdException w:name="page number" w:semiHidden="1" w:unhideWhenUsed="1"/>
+    <w:lsdException w:name="endnote reference" w:semiHidden="1" w:unhideWhenUsed="1"/>
+    <w:lsdException w:name="endnote text" w:semiHidden="1" w:unhideWhenUsed="1"/>
+    <w:lsdException w:name="table of authorities" w:semiHidden="1" w:unhideWhenUsed="1"/>
+    <w:lsdException w:name="macro" w:semiHidden="1" w:unhideWhenUsed="1"/>
+    <w:lsdException w:name="toa heading" w:semiHidden="1" w:unhideWhenUsed="1"/>
+    <w:lsdException w:name="List" w:semiHidden="1" w:unhideWhenUsed="1"/>
+    <w:lsdException w:name="List Bullet" w:semiHidden="1" w:unhideWhenUsed="1"/>
+    <w:lsdException w:name="List Number" w:semiHidden="1" w:unhideWhenUsed="1"/>
+    <w:lsdException w:name="List 2" w:semiHidden="1" w:unhideWhenUsed="1"/>
+    <w:lsdException w:name="List 3" w:semiHidden="1" w:unhideWhenUsed="1"/>
+    <w:lsdException w:name="List 4" w:semiHidden="1" w:unhideWhenUsed="1"/>
+    <w:lsdException w:name="List 5" w:semiHidden="1" w:unhideWhenUsed="1"/>
+    <w:lsdException w:name="List Bullet 2" w:semiHidden="1" w:unhideWhenUsed="1"/>
+    <w:lsdException w:name="List Bullet 3" w:semiHidden="1" w:unhideWhenUsed="1"/>
+    <w:lsdException w:name="List Bullet 4" w:semiHidden="1" w:unhideWhenUsed="1"/>
+    <w:lsdException w:name="List Bullet 5" w:semiHidden="1" w:unhideWhenUsed="1"/>
+    <w:lsdException w:name="List Number 2" w:semiHidden="1" w:unhideWhenUsed="1"/>
+    <w:lsdException w:name="List Number 3" w:semiHidden="1" w:unhideWhenUsed="1"/>
+    <w:lsdException w:name="List Number 4" w:semiHidden="1" w:unhideWhenUsed="1"/>
+    <w:lsdException w:name="List Number 5" w:semiHidden="1" w:unhideWhenUsed="1"/>
+    <w:lsdException w:name="Title" w:uiPriority="10" w:qFormat="1"/>
+    <w:lsdException w:name="Closing" w:semiHidden="1" w:unhideWhenUsed="1"/>
+    <w:lsdException w:name="Signature" w:semiHidden="1" w:unhideWhenUsed="1"/>
+    <w:lsdException w:name="Default Paragraph Font" w:semiHidden="1" w:uiPriority="1" w:unhideWhenUsed="1"/>
+    <w:lsdException w:name="Body Text" w:semiHidden="1" w:unhideWhenUsed="1"/>
+    <w:lsdException w:name="Body Text Indent" w:semiHidden="1" w:unhideWhenUsed="1"/>
+    <w:lsdException w:name="List Continue" w:semiHidden="1" w:unhideWhenUsed="1"/>
+    <w:lsdException w:name="List Continue 2" w:semiHidden="1" w:unhideWhenUsed="1"/>
+    <w:lsdException w:name="List Continue 3" w:semiHidden="1" w:unhideWhenUsed="1"/>
+    <w:lsdException w:name="List Continue 4" w:semiHidden="1" w:unhideWhenUsed="1"/>
+    <w:lsdException w:name="List Continue 5" w:semiHidden="1" w:unhideWhenUsed="1"/>
+    <w:lsdException w:name="Message Header" w:semiHidden="1" w:unhideWhenUsed="1"/>
+    <w:lsdException w:name="Subtitle" w:uiPriority="11" w:qFormat="1"/>
+    <w:lsdException w:name="Salutation" w:semiHidden="1" w:unhideWhenUsed="1"/>
+    <w:lsdException w:name="Date" w:semiHidden="1" w:unhideWhenUsed="1"/>
+    <w:lsdException w:name="Body Text First Indent" w:semiHidden="1" w:unhideWhenUsed="1"/>
+    <w:lsdException w:name="Body Text First Indent 2" w:semiHidden="1" w:unhideWhenUsed="1"/>
+    <w:lsdException w:name="Note Heading" w:semiHidden="1" w:unhideWhenUsed="1"/>
+    <w:lsdException w:name="Body Text 2" w:semiHidden="1" w:unhideWhenUsed="1"/>
+    <w:lsdException w:name="Body Text 3" w:semiHidden="1" w:unhideWhenUsed="1"/>
+    <w:lsdException w:name="Body Text Indent 2" w:semiHidden="1" w:unhideWhenUsed="1"/>
+    <w:lsdException w:name="Body Text Indent 3" w:semiHidden="1" w:unhideWhenUsed="1"/>
+    <w:lsdException w:name="Block Text" w:semiHidden="1" w:unhideWhenUsed="1"/>
+    <w:lsdException w:name="Hyperlink" w:semiHidden="1" w:unhideWhenUsed="1"/>
+    <w:lsdException w:name="FollowedHyperlink" w:semiHidden="1" w:unhideWhenUsed="1"/>
+    <w:lsdException w:name="Strong" w:uiPriority="22" w:qFormat="1"/>
+    <w:lsdException w:name="Emphasis" w:uiPriority="20" w:qFormat="1"/>
+    <w:lsdException w:name="Document Map" w:semiHidden="1" w:unhideWhenUsed="1"/>
+    <w:lsdException w:name="Plain Text" w:semiHidden="1" w:unhideWhenUsed="1"/>
+    <w:lsdException w:name="E-mail Signature" w:semiHidden="1" w:unhideWhenUsed="1"/>
+    <w:lsdException w:name="HTML Top of Form" w:semiHidden="1" w:unhideWhenUsed="1"/>
+    <w:lsdException w:name="HTML Bottom of Form" w:semiHidden="1" w:unhideWhenUsed="1"/>
+    <w:lsdException w:name="Normal (Web)" w:semiHidden="1" w:unhideWhenUsed="1"/>
+    <w:lsdException w:name="HTML Acronym" w:semiHidden="1" w:unhideWhenUsed="1"/>
+    <w:lsdException w:name="HTML Address" w:semiHidden="1" w:unhideWhenUsed="1"/>
+    <w:lsdException w:name="HTML Cite" w:semiHidden="1" w:unhideWhenUsed="1"/>
+    <w:lsdException w:name="HTML Code" w:semiHidden="1" w:unhideWhenUsed="1"/>
+    <w:lsdException w:name="HTML Definition" w:semiHidden="1" w:unhideWhenUsed="1"/>
+    <w:lsdException w:name="HTML Keyboard" w:semiHidden="1" w:unhideWhenUsed="1"/>
+    <w:lsdException w:name="HTML Preformatted" w:semiHidden="1" w:unhideWhenUsed="1"/>
+    <w:lsdException w:name="HTML Sample" w:semiHidden="1" w:unhideWhenUsed="1"/>
+    <w:lsdException w:name="HTML Typewriter" w:semiHidden="1" w:unhideWhenUsed="1"/>
+    <w:lsdException w:name="HTML Variable" w:semiHidden="1" w:unhideWhenUsed="1"/>
+    <w:lsdException w:name="Normal Table" w:semiHidden="1" w:unhideWhenUsed="1"/>
+    <w:lsdException w:name="annotation subject" w:semiHidden="1" w:unhideWhenUsed="1"/>
+    <w:lsdException w:name="No List" w:semiHidden="1" w:unhideWhenUsed="1"/>
+    <w:lsdException w:name="Outline List 1" w:semiHidden="1" w:unhideWhenUsed="1"/>
+    <w:lsdException w:name="Outline List 2" w:semiHidden="1" w:unhideWhenUsed="1"/>
+    <w:lsdException w:name="Outline List 3" w:semiHidden="1" w:unhideWhenUsed="1"/>
+    <w:lsdException w:name="Table Simple 1" w:semiHidden="1" w:unhideWhenUsed="1"/>
+    <w:lsdException w:name="Table Simple 2" w:semiHidden="1" w:unhideWhenUsed="1"/>
+    <w:lsdException w:name="Table Simple 3" w:semiHidden="1" w:unhideWhenUsed="1"/>
+    <w:lsdException w:name="Table Classic 1" w:semiHidden="1" w:unhideWhenUsed="1"/>
+    <w:lsdException w:name="Table Classic 2" w:semiHidden="1" w:unhideWhenUsed="1"/>
+    <w:lsdException w:name="Table Classic 3" w:semiHidden="1" w:unhideWhenUsed="1"/>
+    <w:lsdException w:name="Table Classic 4" w:semiHidden="1" w:unhideWhenUsed="1"/>
+    <w:lsdException w:name="Table Colorful 1" w:semiHidden="1" w:unhideWhenUsed="1"/>
+    <w:lsdException w:name="Table Colorful 2" w:semiHidden="1" w:unhideWhenUsed="1"/>
+    <w:lsdException w:name="Table Colorful 3" w:semiHidden="1" w:unhideWhenUsed="1"/>
+    <w:lsdException w:name="Table Columns 1" w:semiHidden="1" w:unhideWhenUsed="1"/>
+    <w:lsdException w:name="Table Columns 2" w:semiHidden="1" w:unhideWhenUsed="1"/>
+    <w:lsdException w:name="Table Columns 3" w:semiHidden="1" w:unhideWhenUsed="1"/>
+    <w:lsdException w:name="Table Columns 4" w:semiHidden="1" w:unhideWhenUsed="1"/>
+    <w:lsdException w:name="Table Columns 5" w:semiHidden="1" w:unhideWhenUsed="1"/>
+    <w:lsdException w:name="Table Grid 1" w:semiHidden="1" w:unhideWhenUsed="1"/>
+    <w:lsdException w:name="Table Grid 2" w:semiHidden="1" w:unhideWhenUsed="1"/>
+    <w:lsdException w:name="Table Grid 3" w:semiHidden="1" w:unhideWhenUsed="1"/>
+    <w:lsdException w:name="Table Grid 4" w:semiHidden="1" w:unhideWhenUsed="1"/>
+    <w:lsdException w:name="Table Grid 5" w:semiHidden="1" w:unhideWhenUsed="1"/>
+    <w:lsdException w:name="Table Grid 6" w:semiHidden="1" w:unhideWhenUsed="1"/>
+    <w:lsdException w:name="Table Grid 7" w:semiHidden="1" w:unhideWhenUsed="1"/>
+    <w:lsdException w:name="Table Grid 8" w:semiHidden="1" w:unhideWhenUsed="1"/>
+    <w:lsdException w:name="Table List 1" w:semiHidden="1" w:unhideWhenUsed="1"/>
+    <w:lsdException w:name="Table List 2" w:semiHidden="1" w:unhideWhenUsed="1"/>
+    <w:lsdException w:name="Table List 3" w:semiHidden="1" w:unhideWhenUsed="1"/>
+    <w:lsdException w:name="Table List 4" w:semiHidden="1" w:unhideWhenUsed="1"/>
+    <w:lsdException w:name="Table List 5" w:semiHidden="1" w:unhideWhenUsed="1"/>
+    <w:lsdException w:name="Table List 6" w:semiHidden="1" w:unhideWhenUsed="1"/>
+    <w:lsdException w:name="Table List 7" w:semiHidden="1" w:unhideWhenUsed="1"/>
+    <w:lsdException w:name="Table List 8" w:semiHidden="1" w:unhideWhenUsed="1"/>
+    <w:lsdException w:name="Table 3D effects 1" w:semiHidden="1" w:unhideWhenUsed="1"/>
+    <w:lsdException w:name="Table 3D effects 2" w:semiHidden="1" w:unhideWhenUsed="1"/>
+    <w:lsdException w:name="Table 3D effects 3" w:semiHidden="1" w:unhideWhenUsed="1"/>
+    <w:lsdException w:name="Table Contemporary" w:semiHidden="1" w:unhideWhenUsed="1"/>
+    <w:lsdException w:name="Table Elegant" w:semiHidden="1" w:unhideWhenUsed="1"/>
+    <w:lsdException w:name="Table Professional" w:semiHidden="1" w:unhideWhenUsed="1"/>
+    <w:lsdException w:name="Table Subtle 1" w:semiHidden="1" w:unhideWhenUsed="1"/>
+    <w:lsdException w:name="Table Subtle 2" w:semiHidden="1" w:unhideWhenUsed="1"/>
+    <w:lsdException w:name="Table Web 1" w:semiHidden="1" w:unhideWhenUsed="1"/>
+    <w:lsdException w:name="Table Web 2" w:semiHidden="1" w:unhideWhenUsed="1"/>
+    <w:lsdException w:name="Table Web 3" w:semiHidden="1" w:unhideWhenUsed="1"/>
+    <w:lsdException w:name="Balloon Text" w:semiHidden="1" w:unhideWhenUsed="1"/>
+    <w:lsdException w:name="Table Grid" w:uiPriority="59"/>
+    <w:lsdException w:name="Table Theme" w:semiHidden="1" w:unhideWhenUsed="1"/>
+    <w:lsdException w:name="Placeholder Text" w:semiHidden="1"/>
+    <w:lsdException w:name="No Spacing" w:uiPriority="1" w:qFormat="1"/>
+    <w:lsdException w:name="Light Shading" w:uiPriority="60"/>
+    <w:lsdException w:name="Light List" w:uiPriority="61"/>
+    <w:lsdException w:name="Light Grid" w:uiPriority="62"/>
+    <w:lsdException w:name="Medium Shading 1" w:uiPriority="63"/>
+    <w:lsdException w:name="Medium Shading 2" w:uiPriority="64"/>
+    <w:lsdException w:name="Medium List 1" w:uiPriority="65"/>
+    <w:lsdException w:name="Medium List 2" w:uiPriority="66"/>
+    <w:lsdException w:name="Medium Grid 1" w:uiPriority="67"/>
+    <w:lsdException w:name="Medium Grid 2" w:uiPriority="68"/>
+    <w:lsdException w:name="Medium Grid 3" w:uiPriority="69"/>
+    <w:lsdException w:name="Dark List" w:uiPriority="70"/>
+    <w:lsdException w:name="Colorful Shading" w:uiPriority="71"/>
+    <w:lsdException w:name="Colorful List" w:uiPriority="72"/>
+    <w:lsdException w:name="Colorful Grid" w:uiPriority="73"/>
+    <w:lsdException w:name="Light Shading Accent 1" w:uiPriority="60"/>
+    <w:lsdException w:name="Light List Accent 1" w:uiPriority="61"/>
+    <w:lsdException w:name="Light Grid Accent 1" w:uiPriority="62"/>
+    <w:lsdException w:name="Medium Shading 1 Accent 1" w:uiPriority="63"/>
+    <w:lsdException w:name="Medium Shading 2 Accent 1" w:uiPriority="64"/>
+    <w:lsdException w:name="Medium List 1 Accent 1" w:uiPriority="65"/>
+    <w:lsdException w:name="Revision" w:semiHidden="1"/>
+    <w:lsdException w:name="List Paragraph" w:uiPriority="34" w:qFormat="1"/>
+    <w:lsdException w:name="Quote" w:uiPriority="29" w:qFormat="1"/>
+    <w:lsdException w:name="Intense Quote" w:uiPriority="30" w:qFormat="1"/>
+    <w:lsdException w:name="Medium List 2 Accent 1" w:uiPriority="66"/>
+    <w:lsdException w:name="Medium Grid 1 Accent 1" w:uiPriority="67"/>
+    <w:lsdException w:name="Medium Grid 2 Accent 1" w:uiPriority="68"/>
+    <w:lsdException w:name="Medium Grid 3 Accent 1" w:uiPriority="69"/>
+    <w:lsdException w:name="Dark List Accent 1" w:uiPriority="70"/>
+    <w:lsdException w:name="Colorful Shading Accent 1" w:uiPriority="71"/>
+    <w:lsdException w:name="Colorful List Accent 1" w:uiPriority="72"/>
+    <w:lsdException w:name="Colorful Grid Accent 1" w:uiPriority="73"/>
+    <w:lsdException w:name="Light Shading Accent 2" w:uiPriority="60"/>
+    <w:lsdException w:name="Light List Accent 2" w:uiPriority="61"/>
+    <w:lsdException w:name="Light Grid Accent 2" w:uiPriority="62"/>
+    <w:lsdException w:name="Medium Shading 1 Accent 2" w:uiPriority="63"/>
+    <w:lsdException w:name="Medium Shading 2 Accent 2" w:uiPriority="64"/>
+    <w:lsdException w:name="Medium List 1 Accent 2" w:uiPriority="65"/>
+    <w:lsdException w:name="Medium List 2 Accent 2" w:uiPriority="66"/>
+    <w:lsdException w:name="Medium Grid 1 Accent 2" w:uiPriority="67"/>
+    <w:lsdException w:name="Medium Grid 2 Accent 2" w:uiPriority="68"/>
+    <w:lsdException w:name="Medium Grid 3 Accent 2" w:uiPriority="69"/>
+    <w:lsdException w:name="Dark List Accent 2" w:uiPriority="70"/>
+    <w:lsdException w:name="Colorful Shading Accent 2" w:uiPriority="71"/>
+    <w:lsdException w:name="Colorful List Accent 2" w:uiPriority="72"/>
+    <w:lsdException w:name="Colorful Grid Accent 2" w:uiPriority="73"/>
+    <w:lsdException w:name="Light Shading Accent 3" w:uiPriority="60"/>
+    <w:lsdException w:name="Light List Accent 3" w:uiPriority="61"/>
+    <w:lsdException w:name="Light Grid Accent 3" w:uiPriority="62"/>
+    <w:lsdException w:name="Medium Shading 1 Accent 3" w:uiPriority="63"/>
+    <w:lsdException w:name="Medium Shading 2 Accent 3" w:uiPriority="64"/>
+    <w:lsdException w:name="Medium List 1 Accent 3" w:uiPriority="65"/>
+    <w:lsdException w:name="Medium List 2 Accent 3" w:uiPriority="66"/>
+    <w:lsdException w:name="Medium Grid 1 Accent 3" w:uiPriority="67"/>
+    <w:lsdException w:name="Medium Grid 2 Accent 3" w:uiPriority="68"/>
+    <w:lsdException w:name="Medium Grid 3 Accent 3" w:uiPriority="69"/>
+    <w:lsdException w:name="Dark List Accent 3" w:uiPriority="70"/>
+    <w:lsdException w:name="Colorful Shading Accent 3" w:uiPriority="71"/>
+    <w:lsdException w:name="Colorful List Accent 3" w:uiPriority="72"/>
+    <w:lsdException w:name="Colorful Grid Accent 3" w:uiPriority="73"/>
+    <w:lsdException w:name="Light Shading Accent 4" w:uiPriority="60"/>
+    <w:lsdException w:name="Light List Accent 4" w:uiPriority="61"/>
+    <w:lsdException w:name="Light Grid Accent 4" w:uiPriority="62"/>
+    <w:lsdException w:name="Medium Shading 1 Accent 4" w:uiPriority="63"/>
+    <w:lsdException w:name="Medium Shading 2 Accent 4" w:uiPriority="64"/>
+    <w:lsdException w:name="Medium List 1 Accent 4" w:uiPriority="65"/>
+    <w:lsdException w:name="Medium List 2 Accent 4" w:uiPriority="66"/>
+    <w:lsdException w:name="Medium Grid 1 Accent 4" w:uiPriority="67"/>
+    <w:lsdException w:name="Medium Grid 2 Accent 4" w:uiPriority="68"/>
+    <w:lsdException w:name="Medium Grid 3 Accent 4" w:uiPriority="69"/>
+    <w:lsdException w:name="Dark List Accent 4" w:uiPriority="70"/>
+    <w:lsdException w:name="Colorful Shading Accent 4" w:uiPriority="71"/>
+    <w:lsdException w:name="Colorful List Accent 4" w:uiPriority="72"/>
+    <w:lsdException w:name="Colorful Grid Accent 4" w:uiPriority="73"/>
+    <w:lsdException w:name="Light Shading Accent 5" w:uiPriority="60"/>
+    <w:lsdException w:name="Light List Accent 5" w:uiPriority="61"/>
+    <w:lsdException w:name="Light Grid Accent 5" w:uiPriority="62"/>
+    <w:lsdException w:name="Medium Shading 1 Accent 5" w:uiPriority="63"/>
+    <w:lsdException w:name="Medium Shading 2 Accent 5" w:uiPriority="64"/>
+    <w:lsdException w:name="Medium List 1 Accent 5" w:uiPriority="65"/>
+    <w:lsdException w:name="Medium List 2 Accent 5" w:uiPriority="66"/>
+    <w:lsdException w:name="Medium Grid 1 Accent 5" w:uiPriority="67"/>
+    <w:lsdException w:name="Medium Grid 2 Accent 5" w:uiPriority="68"/>
+    <w:lsdException w:name="Medium Grid 3 Accent 5" w:uiPriority="69"/>
+    <w:lsdException w:name="Dark List Accent 5" w:uiPriority="70"/>
+    <w:lsdException w:name="Colorful Shading Accent 5" w:uiPriority="71"/>
+    <w:lsdException w:name="Colorful List Accent 5" w:uiPriority="72"/>
+    <w:lsdException w:name="Colorful Grid Accent 5" w:uiPriority="73"/>
+    <w:lsdException w:name="Light Shading Accent 6" w:uiPriority="60"/>
+    <w:lsdException w:name="Light List Accent 6" w:uiPriority="61"/>
+    <w:lsdException w:name="Light Grid Accent 6" w:uiPriority="62"/>
+    <w:lsdException w:name="Medium Shading 1 Accent 6" w:uiPriority="63"/>
+    <w:lsdException w:name="Medium Shading 2 Accent 6" w:uiPriority="64"/>
+    <w:lsdException w:name="Medium List 1 Accent 6" w:uiPriority="65"/>
+    <w:lsdException w:name="Medium List 2 Accent 6" w:uiPriority="66"/>
+    <w:lsdException w:name="Medium Grid 1 Accent 6" w:uiPriority="67"/>
+    <w:lsdException w:name="Medium Grid 2 Accent 6" w:uiPriority="68"/>
+    <w:lsdException w:name="Medium Grid 3 Accent 6" w:uiPriority="69"/>
+    <w:lsdException w:name="Dark List Accent 6" w:uiPriority="70"/>
+    <w:lsdException w:name="Colorful Shading Accent 6" w:uiPriority="71"/>
+    <w:lsdException w:name="Colorful List Accent 6" w:uiPriority="72"/>
+    <w:lsdException w:name="Colorful Grid Accent 6" w:uiPriority="73"/>
+    <w:lsdException w:name="Subtle Emphasis" w:uiPriority="19" w:qFormat="1"/>
+    <w:lsdException w:name="Intense Emphasis" w:uiPriority="21" w:qFormat="1"/>
+    <w:lsdException w:name="Subtle Reference" w:uiPriority="31" w:qFormat="1"/>
+    <w:lsdException w:name="Intense Reference" w:uiPriority="32" w:qFormat="1"/>
+    <w:lsdException w:name="Book Title" w:uiPriority="33" w:qFormat="1"/>
+    <w:lsdException w:name="Bibliography" w:semiHidden="1" w:uiPriority="37" w:unhideWhenUsed="1"/>
+    <w:lsdException w:name="TOC Heading" w:semiHidden="1" w:uiPriority="39" w:unhideWhenUsed="1" w:qFormat="1"/>
+    <w:lsdException w:name="Grid Table Light" w:semiHidden="1" w:unhideWhenUsed="1"/>
+    <w:lsdException w:name="Grid Table 1 Light" w:semiHidden="1" w:unhideWhenUsed="1"/>
+    <w:lsdException w:name="Grid Table 2" w:semiHidden="1" w:unhideWhenUsed="1"/>
+    <w:lsdException w:name="Grid Table 3" w:semiHidden="1" w:unhideWhenUsed="1"/>
+    <w:lsdException w:name="Grid Table 4" w:uiPriority="49"/>
+    <w:lsdException w:name="Grid Table 5 Dark" w:uiPriority="50"/>
+    <w:lsdException w:name="Grid Table 6 Colorful" w:uiPriority="51"/>
+    <w:lsdException w:name="Grid Table 7 Colorful" w:uiPriority="52"/>
+    <w:lsdException w:name="Grid Table 1 Light Accent 1" w:uiPriority="46"/>
+    <w:lsdException w:name="Grid Table 2 Accent 1" w:uiPriority="47"/>
+    <w:lsdException w:name="Grid Table 3 Accent 1" w:uiPriority="48"/>
+    <w:lsdException w:name="Grid Table 4 Accent 1" w:uiPriority="49"/>
+    <w:lsdException w:name="Grid Table 5 Dark Accent 1" w:uiPriority="50"/>
+    <w:lsdException w:name="Grid Table 6 Colorful Accent 1" w:uiPriority="51"/>
+    <w:lsdException w:name="Grid Table 7 Colorful Accent 1" w:uiPriority="52"/>
+    <w:lsdException w:name="Grid Table 1 Light Accent 2" w:uiPriority="46"/>
+    <w:lsdException w:name="Grid Table 2 Accent 2" w:uiPriority="47"/>
+    <w:lsdException w:name="Grid Table 3 Accent 2" w:uiPriority="48"/>
+    <w:lsdException w:name="Grid Table 4 Accent 2" w:uiPriority="49"/>
+    <w:lsdException w:name="Grid Table 5 Dark Accent 2" w:uiPriority="50"/>
+    <w:lsdException w:name="Grid Table 6 Colorful Accent 2" w:uiPriority="51"/>
+    <w:lsdException w:name="Grid Table 7 Colorful Accent 2" w:uiPriority="52"/>
+    <w:lsdException w:name="Grid Table 1 Light Accent 3" w:uiPriority="46"/>
+    <w:lsdException w:name="Grid Table 2 Accent 3" w:uiPriority="47"/>
+    <w:lsdException w:name="Grid Table 3 Accent 3" w:uiPriority="48"/>
+    <w:lsdException w:name="Grid Table 4 Accent 3" w:uiPriority="49"/>
+    <w:lsdException w:name="Grid Table 5 Dark Accent 3" w:uiPriority="50"/>
+    <w:lsdException w:name="Grid Table 6 Colorful Accent 3" w:uiPriority="51"/>
+    <w:lsdException w:name="Grid Table 7 Colorful Accent 3" w:uiPriority="52"/>
+    <w:lsdException w:name="Grid Table 1 Light Accent 4" w:uiPriority="46"/>
+    <w:lsdException w:name="Grid Table 2 Accent 4" w:uiPriority="47"/>
+    <w:lsdException w:name="Grid Table 3 Accent 4" w:uiPriority="48"/>
+    <w:lsdException w:name="Grid Table 4 Accent 4" w:uiPriority="49"/>
+    <w:lsdException w:name="Grid Table 5 Dark Accent 4" w:uiPriority="50"/>
+    <w:lsdException w:name="Grid Table 6 Colorful Accent 4" w:uiPriority="51"/>
+    <w:lsdException w:name="Grid Table 7 Colorful Accent 4" w:uiPriority="52"/>
+    <w:lsdException w:name="Grid Table 1 Light Accent 5" w:uiPriority="46"/>
+    <w:lsdException w:name="Grid Table 2 Accent 5" w:uiPriority="47"/>
+    <w:lsdException w:name="Grid Table 3 Accent 5" w:uiPriority="48"/>
+    <w:lsdException w:name="Grid Table 4 Accent 5" w:uiPriority="49"/>
+    <w:lsdException w:name="Grid Table 5 Dark Accent 5" w:uiPriority="50"/>
+    <w:lsdException w:name="Grid Table 6 Colorful Accent 5" w:uiPriority="51"/>
+    <w:lsdException w:name="Grid Table 7 Colorful Accent 5" w:uiPriority="52"/>
+    <w:lsdException w:name="Grid Table 1 Light Accent 6" w:uiPriority="46"/>
+    <w:lsdException w:name="Grid Table 2 Accent 6" w:uiPriority="47"/>
+    <w:lsdException w:name="Grid Table 3 Accent 6" w:uiPriority="48"/>
+    <w:lsdException w:name="Grid Table 4 Accent 6" w:uiPriority="49"/>
+    <w:lsdException w:name="Grid Table 5 Dark Accent 6" w:uiPriority="50"/>
+    <w:lsdException w:name="Grid Table 6 Colorful Accent 6" w:uiPriority="51"/>
+    <w:lsdException w:name="Grid Table 7 Colorful Accent 6" w:uiPriority="52"/>
+    <w:lsdException w:name="List Table 1 Light" w:uiPriority="46"/>
+    <w:lsdException w:name="List Table 2" w:uiPriority="47"/>
+    <w:lsdException w:name="List Table 3" w:uiPriority="48"/>
+    <w:lsdException w:name="List Table 4" w:uiPriority="49"/>
+    <w:lsdException w:name="List Table 5 Dark" w:uiPriority="50"/>
+    <w:lsdException w:name="List Table 6 Colorful" w:uiPriority="51"/>
+    <w:lsdException w:name="List Table 7 Colorful" w:uiPriority="52"/>
+    <w:lsdException w:name="List Table 1 Light Accent 1" w:uiPriority="46"/>
+    <w:lsdException w:name="List Table 2 Accent 1" w:uiPriority="47"/>
+    <w:lsdException w:name="List Table 3 Accent 1" w:uiPriority="48"/>
+    <w:lsdException w:name="List Table 4 Accent 1" w:uiPriority="49"/>
+    <w:lsdException w:name="List Table 5 Dark Accent 1" w:uiPriority="50"/>
+    <w:lsdException w:name="List Table 6 Colorful Accent 1" w:uiPriority="51"/>
+    <w:lsdException w:name="List Table 7 Colorful Accent 1" w:uiPriority="52"/>
+    <w:lsdException w:name="List Table 1 Light Accent 2" w:uiPriority="46"/>
+    <w:lsdException w:name="List Table 2 Accent 2" w:uiPriority="47"/>
+    <w:lsdException w:name="List Table 3 Accent 2" w:uiPriority="48"/>
+    <w:lsdException w:name="List Table 4 Accent 2" w:uiPriority="49"/>
+    <w:lsdException w:name="List Table 5 Dark Accent 2" w:uiPriority="50"/>
+    <w:lsdException w:name="List Table 6 Colorful Accent 2" w:uiPriority="51"/>
+    <w:lsdException w:name="List Table 7 Colorful Accent 2" w:uiPriority="52"/>
+    <w:lsdException w:name="List Table 1 Light Accent 3" w:uiPriority="46"/>
+    <w:lsdException w:name="List Table 2 Accent 3" w:uiPriority="47"/>
+    <w:lsdException w:name="List Table 3 Accent 3" w:uiPriority="48"/>
+    <w:lsdException w:name="List Table 4 Accent 3" w:uiPriority="49"/>
+    <w:lsdException w:name="List Table 5 Dark Accent 3" w:uiPriority="50"/>
+    <w:lsdException w:name="List Table 6 Colorful Accent 3" w:uiPriority="51"/>
+    <w:lsdException w:name="List Table 7 Colorful Accent 3" w:uiPriority="52"/>
+    <w:lsdException w:name="List Table 1 Light Accent 4" w:uiPriority="46"/>
+    <w:lsdException w:name="List Table 2 Accent 4" w:uiPriority="47"/>
+    <w:lsdException w:name="List Table 3 Accent 4" w:uiPriority="48"/>
+    <w:lsdException w:name="List Table 4 Accent 4" w:uiPriority="49"/>
+    <w:lsdException w:name="List Table 5 Dark Accent 4" w:uiPriority="50"/>
+    <w:lsdException w:name="List Table 6 Colorful Accent 4" w:uiPriority="51"/>
+    <w:lsdException w:name="List Table 7 Colorful Accent 4" w:uiPriority="52"/>
+    <w:lsdException w:name="List Table 1 Light Accent 5" w:uiPriority="46"/>
+    <w:lsdException w:name="List Table 2 Accent 5" w:uiPriority="47"/>
+    <w:lsdException w:name="List Table 3 Accent 5" w:uiPriority="48"/>
+    <w:lsdException w:name="List Table 4 Accent 5" w:uiPriority="49"/>
+    <w:lsdException w:name="List Table 5 Dark Accent 5" w:uiPriority="50"/>
+    <w:lsdException w:name="List Table 6 Colorful Accent 5" w:uiPriority="51"/>
+    <w:lsdException w:name="List Table 7 Colorful Accent 5" w:uiPriority="52"/>
+    <w:lsdException w:name="List Table 1 Light Accent 6" w:uiPriority="46"/>
+    <w:lsdException w:name="List Table 2 Accent 6" w:uiPriority="47"/>
+    <w:lsdException w:name="List Table 3 Accent 6" w:uiPriority="48"/>
+    <w:lsdException w:name="List Table 4 Accent 6" w:uiPriority="49"/>
+    <w:lsdException w:name="List Table 5 Dark Accent 6" w:uiPriority="50"/>
+    <w:lsdException w:name="List Table 6 Colorful Accent 6" w:uiPriority="51"/>
+    <w:lsdException w:name="List Table 7 Colorful Accent 6" w:uiPriority="52"/>
+    <w:lsdException w:name="Mention" w:semiHidden="1" w:unhideWhenUsed="1"/>
+    <w:lsdException w:name="Smart Hyperlink" w:semiHidden="1" w:unhideWhenUsed="1"/>
+    <w:lsdException w:name="Hashtag" w:semiHidden="1" w:unhideWhenUsed="1"/>
+    <w:lsdException w:name="Unresolved Mention" w:semiHidden="1" w:unhideWhenUsed="1"/>
   </w:latentStyles>
   <w:style w:type="paragraph" w:default="1" w:styleId="Normal">
     <w:name w:val="Normal"/>
@@ -5773,6 +6776,7 @@
   <w:style w:type="character" w:default="1" w:styleId="DefaultParagraphFont">
     <w:name w:val="Default Paragraph Font"/>
     <w:uiPriority w:val="1"/>
+    <w:semiHidden/>
     <w:unhideWhenUsed/>
   </w:style>
   <w:style w:type="table" w:default="1" w:styleId="TableNormal">
@@ -6144,606 +7148,69 @@
       <w:color w:val="4F81BD" w:themeColor="accent1"/>
     </w:rPr>
   </w:style>
-</w:styles>
-</file>
-
-<file path=word/stylesWithEffects.xml><?xml version="1.0" encoding="utf-8"?>
-<w:styles xmlns:wpc="http://schemas.microsoft.com/office/word/2010/wordprocessingCanvas" xmlns:mo="http://schemas.microsoft.com/office/mac/office/2008/main" xmlns:mc="http://schemas.openxmlformats.org/markup-compatibility/2006" xmlns:mv="urn:schemas-microsoft-com:mac:vml" xmlns:o="urn:schemas-microsoft-com:office:office" xmlns:r="http://schemas.openxmlformats.org/officeDocument/2006/relationships" xmlns:m="http://schemas.openxmlformats.org/officeDocument/2006/math" xmlns:v="urn:schemas-microsoft-com:vml" xmlns:wp14="http://schemas.microsoft.com/office/word/2010/wordprocessingDrawing" xmlns:wp="http://schemas.openxmlformats.org/drawingml/2006/wordprocessingDrawing" xmlns:w10="urn:schemas-microsoft-com:office:word" xmlns:w="http://schemas.openxmlformats.org/wordprocessingml/2006/main" xmlns:w14="http://schemas.microsoft.com/office/word/2010/wordml" xmlns:wpg="http://schemas.microsoft.com/office/word/2010/wordprocessingGroup" xmlns:wpi="http://schemas.microsoft.com/office/word/2010/wordprocessingInk" xmlns:wne="http://schemas.microsoft.com/office/word/2006/wordml" xmlns:wps="http://schemas.microsoft.com/office/word/2010/wordprocessingShape" mc:Ignorable="w14 wp14">
-  <w:docDefaults>
-    <w:rPrDefault>
-      <w:rPr>
-        <w:rFonts w:asciiTheme="minorHAnsi" w:eastAsiaTheme="minorEastAsia" w:hAnsiTheme="minorHAnsi" w:cstheme="minorBidi"/>
-        <w:sz w:val="24"/>
-        <w:szCs w:val="24"/>
-        <w:lang w:val="es-ES_tradnl" w:eastAsia="en-US" w:bidi="ar-SA"/>
-      </w:rPr>
-    </w:rPrDefault>
-    <w:pPrDefault/>
-  </w:docDefaults>
-  <w:latentStyles w:defLockedState="0" w:defUIPriority="99" w:defSemiHidden="1" w:defUnhideWhenUsed="1" w:defQFormat="0" w:count="276">
-    <w:lsdException w:name="Normal" w:semiHidden="0" w:uiPriority="0" w:unhideWhenUsed="0" w:qFormat="1"/>
-    <w:lsdException w:name="heading 1" w:semiHidden="0" w:uiPriority="9" w:unhideWhenUsed="0" w:qFormat="1"/>
-    <w:lsdException w:name="heading 2" w:uiPriority="9" w:qFormat="1"/>
-    <w:lsdException w:name="heading 3" w:uiPriority="9" w:qFormat="1"/>
-    <w:lsdException w:name="heading 4" w:uiPriority="9" w:qFormat="1"/>
-    <w:lsdException w:name="heading 5" w:uiPriority="9" w:qFormat="1"/>
-    <w:lsdException w:name="heading 6" w:uiPriority="9" w:qFormat="1"/>
-    <w:lsdException w:name="heading 7" w:uiPriority="9" w:qFormat="1"/>
-    <w:lsdException w:name="heading 8" w:uiPriority="9" w:qFormat="1"/>
-    <w:lsdException w:name="heading 9" w:uiPriority="9" w:qFormat="1"/>
-    <w:lsdException w:name="toc 1" w:uiPriority="39"/>
-    <w:lsdException w:name="toc 2" w:uiPriority="39"/>
-    <w:lsdException w:name="toc 3" w:uiPriority="39"/>
-    <w:lsdException w:name="toc 4" w:uiPriority="39"/>
-    <w:lsdException w:name="toc 5" w:uiPriority="39"/>
-    <w:lsdException w:name="toc 6" w:uiPriority="39"/>
-    <w:lsdException w:name="toc 7" w:uiPriority="39"/>
-    <w:lsdException w:name="toc 8" w:uiPriority="39"/>
-    <w:lsdException w:name="toc 9" w:uiPriority="39"/>
-    <w:lsdException w:name="caption" w:uiPriority="35" w:qFormat="1"/>
-    <w:lsdException w:name="Title" w:semiHidden="0" w:uiPriority="10" w:unhideWhenUsed="0" w:qFormat="1"/>
-    <w:lsdException w:name="Default Paragraph Font" w:uiPriority="1"/>
-    <w:lsdException w:name="Subtitle" w:semiHidden="0" w:uiPriority="11" w:unhideWhenUsed="0" w:qFormat="1"/>
-    <w:lsdException w:name="Strong" w:semiHidden="0" w:uiPriority="22" w:unhideWhenUsed="0" w:qFormat="1"/>
-    <w:lsdException w:name="Emphasis" w:semiHidden="0" w:uiPriority="20" w:unhideWhenUsed="0" w:qFormat="1"/>
-    <w:lsdException w:name="Table Grid" w:semiHidden="0" w:uiPriority="59" w:unhideWhenUsed="0"/>
-    <w:lsdException w:name="Placeholder Text" w:unhideWhenUsed="0"/>
-    <w:lsdException w:name="No Spacing" w:semiHidden="0" w:uiPriority="1" w:unhideWhenUsed="0" w:qFormat="1"/>
-    <w:lsdException w:name="Light Shading" w:semiHidden="0" w:uiPriority="60" w:unhideWhenUsed="0"/>
-    <w:lsdException w:name="Light List" w:semiHidden="0" w:uiPriority="61" w:unhideWhenUsed="0"/>
-    <w:lsdException w:name="Light Grid" w:semiHidden="0" w:uiPriority="62" w:unhideWhenUsed="0"/>
-    <w:lsdException w:name="Medium Shading 1" w:semiHidden="0" w:uiPriority="63" w:unhideWhenUsed="0"/>
-    <w:lsdException w:name="Medium Shading 2" w:semiHidden="0" w:uiPriority="64" w:unhideWhenUsed="0"/>
-    <w:lsdException w:name="Medium List 1" w:semiHidden="0" w:uiPriority="65" w:unhideWhenUsed="0"/>
-    <w:lsdException w:name="Medium List 2" w:semiHidden="0" w:uiPriority="66" w:unhideWhenUsed="0"/>
-    <w:lsdException w:name="Medium Grid 1" w:semiHidden="0" w:uiPriority="67" w:unhideWhenUsed="0"/>
-    <w:lsdException w:name="Medium Grid 2" w:semiHidden="0" w:uiPriority="68" w:unhideWhenUsed="0"/>
-    <w:lsdException w:name="Medium Grid 3" w:semiHidden="0" w:uiPriority="69" w:unhideWhenUsed="0"/>
-    <w:lsdException w:name="Dark List" w:semiHidden="0" w:uiPriority="70" w:unhideWhenUsed="0"/>
-    <w:lsdException w:name="Colorful Shading" w:semiHidden="0" w:uiPriority="71" w:unhideWhenUsed="0"/>
-    <w:lsdException w:name="Colorful List" w:semiHidden="0" w:uiPriority="72" w:unhideWhenUsed="0"/>
-    <w:lsdException w:name="Colorful Grid" w:semiHidden="0" w:uiPriority="73" w:unhideWhenUsed="0"/>
-    <w:lsdException w:name="Light Shading Accent 1" w:semiHidden="0" w:uiPriority="60" w:unhideWhenUsed="0"/>
-    <w:lsdException w:name="Light List Accent 1" w:semiHidden="0" w:uiPriority="61" w:unhideWhenUsed="0"/>
-    <w:lsdException w:name="Light Grid Accent 1" w:semiHidden="0" w:uiPriority="62" w:unhideWhenUsed="0"/>
-    <w:lsdException w:name="Medium Shading 1 Accent 1" w:semiHidden="0" w:uiPriority="63" w:unhideWhenUsed="0"/>
-    <w:lsdException w:name="Medium Shading 2 Accent 1" w:semiHidden="0" w:uiPriority="64" w:unhideWhenUsed="0"/>
-    <w:lsdException w:name="Medium List 1 Accent 1" w:semiHidden="0" w:uiPriority="65" w:unhideWhenUsed="0"/>
-    <w:lsdException w:name="Revision" w:unhideWhenUsed="0"/>
-    <w:lsdException w:name="List Paragraph" w:semiHidden="0" w:uiPriority="34" w:unhideWhenUsed="0" w:qFormat="1"/>
-    <w:lsdException w:name="Quote" w:semiHidden="0" w:uiPriority="29" w:unhideWhenUsed="0" w:qFormat="1"/>
-    <w:lsdException w:name="Intense Quote" w:semiHidden="0" w:uiPriority="30" w:unhideWhenUsed="0" w:qFormat="1"/>
-    <w:lsdException w:name="Medium List 2 Accent 1" w:semiHidden="0" w:uiPriority="66" w:unhideWhenUsed="0"/>
-    <w:lsdException w:name="Medium Grid 1 Accent 1" w:semiHidden="0" w:uiPriority="67" w:unhideWhenUsed="0"/>
-    <w:lsdException w:name="Medium Grid 2 Accent 1" w:semiHidden="0" w:uiPriority="68" w:unhideWhenUsed="0"/>
-    <w:lsdException w:name="Medium Grid 3 Accent 1" w:semiHidden="0" w:uiPriority="69" w:unhideWhenUsed="0"/>
-    <w:lsdException w:name="Dark List Accent 1" w:semiHidden="0" w:uiPriority="70" w:unhideWhenUsed="0"/>
-    <w:lsdException w:name="Colorful Shading Accent 1" w:semiHidden="0" w:uiPriority="71" w:unhideWhenUsed="0"/>
-    <w:lsdException w:name="Colorful List Accent 1" w:semiHidden="0" w:uiPriority="72" w:unhideWhenUsed="0"/>
-    <w:lsdException w:name="Colorful Grid Accent 1" w:semiHidden="0" w:uiPriority="73" w:unhideWhenUsed="0"/>
-    <w:lsdException w:name="Light Shading Accent 2" w:semiHidden="0" w:uiPriority="60" w:unhideWhenUsed="0"/>
-    <w:lsdException w:name="Light List Accent 2" w:semiHidden="0" w:uiPriority="61" w:unhideWhenUsed="0"/>
-    <w:lsdException w:name="Light Grid Accent 2" w:semiHidden="0" w:uiPriority="62" w:unhideWhenUsed="0"/>
-    <w:lsdException w:name="Medium Shading 1 Accent 2" w:semiHidden="0" w:uiPriority="63" w:unhideWhenUsed="0"/>
-    <w:lsdException w:name="Medium Shading 2 Accent 2" w:semiHidden="0" w:uiPriority="64" w:unhideWhenUsed="0"/>
-    <w:lsdException w:name="Medium List 1 Accent 2" w:semiHidden="0" w:uiPriority="65" w:unhideWhenUsed="0"/>
-    <w:lsdException w:name="Medium List 2 Accent 2" w:semiHidden="0" w:uiPriority="66" w:unhideWhenUsed="0"/>
-    <w:lsdException w:name="Medium Grid 1 Accent 2" w:semiHidden="0" w:uiPriority="67" w:unhideWhenUsed="0"/>
-    <w:lsdException w:name="Medium Grid 2 Accent 2" w:semiHidden="0" w:uiPriority="68" w:unhideWhenUsed="0"/>
-    <w:lsdException w:name="Medium Grid 3 Accent 2" w:semiHidden="0" w:uiPriority="69" w:unhideWhenUsed="0"/>
-    <w:lsdException w:name="Dark List Accent 2" w:semiHidden="0" w:uiPriority="70" w:unhideWhenUsed="0"/>
-    <w:lsdException w:name="Colorful Shading Accent 2" w:semiHidden="0" w:uiPriority="71" w:unhideWhenUsed="0"/>
-    <w:lsdException w:name="Colorful List Accent 2" w:semiHidden="0" w:uiPriority="72" w:unhideWhenUsed="0"/>
-    <w:lsdException w:name="Colorful Grid Accent 2" w:semiHidden="0" w:uiPriority="73" w:unhideWhenUsed="0"/>
-    <w:lsdException w:name="Light Shading Accent 3" w:semiHidden="0" w:uiPriority="60" w:unhideWhenUsed="0"/>
-    <w:lsdException w:name="Light List Accent 3" w:semiHidden="0" w:uiPriority="61" w:unhideWhenUsed="0"/>
-    <w:lsdException w:name="Light Grid Accent 3" w:semiHidden="0" w:uiPriority="62" w:unhideWhenUsed="0"/>
-    <w:lsdException w:name="Medium Shading 1 Accent 3" w:semiHidden="0" w:uiPriority="63" w:unhideWhenUsed="0"/>
-    <w:lsdException w:name="Medium Shading 2 Accent 3" w:semiHidden="0" w:uiPriority="64" w:unhideWhenUsed="0"/>
-    <w:lsdException w:name="Medium List 1 Accent 3" w:semiHidden="0" w:uiPriority="65" w:unhideWhenUsed="0"/>
-    <w:lsdException w:name="Medium List 2 Accent 3" w:semiHidden="0" w:uiPriority="66" w:unhideWhenUsed="0"/>
-    <w:lsdException w:name="Medium Grid 1 Accent 3" w:semiHidden="0" w:uiPriority="67" w:unhideWhenUsed="0"/>
-    <w:lsdException w:name="Medium Grid 2 Accent 3" w:semiHidden="0" w:uiPriority="68" w:unhideWhenUsed="0"/>
-    <w:lsdException w:name="Medium Grid 3 Accent 3" w:semiHidden="0" w:uiPriority="69" w:unhideWhenUsed="0"/>
-    <w:lsdException w:name="Dark List Accent 3" w:semiHidden="0" w:uiPriority="70" w:unhideWhenUsed="0"/>
-    <w:lsdException w:name="Colorful Shading Accent 3" w:semiHidden="0" w:uiPriority="71" w:unhideWhenUsed="0"/>
-    <w:lsdException w:name="Colorful List Accent 3" w:semiHidden="0" w:uiPriority="72" w:unhideWhenUsed="0"/>
-    <w:lsdException w:name="Colorful Grid Accent 3" w:semiHidden="0" w:uiPriority="73" w:unhideWhenUsed="0"/>
-    <w:lsdException w:name="Light Shading Accent 4" w:semiHidden="0" w:uiPriority="60" w:unhideWhenUsed="0"/>
-    <w:lsdException w:name="Light List Accent 4" w:semiHidden="0" w:uiPriority="61" w:unhideWhenUsed="0"/>
-    <w:lsdException w:name="Light Grid Accent 4" w:semiHidden="0" w:uiPriority="62" w:unhideWhenUsed="0"/>
-    <w:lsdException w:name="Medium Shading 1 Accent 4" w:semiHidden="0" w:uiPriority="63" w:unhideWhenUsed="0"/>
-    <w:lsdException w:name="Medium Shading 2 Accent 4" w:semiHidden="0" w:uiPriority="64" w:unhideWhenUsed="0"/>
-    <w:lsdException w:name="Medium List 1 Accent 4" w:semiHidden="0" w:uiPriority="65" w:unhideWhenUsed="0"/>
-    <w:lsdException w:name="Medium List 2 Accent 4" w:semiHidden="0" w:uiPriority="66" w:unhideWhenUsed="0"/>
-    <w:lsdException w:name="Medium Grid 1 Accent 4" w:semiHidden="0" w:uiPriority="67" w:unhideWhenUsed="0"/>
-    <w:lsdException w:name="Medium Grid 2 Accent 4" w:semiHidden="0" w:uiPriority="68" w:unhideWhenUsed="0"/>
-    <w:lsdException w:name="Medium Grid 3 Accent 4" w:semiHidden="0" w:uiPriority="69" w:unhideWhenUsed="0"/>
-    <w:lsdException w:name="Dark List Accent 4" w:semiHidden="0" w:uiPriority="70" w:unhideWhenUsed="0"/>
-    <w:lsdException w:name="Colorful Shading Accent 4" w:semiHidden="0" w:uiPriority="71" w:unhideWhenUsed="0"/>
-    <w:lsdException w:name="Colorful List Accent 4" w:semiHidden="0" w:uiPriority="72" w:unhideWhenUsed="0"/>
-    <w:lsdException w:name="Colorful Grid Accent 4" w:semiHidden="0" w:uiPriority="73" w:unhideWhenUsed="0"/>
-    <w:lsdException w:name="Light Shading Accent 5" w:semiHidden="0" w:uiPriority="60" w:unhideWhenUsed="0"/>
-    <w:lsdException w:name="Light List Accent 5" w:semiHidden="0" w:uiPriority="61" w:unhideWhenUsed="0"/>
-    <w:lsdException w:name="Light Grid Accent 5" w:semiHidden="0" w:uiPriority="62" w:unhideWhenUsed="0"/>
-    <w:lsdException w:name="Medium Shading 1 Accent 5" w:semiHidden="0" w:uiPriority="63" w:unhideWhenUsed="0"/>
-    <w:lsdException w:name="Medium Shading 2 Accent 5" w:semiHidden="0" w:uiPriority="64" w:unhideWhenUsed="0"/>
-    <w:lsdException w:name="Medium List 1 Accent 5" w:semiHidden="0" w:uiPriority="65" w:unhideWhenUsed="0"/>
-    <w:lsdException w:name="Medium List 2 Accent 5" w:semiHidden="0" w:uiPriority="66" w:unhideWhenUsed="0"/>
-    <w:lsdException w:name="Medium Grid 1 Accent 5" w:semiHidden="0" w:uiPriority="67" w:unhideWhenUsed="0"/>
-    <w:lsdException w:name="Medium Grid 2 Accent 5" w:semiHidden="0" w:uiPriority="68" w:unhideWhenUsed="0"/>
-    <w:lsdException w:name="Medium Grid 3 Accent 5" w:semiHidden="0" w:uiPriority="69" w:unhideWhenUsed="0"/>
-    <w:lsdException w:name="Dark List Accent 5" w:semiHidden="0" w:uiPriority="70" w:unhideWhenUsed="0"/>
-    <w:lsdException w:name="Colorful Shading Accent 5" w:semiHidden="0" w:uiPriority="71" w:unhideWhenUsed="0"/>
-    <w:lsdException w:name="Colorful List Accent 5" w:semiHidden="0" w:uiPriority="72" w:unhideWhenUsed="0"/>
-    <w:lsdException w:name="Colorful Grid Accent 5" w:semiHidden="0" w:uiPriority="73" w:unhideWhenUsed="0"/>
-    <w:lsdException w:name="Light Shading Accent 6" w:semiHidden="0" w:uiPriority="60" w:unhideWhenUsed="0"/>
-    <w:lsdException w:name="Light List Accent 6" w:semiHidden="0" w:uiPriority="61" w:unhideWhenUsed="0"/>
-    <w:lsdException w:name="Light Grid Accent 6" w:semiHidden="0" w:uiPriority="62" w:unhideWhenUsed="0"/>
-    <w:lsdException w:name="Medium Shading 1 Accent 6" w:semiHidden="0" w:uiPriority="63" w:unhideWhenUsed="0"/>
-    <w:lsdException w:name="Medium Shading 2 Accent 6" w:semiHidden="0" w:uiPriority="64" w:unhideWhenUsed="0"/>
-    <w:lsdException w:name="Medium List 1 Accent 6" w:semiHidden="0" w:uiPriority="65" w:unhideWhenUsed="0"/>
-    <w:lsdException w:name="Medium List 2 Accent 6" w:semiHidden="0" w:uiPriority="66" w:unhideWhenUsed="0"/>
-    <w:lsdException w:name="Medium Grid 1 Accent 6" w:semiHidden="0" w:uiPriority="67" w:unhideWhenUsed="0"/>
-    <w:lsdException w:name="Medium Grid 2 Accent 6" w:semiHidden="0" w:uiPriority="68" w:unhideWhenUsed="0"/>
-    <w:lsdException w:name="Medium Grid 3 Accent 6" w:semiHidden="0" w:uiPriority="69" w:unhideWhenUsed="0"/>
-    <w:lsdException w:name="Dark List Accent 6" w:semiHidden="0" w:uiPriority="70" w:unhideWhenUsed="0"/>
-    <w:lsdException w:name="Colorful Shading Accent 6" w:semiHidden="0" w:uiPriority="71" w:unhideWhenUsed="0"/>
-    <w:lsdException w:name="Colorful List Accent 6" w:semiHidden="0" w:uiPriority="72" w:unhideWhenUsed="0"/>
-    <w:lsdException w:name="Colorful Grid Accent 6" w:semiHidden="0" w:uiPriority="73" w:unhideWhenUsed="0"/>
-    <w:lsdException w:name="Subtle Emphasis" w:semiHidden="0" w:uiPriority="19" w:unhideWhenUsed="0" w:qFormat="1"/>
-    <w:lsdException w:name="Intense Emphasis" w:semiHidden="0" w:uiPriority="21" w:unhideWhenUsed="0" w:qFormat="1"/>
-    <w:lsdException w:name="Subtle Reference" w:semiHidden="0" w:uiPriority="31" w:unhideWhenUsed="0" w:qFormat="1"/>
-    <w:lsdException w:name="Intense Reference" w:semiHidden="0" w:uiPriority="32" w:unhideWhenUsed="0" w:qFormat="1"/>
-    <w:lsdException w:name="Book Title" w:semiHidden="0" w:uiPriority="33" w:unhideWhenUsed="0" w:qFormat="1"/>
-    <w:lsdException w:name="Bibliography" w:uiPriority="37"/>
-    <w:lsdException w:name="TOC Heading" w:uiPriority="39" w:qFormat="1"/>
-  </w:latentStyles>
-  <w:style w:type="paragraph" w:default="1" w:styleId="Normal">
-    <w:name w:val="Normal"/>
-    <w:qFormat/>
-  </w:style>
-  <w:style w:type="paragraph" w:styleId="Heading1">
-    <w:name w:val="heading 1"/>
-    <w:basedOn w:val="Normal"/>
-    <w:next w:val="Normal"/>
-    <w:link w:val="Heading1Char"/>
-    <w:uiPriority w:val="9"/>
-    <w:qFormat/>
-    <w:rsid w:val="0049275A"/>
-    <w:pPr>
-      <w:keepNext/>
-      <w:keepLines/>
-      <w:spacing w:before="480"/>
-      <w:outlineLvl w:val="0"/>
-    </w:pPr>
-    <w:rPr>
-      <w:rFonts w:asciiTheme="majorHAnsi" w:eastAsiaTheme="majorEastAsia" w:hAnsiTheme="majorHAnsi" w:cstheme="majorBidi"/>
-      <w:b/>
-      <w:bCs/>
-      <w:color w:val="345A8A" w:themeColor="accent1" w:themeShade="B5"/>
-      <w:sz w:val="32"/>
-      <w:szCs w:val="32"/>
-    </w:rPr>
-  </w:style>
-  <w:style w:type="paragraph" w:styleId="Heading2">
-    <w:name w:val="heading 2"/>
-    <w:basedOn w:val="Normal"/>
-    <w:next w:val="Normal"/>
-    <w:link w:val="Heading2Char"/>
-    <w:uiPriority w:val="9"/>
-    <w:unhideWhenUsed/>
-    <w:qFormat/>
-    <w:rsid w:val="009C3C8D"/>
-    <w:pPr>
-      <w:keepNext/>
-      <w:keepLines/>
-      <w:spacing w:before="200"/>
-      <w:outlineLvl w:val="1"/>
-    </w:pPr>
-    <w:rPr>
-      <w:rFonts w:asciiTheme="majorHAnsi" w:eastAsiaTheme="majorEastAsia" w:hAnsiTheme="majorHAnsi" w:cstheme="majorBidi"/>
-      <w:b/>
-      <w:bCs/>
-      <w:color w:val="4F81BD" w:themeColor="accent1"/>
-      <w:sz w:val="26"/>
-      <w:szCs w:val="26"/>
-    </w:rPr>
-  </w:style>
-  <w:style w:type="paragraph" w:styleId="Heading3">
-    <w:name w:val="heading 3"/>
-    <w:basedOn w:val="Normal"/>
-    <w:next w:val="Normal"/>
-    <w:link w:val="Heading3Char"/>
-    <w:uiPriority w:val="9"/>
-    <w:unhideWhenUsed/>
-    <w:qFormat/>
-    <w:rsid w:val="00E653AA"/>
-    <w:pPr>
-      <w:keepNext/>
-      <w:keepLines/>
-      <w:spacing w:before="200"/>
-      <w:outlineLvl w:val="2"/>
-    </w:pPr>
-    <w:rPr>
-      <w:rFonts w:asciiTheme="majorHAnsi" w:eastAsiaTheme="majorEastAsia" w:hAnsiTheme="majorHAnsi" w:cstheme="majorBidi"/>
-      <w:b/>
-      <w:bCs/>
-      <w:color w:val="4F81BD" w:themeColor="accent1"/>
-    </w:rPr>
-  </w:style>
-  <w:style w:type="character" w:default="1" w:styleId="DefaultParagraphFont">
-    <w:name w:val="Default Paragraph Font"/>
-    <w:uiPriority w:val="1"/>
-    <w:unhideWhenUsed/>
-  </w:style>
-  <w:style w:type="table" w:default="1" w:styleId="TableNormal">
-    <w:name w:val="Normal Table"/>
+  <w:style w:type="character" w:styleId="CommentReference">
+    <w:name w:val="annotation reference"/>
+    <w:basedOn w:val="DefaultParagraphFont"/>
     <w:uiPriority w:val="99"/>
     <w:semiHidden/>
     <w:unhideWhenUsed/>
-    <w:tblPr>
-      <w:tblInd w:w="0" w:type="dxa"/>
-      <w:tblCellMar>
-        <w:top w:w="0" w:type="dxa"/>
-        <w:left w:w="108" w:type="dxa"/>
-        <w:bottom w:w="0" w:type="dxa"/>
-        <w:right w:w="108" w:type="dxa"/>
-      </w:tblCellMar>
-    </w:tblPr>
+    <w:rsid w:val="00E5539D"/>
+    <w:rPr>
+      <w:sz w:val="16"/>
+      <w:szCs w:val="16"/>
+    </w:rPr>
   </w:style>
-  <w:style w:type="numbering" w:default="1" w:styleId="NoList">
-    <w:name w:val="No List"/>
+  <w:style w:type="paragraph" w:styleId="CommentText">
+    <w:name w:val="annotation text"/>
+    <w:basedOn w:val="Normal"/>
+    <w:link w:val="CommentTextChar"/>
     <w:uiPriority w:val="99"/>
     <w:semiHidden/>
     <w:unhideWhenUsed/>
-  </w:style>
-  <w:style w:type="character" w:customStyle="1" w:styleId="Heading1Char">
-    <w:name w:val="Heading 1 Char"/>
-    <w:basedOn w:val="DefaultParagraphFont"/>
-    <w:link w:val="Heading1"/>
-    <w:uiPriority w:val="9"/>
-    <w:rsid w:val="0049275A"/>
+    <w:rsid w:val="00E5539D"/>
     <w:rPr>
-      <w:rFonts w:asciiTheme="majorHAnsi" w:eastAsiaTheme="majorEastAsia" w:hAnsiTheme="majorHAnsi" w:cstheme="majorBidi"/>
-      <w:b/>
-      <w:bCs/>
-      <w:color w:val="345A8A" w:themeColor="accent1" w:themeShade="B5"/>
-      <w:sz w:val="32"/>
-      <w:szCs w:val="32"/>
+      <w:sz w:val="20"/>
+      <w:szCs w:val="20"/>
     </w:rPr>
   </w:style>
-  <w:style w:type="paragraph" w:styleId="TOCHeading">
-    <w:name w:val="TOC Heading"/>
-    <w:basedOn w:val="Heading1"/>
-    <w:next w:val="Normal"/>
-    <w:uiPriority w:val="39"/>
-    <w:unhideWhenUsed/>
-    <w:qFormat/>
-    <w:rsid w:val="0049275A"/>
-    <w:pPr>
-      <w:spacing w:line="276" w:lineRule="auto"/>
-      <w:outlineLvl w:val="9"/>
-    </w:pPr>
+  <w:style w:type="character" w:customStyle="1" w:styleId="CommentTextChar">
+    <w:name w:val="Comment Text Char"/>
+    <w:basedOn w:val="DefaultParagraphFont"/>
+    <w:link w:val="CommentText"/>
+    <w:uiPriority w:val="99"/>
+    <w:semiHidden/>
+    <w:rsid w:val="00E5539D"/>
     <w:rPr>
-      <w:color w:val="365F91" w:themeColor="accent1" w:themeShade="BF"/>
-      <w:sz w:val="28"/>
-      <w:szCs w:val="28"/>
-      <w:lang w:val="en-US"/>
+      <w:sz w:val="20"/>
+      <w:szCs w:val="20"/>
     </w:rPr>
   </w:style>
-  <w:style w:type="paragraph" w:styleId="BalloonText">
-    <w:name w:val="Balloon Text"/>
-    <w:basedOn w:val="Normal"/>
-    <w:link w:val="BalloonTextChar"/>
+  <w:style w:type="paragraph" w:styleId="CommentSubject">
+    <w:name w:val="annotation subject"/>
+    <w:basedOn w:val="CommentText"/>
+    <w:next w:val="CommentText"/>
+    <w:link w:val="CommentSubjectChar"/>
     <w:uiPriority w:val="99"/>
     <w:semiHidden/>
     <w:unhideWhenUsed/>
-    <w:rsid w:val="0049275A"/>
+    <w:rsid w:val="00E5539D"/>
     <w:rPr>
-      <w:rFonts w:ascii="Lucida Grande" w:hAnsi="Lucida Grande" w:cs="Lucida Grande"/>
-      <w:sz w:val="18"/>
-      <w:szCs w:val="18"/>
+      <w:b/>
+      <w:bCs/>
     </w:rPr>
   </w:style>
-  <w:style w:type="character" w:customStyle="1" w:styleId="BalloonTextChar">
-    <w:name w:val="Balloon Text Char"/>
-    <w:basedOn w:val="DefaultParagraphFont"/>
-    <w:link w:val="BalloonText"/>
+  <w:style w:type="character" w:customStyle="1" w:styleId="CommentSubjectChar">
+    <w:name w:val="Comment Subject Char"/>
+    <w:basedOn w:val="CommentTextChar"/>
+    <w:link w:val="CommentSubject"/>
     <w:uiPriority w:val="99"/>
     <w:semiHidden/>
-    <w:rsid w:val="0049275A"/>
-    <w:rPr>
-      <w:rFonts w:ascii="Lucida Grande" w:hAnsi="Lucida Grande" w:cs="Lucida Grande"/>
-      <w:sz w:val="18"/>
-      <w:szCs w:val="18"/>
-    </w:rPr>
-  </w:style>
-  <w:style w:type="paragraph" w:styleId="TOC1">
-    <w:name w:val="toc 1"/>
-    <w:basedOn w:val="Normal"/>
-    <w:next w:val="Normal"/>
-    <w:autoRedefine/>
-    <w:uiPriority w:val="39"/>
-    <w:unhideWhenUsed/>
-    <w:rsid w:val="0049275A"/>
-    <w:pPr>
-      <w:spacing w:before="240" w:after="120"/>
-    </w:pPr>
+    <w:rsid w:val="00E5539D"/>
     <w:rPr>
       <w:b/>
-      <w:caps/>
-      <w:sz w:val="22"/>
-      <w:szCs w:val="22"/>
-      <w:u w:val="single"/>
-    </w:rPr>
-  </w:style>
-  <w:style w:type="paragraph" w:styleId="TOC2">
-    <w:name w:val="toc 2"/>
-    <w:basedOn w:val="Normal"/>
-    <w:next w:val="Normal"/>
-    <w:autoRedefine/>
-    <w:uiPriority w:val="39"/>
-    <w:unhideWhenUsed/>
-    <w:rsid w:val="0049275A"/>
-    <w:rPr>
-      <w:b/>
-      <w:smallCaps/>
-      <w:sz w:val="22"/>
-      <w:szCs w:val="22"/>
-    </w:rPr>
-  </w:style>
-  <w:style w:type="paragraph" w:styleId="TOC3">
-    <w:name w:val="toc 3"/>
-    <w:basedOn w:val="Normal"/>
-    <w:next w:val="Normal"/>
-    <w:autoRedefine/>
-    <w:uiPriority w:val="39"/>
-    <w:unhideWhenUsed/>
-    <w:rsid w:val="0049275A"/>
-    <w:rPr>
-      <w:smallCaps/>
-      <w:sz w:val="22"/>
-      <w:szCs w:val="22"/>
-    </w:rPr>
-  </w:style>
-  <w:style w:type="paragraph" w:styleId="TOC4">
-    <w:name w:val="toc 4"/>
-    <w:basedOn w:val="Normal"/>
-    <w:next w:val="Normal"/>
-    <w:autoRedefine/>
-    <w:uiPriority w:val="39"/>
-    <w:unhideWhenUsed/>
-    <w:rsid w:val="0049275A"/>
-    <w:rPr>
-      <w:sz w:val="22"/>
-      <w:szCs w:val="22"/>
-    </w:rPr>
-  </w:style>
-  <w:style w:type="paragraph" w:styleId="TOC5">
-    <w:name w:val="toc 5"/>
-    <w:basedOn w:val="Normal"/>
-    <w:next w:val="Normal"/>
-    <w:autoRedefine/>
-    <w:uiPriority w:val="39"/>
-    <w:unhideWhenUsed/>
-    <w:rsid w:val="0049275A"/>
-    <w:rPr>
-      <w:sz w:val="22"/>
-      <w:szCs w:val="22"/>
-    </w:rPr>
-  </w:style>
-  <w:style w:type="paragraph" w:styleId="TOC6">
-    <w:name w:val="toc 6"/>
-    <w:basedOn w:val="Normal"/>
-    <w:next w:val="Normal"/>
-    <w:autoRedefine/>
-    <w:uiPriority w:val="39"/>
-    <w:unhideWhenUsed/>
-    <w:rsid w:val="0049275A"/>
-    <w:rPr>
-      <w:sz w:val="22"/>
-      <w:szCs w:val="22"/>
-    </w:rPr>
-  </w:style>
-  <w:style w:type="paragraph" w:styleId="TOC7">
-    <w:name w:val="toc 7"/>
-    <w:basedOn w:val="Normal"/>
-    <w:next w:val="Normal"/>
-    <w:autoRedefine/>
-    <w:uiPriority w:val="39"/>
-    <w:unhideWhenUsed/>
-    <w:rsid w:val="0049275A"/>
-    <w:rPr>
-      <w:sz w:val="22"/>
-      <w:szCs w:val="22"/>
-    </w:rPr>
-  </w:style>
-  <w:style w:type="paragraph" w:styleId="TOC8">
-    <w:name w:val="toc 8"/>
-    <w:basedOn w:val="Normal"/>
-    <w:next w:val="Normal"/>
-    <w:autoRedefine/>
-    <w:uiPriority w:val="39"/>
-    <w:unhideWhenUsed/>
-    <w:rsid w:val="0049275A"/>
-    <w:rPr>
-      <w:sz w:val="22"/>
-      <w:szCs w:val="22"/>
-    </w:rPr>
-  </w:style>
-  <w:style w:type="paragraph" w:styleId="TOC9">
-    <w:name w:val="toc 9"/>
-    <w:basedOn w:val="Normal"/>
-    <w:next w:val="Normal"/>
-    <w:autoRedefine/>
-    <w:uiPriority w:val="39"/>
-    <w:unhideWhenUsed/>
-    <w:rsid w:val="0049275A"/>
-    <w:rPr>
-      <w:sz w:val="22"/>
-      <w:szCs w:val="22"/>
-    </w:rPr>
-  </w:style>
-  <w:style w:type="character" w:customStyle="1" w:styleId="Heading2Char">
-    <w:name w:val="Heading 2 Char"/>
-    <w:basedOn w:val="DefaultParagraphFont"/>
-    <w:link w:val="Heading2"/>
-    <w:uiPriority w:val="9"/>
-    <w:rsid w:val="009C3C8D"/>
-    <w:rPr>
-      <w:rFonts w:asciiTheme="majorHAnsi" w:eastAsiaTheme="majorEastAsia" w:hAnsiTheme="majorHAnsi" w:cstheme="majorBidi"/>
-      <w:b/>
       <w:bCs/>
-      <w:color w:val="4F81BD" w:themeColor="accent1"/>
-      <w:sz w:val="26"/>
-      <w:szCs w:val="26"/>
-    </w:rPr>
-  </w:style>
-  <w:style w:type="paragraph" w:styleId="ListParagraph">
-    <w:name w:val="List Paragraph"/>
-    <w:basedOn w:val="Normal"/>
-    <w:uiPriority w:val="34"/>
-    <w:qFormat/>
-    <w:rsid w:val="009C3C8D"/>
-    <w:pPr>
-      <w:ind w:left="720"/>
-      <w:contextualSpacing/>
-    </w:pPr>
-  </w:style>
-  <w:style w:type="paragraph" w:styleId="NoSpacing">
-    <w:name w:val="No Spacing"/>
-    <w:uiPriority w:val="1"/>
-    <w:qFormat/>
-    <w:rsid w:val="009C3C8D"/>
-  </w:style>
-  <w:style w:type="paragraph" w:styleId="Index1">
-    <w:name w:val="index 1"/>
-    <w:basedOn w:val="Normal"/>
-    <w:next w:val="Normal"/>
-    <w:autoRedefine/>
-    <w:uiPriority w:val="99"/>
-    <w:unhideWhenUsed/>
-    <w:rsid w:val="009206C3"/>
-    <w:pPr>
-      <w:ind w:left="240" w:hanging="240"/>
-    </w:pPr>
-  </w:style>
-  <w:style w:type="paragraph" w:styleId="Index2">
-    <w:name w:val="index 2"/>
-    <w:basedOn w:val="Normal"/>
-    <w:next w:val="Normal"/>
-    <w:autoRedefine/>
-    <w:uiPriority w:val="99"/>
-    <w:unhideWhenUsed/>
-    <w:rsid w:val="009206C3"/>
-    <w:pPr>
-      <w:ind w:left="480" w:hanging="240"/>
-    </w:pPr>
-  </w:style>
-  <w:style w:type="paragraph" w:styleId="Index3">
-    <w:name w:val="index 3"/>
-    <w:basedOn w:val="Normal"/>
-    <w:next w:val="Normal"/>
-    <w:autoRedefine/>
-    <w:uiPriority w:val="99"/>
-    <w:unhideWhenUsed/>
-    <w:rsid w:val="009206C3"/>
-    <w:pPr>
-      <w:ind w:left="720" w:hanging="240"/>
-    </w:pPr>
-  </w:style>
-  <w:style w:type="paragraph" w:styleId="Index4">
-    <w:name w:val="index 4"/>
-    <w:basedOn w:val="Normal"/>
-    <w:next w:val="Normal"/>
-    <w:autoRedefine/>
-    <w:uiPriority w:val="99"/>
-    <w:unhideWhenUsed/>
-    <w:rsid w:val="009206C3"/>
-    <w:pPr>
-      <w:ind w:left="960" w:hanging="240"/>
-    </w:pPr>
-  </w:style>
-  <w:style w:type="paragraph" w:styleId="Index5">
-    <w:name w:val="index 5"/>
-    <w:basedOn w:val="Normal"/>
-    <w:next w:val="Normal"/>
-    <w:autoRedefine/>
-    <w:uiPriority w:val="99"/>
-    <w:unhideWhenUsed/>
-    <w:rsid w:val="009206C3"/>
-    <w:pPr>
-      <w:ind w:left="1200" w:hanging="240"/>
-    </w:pPr>
-  </w:style>
-  <w:style w:type="paragraph" w:styleId="Index6">
-    <w:name w:val="index 6"/>
-    <w:basedOn w:val="Normal"/>
-    <w:next w:val="Normal"/>
-    <w:autoRedefine/>
-    <w:uiPriority w:val="99"/>
-    <w:unhideWhenUsed/>
-    <w:rsid w:val="009206C3"/>
-    <w:pPr>
-      <w:ind w:left="1440" w:hanging="240"/>
-    </w:pPr>
-  </w:style>
-  <w:style w:type="paragraph" w:styleId="Index7">
-    <w:name w:val="index 7"/>
-    <w:basedOn w:val="Normal"/>
-    <w:next w:val="Normal"/>
-    <w:autoRedefine/>
-    <w:uiPriority w:val="99"/>
-    <w:unhideWhenUsed/>
-    <w:rsid w:val="009206C3"/>
-    <w:pPr>
-      <w:ind w:left="1680" w:hanging="240"/>
-    </w:pPr>
-  </w:style>
-  <w:style w:type="paragraph" w:styleId="Index8">
-    <w:name w:val="index 8"/>
-    <w:basedOn w:val="Normal"/>
-    <w:next w:val="Normal"/>
-    <w:autoRedefine/>
-    <w:uiPriority w:val="99"/>
-    <w:unhideWhenUsed/>
-    <w:rsid w:val="009206C3"/>
-    <w:pPr>
-      <w:ind w:left="1920" w:hanging="240"/>
-    </w:pPr>
-  </w:style>
-  <w:style w:type="paragraph" w:styleId="Index9">
-    <w:name w:val="index 9"/>
-    <w:basedOn w:val="Normal"/>
-    <w:next w:val="Normal"/>
-    <w:autoRedefine/>
-    <w:uiPriority w:val="99"/>
-    <w:unhideWhenUsed/>
-    <w:rsid w:val="009206C3"/>
-    <w:pPr>
-      <w:ind w:left="2160" w:hanging="240"/>
-    </w:pPr>
-  </w:style>
-  <w:style w:type="paragraph" w:styleId="IndexHeading">
-    <w:name w:val="index heading"/>
-    <w:basedOn w:val="Normal"/>
-    <w:next w:val="Index1"/>
-    <w:uiPriority w:val="99"/>
-    <w:unhideWhenUsed/>
-    <w:rsid w:val="009206C3"/>
-  </w:style>
-  <w:style w:type="character" w:customStyle="1" w:styleId="Heading3Char">
-    <w:name w:val="Heading 3 Char"/>
-    <w:basedOn w:val="DefaultParagraphFont"/>
-    <w:link w:val="Heading3"/>
-    <w:uiPriority w:val="9"/>
-    <w:rsid w:val="00E653AA"/>
-    <w:rPr>
-      <w:rFonts w:asciiTheme="majorHAnsi" w:eastAsiaTheme="majorEastAsia" w:hAnsiTheme="majorHAnsi" w:cstheme="majorBidi"/>
-      <w:b/>
-      <w:bCs/>
-      <w:color w:val="4F81BD" w:themeColor="accent1"/>
+      <w:sz w:val="20"/>
+      <w:szCs w:val="20"/>
     </w:rPr>
   </w:style>
 </w:styles>
@@ -7074,7 +7541,7 @@
 </file>
 
 <file path=customXml/itemProps1.xml><?xml version="1.0" encoding="utf-8"?>
-<ds:datastoreItem xmlns:ds="http://schemas.openxmlformats.org/officeDocument/2006/customXml" ds:itemID="{FF2A7DA2-D293-1F4D-9519-63AB2EC3C3AE}">
+<ds:datastoreItem xmlns:ds="http://schemas.openxmlformats.org/officeDocument/2006/customXml" ds:itemID="{D367FDFE-8FBD-48EA-B8FF-F3CE910AB545}">
   <ds:schemaRefs>
     <ds:schemaRef ds:uri="http://schemas.openxmlformats.org/officeDocument/2006/bibliography"/>
   </ds:schemaRefs>

</xml_diff>